<commit_message>
Documento de Riesgos terminado
+ anyadidas nuevas tareas a la cola y actualizacion de project
</commit_message>
<xml_diff>
--- a/Documentacion/Analisis_de_riesgos.docx
+++ b/Documentacion/Analisis_de_riesgos.docx
@@ -105,18 +105,19 @@
         <w:t xml:space="preserve">Requerimientos: </w:t>
       </w:r>
       <w:r>
-        <w:t xml:space="preserve">Los riesgos que afectan a los requerimientos hacen referencia a </w:t>
-      </w:r>
-      <w:proofErr w:type="gramStart"/>
-      <w:r>
-        <w:t>aquellas</w:t>
-      </w:r>
-      <w:proofErr w:type="gramEnd"/>
-      <w:r>
-        <w:t xml:space="preserve"> elementos previos, o relativos a la parte anterior del desarrollo en que se determinó cuáles iban a ser las funcionalidades, objetivos y finalidad del proyecto</w:t>
+        <w:t xml:space="preserve">Los riesgos que afectan a los requerimientos </w:t>
+      </w:r>
+      <w:r>
+        <w:t>hacen referencia a aquello</w:t>
+      </w:r>
+      <w:r>
+        <w:t>s elementos previos, o relativos a la parte anterior del desarrollo en que se determinó cuáles iban a ser las funcionalidades, objetivos y finalidad del proyecto</w:t>
       </w:r>
       <w:r>
         <w:t>.</w:t>
+      </w:r>
+      <w:r>
+        <w:t xml:space="preserve"> También al resultado final del proyecto respecto a estos requerimientos. </w:t>
       </w:r>
     </w:p>
     <w:p>
@@ -135,6 +136,27 @@
       </w:r>
       <w:r>
         <w:t>Todos aquellos riesgos relativos a los tiempos y a la planificación temporal son riesgos del tipo estimación.</w:t>
+      </w:r>
+    </w:p>
+    <w:p>
+      <w:pPr>
+        <w:pStyle w:val="Prrafodelista"/>
+        <w:numPr>
+          <w:ilvl w:val="0"/>
+          <w:numId w:val="4"/>
+        </w:numPr>
+      </w:pPr>
+      <w:r>
+        <w:rPr>
+          <w:b/>
+        </w:rPr>
+        <w:t>Organizacional:</w:t>
+      </w:r>
+      <w:r>
+        <w:t xml:space="preserve"> Hace referencia a todos aquellos riesgos que afectan a la planificaci</w:t>
+      </w:r>
+      <w:r>
+        <w:t xml:space="preserve">ón y distribución de las tareas, así como de los soportes físico o digitales donde se encuentran almacenados los elementos del proyecto. </w:t>
       </w:r>
     </w:p>
     <w:tbl>
@@ -232,7 +254,13 @@
               <w:rPr>
                 <w:rFonts w:ascii="Book Antiqua" w:hAnsi="Book Antiqua"/>
               </w:rPr>
-              <w:t>Desconocimiento de algunas de las herramientas a usar.</w:t>
+              <w:t>Desconocimiento de alg</w:t>
+            </w:r>
+            <w:r>
+              <w:rPr>
+                <w:rFonts w:ascii="Book Antiqua" w:hAnsi="Book Antiqua"/>
+              </w:rPr>
+              <w:t>unas de las herramientas a usar</w:t>
             </w:r>
           </w:p>
         </w:tc>
@@ -307,29 +335,29 @@
               <w:cnfStyle w:val="000000100000" w:firstRow="0" w:lastRow="0" w:firstColumn="0" w:lastColumn="0" w:oddVBand="0" w:evenVBand="0" w:oddHBand="1" w:evenHBand="0" w:firstRowFirstColumn="0" w:firstRowLastColumn="0" w:lastRowFirstColumn="0" w:lastRowLastColumn="0"/>
             </w:pPr>
             <w:r>
-              <w:t>Fallos de GIT.</w:t>
-            </w:r>
-          </w:p>
-        </w:tc>
-      </w:tr>
-      <w:tr>
-        <w:tc>
-          <w:tcPr>
-            <w:cnfStyle w:val="001000000000" w:firstRow="0" w:lastRow="0" w:firstColumn="1" w:lastColumn="0" w:oddVBand="0" w:evenVBand="0" w:oddHBand="0" w:evenHBand="0" w:firstRowFirstColumn="0" w:firstRowLastColumn="0" w:lastRowFirstColumn="0" w:lastRowLastColumn="0"/>
-            <w:tcW w:w="4247" w:type="dxa"/>
-          </w:tcPr>
-          <w:p>
-            <w:pPr>
-              <w:jc w:val="center"/>
-              <w:rPr>
-                <w:b w:val="0"/>
-              </w:rPr>
-            </w:pPr>
-            <w:r>
-              <w:rPr>
-                <w:b w:val="0"/>
-              </w:rPr>
-              <w:t>Requerimientos.</w:t>
+              <w:t>Fallos de GIT</w:t>
+            </w:r>
+          </w:p>
+        </w:tc>
+      </w:tr>
+      <w:tr>
+        <w:tc>
+          <w:tcPr>
+            <w:cnfStyle w:val="001000000000" w:firstRow="0" w:lastRow="0" w:firstColumn="1" w:lastColumn="0" w:oddVBand="0" w:evenVBand="0" w:oddHBand="0" w:evenHBand="0" w:firstRowFirstColumn="0" w:firstRowLastColumn="0" w:lastRowFirstColumn="0" w:lastRowLastColumn="0"/>
+            <w:tcW w:w="4247" w:type="dxa"/>
+          </w:tcPr>
+          <w:p>
+            <w:pPr>
+              <w:jc w:val="center"/>
+              <w:rPr>
+                <w:b w:val="0"/>
+              </w:rPr>
+            </w:pPr>
+            <w:r>
+              <w:rPr>
+                <w:b w:val="0"/>
+              </w:rPr>
+              <w:t>Personal</w:t>
             </w:r>
           </w:p>
         </w:tc>
@@ -343,33 +371,7 @@
               <w:cnfStyle w:val="000000000000" w:firstRow="0" w:lastRow="0" w:firstColumn="0" w:lastColumn="0" w:oddVBand="0" w:evenVBand="0" w:oddHBand="0" w:evenHBand="0" w:firstRowFirstColumn="0" w:firstRowLastColumn="0" w:lastRowFirstColumn="0" w:lastRowLastColumn="0"/>
             </w:pPr>
             <w:r>
-              <w:t>Se proponen cambios en los requerimientos</w:t>
-            </w:r>
-            <w:r>
-              <w:t xml:space="preserve"> o en los objetivos</w:t>
-            </w:r>
-            <w:r>
-              <w:t xml:space="preserve"> que</w:t>
-            </w:r>
-          </w:p>
-          <w:p>
-            <w:pPr>
-              <w:jc w:val="center"/>
-              <w:cnfStyle w:val="000000000000" w:firstRow="0" w:lastRow="0" w:firstColumn="0" w:lastColumn="0" w:oddVBand="0" w:evenVBand="0" w:oddHBand="0" w:evenHBand="0" w:firstRowFirstColumn="0" w:firstRowLastColumn="0" w:lastRowFirstColumn="0" w:lastRowLastColumn="0"/>
-              <w:rPr>
-                <w:b/>
-              </w:rPr>
-            </w:pPr>
-            <w:proofErr w:type="gramStart"/>
-            <w:r>
-              <w:t>suponen</w:t>
-            </w:r>
-            <w:proofErr w:type="gramEnd"/>
-            <w:r>
-              <w:t xml:space="preserve"> </w:t>
-            </w:r>
-            <w:r>
-              <w:t>rehacer partes del proyecto.</w:t>
+              <w:t>Mala comunicación con el tutor</w:t>
             </w:r>
           </w:p>
         </w:tc>
@@ -394,7 +396,7 @@
               <w:rPr>
                 <w:b w:val="0"/>
               </w:rPr>
-              <w:t>Requerimientos.</w:t>
+              <w:t>Requerimientos</w:t>
             </w:r>
           </w:p>
         </w:tc>
@@ -408,29 +410,53 @@
               <w:cnfStyle w:val="000000100000" w:firstRow="0" w:lastRow="0" w:firstColumn="0" w:lastColumn="0" w:oddVBand="0" w:evenVBand="0" w:oddHBand="1" w:evenHBand="0" w:firstRowFirstColumn="0" w:firstRowLastColumn="0" w:lastRowFirstColumn="0" w:lastRowLastColumn="0"/>
             </w:pPr>
             <w:r>
-              <w:t>Objetivos o tareas poco claras.</w:t>
-            </w:r>
-          </w:p>
-        </w:tc>
-      </w:tr>
-      <w:tr>
-        <w:tc>
-          <w:tcPr>
-            <w:cnfStyle w:val="001000000000" w:firstRow="0" w:lastRow="0" w:firstColumn="1" w:lastColumn="0" w:oddVBand="0" w:evenVBand="0" w:oddHBand="0" w:evenHBand="0" w:firstRowFirstColumn="0" w:firstRowLastColumn="0" w:lastRowFirstColumn="0" w:lastRowLastColumn="0"/>
-            <w:tcW w:w="4247" w:type="dxa"/>
-          </w:tcPr>
-          <w:p>
-            <w:pPr>
-              <w:jc w:val="center"/>
-              <w:rPr>
-                <w:b w:val="0"/>
-              </w:rPr>
-            </w:pPr>
-            <w:r>
-              <w:rPr>
-                <w:b w:val="0"/>
-              </w:rPr>
-              <w:t>Estimación.</w:t>
+              <w:t>Se proponen cambios en los requerimientos</w:t>
+            </w:r>
+            <w:r>
+              <w:t xml:space="preserve"> o en los objetivos</w:t>
+            </w:r>
+            <w:r>
+              <w:t xml:space="preserve"> que</w:t>
+            </w:r>
+          </w:p>
+          <w:p>
+            <w:pPr>
+              <w:jc w:val="center"/>
+              <w:cnfStyle w:val="000000100000" w:firstRow="0" w:lastRow="0" w:firstColumn="0" w:lastColumn="0" w:oddVBand="0" w:evenVBand="0" w:oddHBand="1" w:evenHBand="0" w:firstRowFirstColumn="0" w:firstRowLastColumn="0" w:lastRowFirstColumn="0" w:lastRowLastColumn="0"/>
+              <w:rPr>
+                <w:b/>
+              </w:rPr>
+            </w:pPr>
+            <w:r>
+              <w:t>suponen</w:t>
+            </w:r>
+            <w:r>
+              <w:t xml:space="preserve"> </w:t>
+            </w:r>
+            <w:r>
+              <w:t>rehacer partes del proyecto</w:t>
+            </w:r>
+          </w:p>
+        </w:tc>
+      </w:tr>
+      <w:tr>
+        <w:tc>
+          <w:tcPr>
+            <w:cnfStyle w:val="001000000000" w:firstRow="0" w:lastRow="0" w:firstColumn="1" w:lastColumn="0" w:oddVBand="0" w:evenVBand="0" w:oddHBand="0" w:evenHBand="0" w:firstRowFirstColumn="0" w:firstRowLastColumn="0" w:lastRowFirstColumn="0" w:lastRowLastColumn="0"/>
+            <w:tcW w:w="4247" w:type="dxa"/>
+          </w:tcPr>
+          <w:p>
+            <w:pPr>
+              <w:jc w:val="center"/>
+              <w:rPr>
+                <w:b w:val="0"/>
+              </w:rPr>
+            </w:pPr>
+            <w:r>
+              <w:rPr>
+                <w:b w:val="0"/>
+              </w:rPr>
+              <w:t>Requerimientos</w:t>
             </w:r>
           </w:p>
         </w:tc>
@@ -444,7 +470,7 @@
               <w:cnfStyle w:val="000000000000" w:firstRow="0" w:lastRow="0" w:firstColumn="0" w:lastColumn="0" w:oddVBand="0" w:evenVBand="0" w:oddHBand="0" w:evenHBand="0" w:firstRowFirstColumn="0" w:firstRowLastColumn="0" w:lastRowFirstColumn="0" w:lastRowLastColumn="0"/>
             </w:pPr>
             <w:r>
-              <w:t>Estimación de costes errónea.</w:t>
+              <w:t>Objetivos o tareas poco claras</w:t>
             </w:r>
           </w:p>
         </w:tc>
@@ -452,6 +478,7 @@
       <w:tr>
         <w:trPr>
           <w:cnfStyle w:val="000000100000" w:firstRow="0" w:lastRow="0" w:firstColumn="0" w:lastColumn="0" w:oddVBand="0" w:evenVBand="0" w:oddHBand="1" w:evenHBand="0" w:firstRowFirstColumn="0" w:firstRowLastColumn="0" w:lastRowFirstColumn="0" w:lastRowLastColumn="0"/>
+          <w:trHeight w:val="274"/>
         </w:trPr>
         <w:tc>
           <w:tcPr>
@@ -461,7 +488,16 @@
           <w:p>
             <w:pPr>
               <w:jc w:val="center"/>
-            </w:pPr>
+              <w:rPr>
+                <w:b w:val="0"/>
+              </w:rPr>
+            </w:pPr>
+            <w:r>
+              <w:rPr>
+                <w:b w:val="0"/>
+              </w:rPr>
+              <w:t>Estimación</w:t>
+            </w:r>
           </w:p>
         </w:tc>
         <w:tc>
@@ -473,6 +509,368 @@
               <w:jc w:val="center"/>
               <w:cnfStyle w:val="000000100000" w:firstRow="0" w:lastRow="0" w:firstColumn="0" w:lastColumn="0" w:oddVBand="0" w:evenVBand="0" w:oddHBand="1" w:evenHBand="0" w:firstRowFirstColumn="0" w:firstRowLastColumn="0" w:lastRowFirstColumn="0" w:lastRowLastColumn="0"/>
             </w:pPr>
+            <w:r>
+              <w:t xml:space="preserve">Estimación de costes </w:t>
+            </w:r>
+            <w:r>
+              <w:t>errónea</w:t>
+            </w:r>
+          </w:p>
+        </w:tc>
+      </w:tr>
+      <w:tr>
+        <w:trPr>
+          <w:trHeight w:val="274"/>
+        </w:trPr>
+        <w:tc>
+          <w:tcPr>
+            <w:cnfStyle w:val="001000000000" w:firstRow="0" w:lastRow="0" w:firstColumn="1" w:lastColumn="0" w:oddVBand="0" w:evenVBand="0" w:oddHBand="0" w:evenHBand="0" w:firstRowFirstColumn="0" w:firstRowLastColumn="0" w:lastRowFirstColumn="0" w:lastRowLastColumn="0"/>
+            <w:tcW w:w="4247" w:type="dxa"/>
+          </w:tcPr>
+          <w:p>
+            <w:pPr>
+              <w:jc w:val="center"/>
+              <w:rPr>
+                <w:b w:val="0"/>
+              </w:rPr>
+            </w:pPr>
+            <w:r>
+              <w:rPr>
+                <w:b w:val="0"/>
+              </w:rPr>
+              <w:t>Requerimientos</w:t>
+            </w:r>
+          </w:p>
+        </w:tc>
+        <w:tc>
+          <w:tcPr>
+            <w:tcW w:w="4247" w:type="dxa"/>
+          </w:tcPr>
+          <w:p>
+            <w:pPr>
+              <w:jc w:val="center"/>
+              <w:cnfStyle w:val="000000000000" w:firstRow="0" w:lastRow="0" w:firstColumn="0" w:lastColumn="0" w:oddVBand="0" w:evenVBand="0" w:oddHBand="0" w:evenHBand="0" w:firstRowFirstColumn="0" w:firstRowLastColumn="0" w:lastRowFirstColumn="0" w:lastRowLastColumn="0"/>
+            </w:pPr>
+            <w:r>
+              <w:t>Coherencia y cohesión de las diferentes partes del proyecto</w:t>
+            </w:r>
+          </w:p>
+        </w:tc>
+      </w:tr>
+      <w:tr>
+        <w:trPr>
+          <w:cnfStyle w:val="000000100000" w:firstRow="0" w:lastRow="0" w:firstColumn="0" w:lastColumn="0" w:oddVBand="0" w:evenVBand="0" w:oddHBand="1" w:evenHBand="0" w:firstRowFirstColumn="0" w:firstRowLastColumn="0" w:lastRowFirstColumn="0" w:lastRowLastColumn="0"/>
+          <w:trHeight w:val="825"/>
+        </w:trPr>
+        <w:tc>
+          <w:tcPr>
+            <w:cnfStyle w:val="001000000000" w:firstRow="0" w:lastRow="0" w:firstColumn="1" w:lastColumn="0" w:oddVBand="0" w:evenVBand="0" w:oddHBand="0" w:evenHBand="0" w:firstRowFirstColumn="0" w:firstRowLastColumn="0" w:lastRowFirstColumn="0" w:lastRowLastColumn="0"/>
+            <w:tcW w:w="4247" w:type="dxa"/>
+          </w:tcPr>
+          <w:p>
+            <w:pPr>
+              <w:tabs>
+                <w:tab w:val="left" w:pos="1500"/>
+              </w:tabs>
+              <w:jc w:val="center"/>
+              <w:rPr>
+                <w:b w:val="0"/>
+              </w:rPr>
+            </w:pPr>
+            <w:r>
+              <w:rPr>
+                <w:b w:val="0"/>
+              </w:rPr>
+              <w:t>Requerimientos</w:t>
+            </w:r>
+          </w:p>
+        </w:tc>
+        <w:tc>
+          <w:tcPr>
+            <w:tcW w:w="4247" w:type="dxa"/>
+          </w:tcPr>
+          <w:p>
+            <w:pPr>
+              <w:jc w:val="center"/>
+              <w:cnfStyle w:val="000000100000" w:firstRow="0" w:lastRow="0" w:firstColumn="0" w:lastColumn="0" w:oddVBand="0" w:evenVBand="0" w:oddHBand="1" w:evenHBand="0" w:firstRowFirstColumn="0" w:firstRowLastColumn="0" w:lastRowFirstColumn="0" w:lastRowLastColumn="0"/>
+            </w:pPr>
+            <w:r>
+              <w:t>Falta de seguimiento co</w:t>
+            </w:r>
+            <w:r>
+              <w:t>ntinuado y permanente de tareas</w:t>
+            </w:r>
+          </w:p>
+        </w:tc>
+      </w:tr>
+      <w:tr>
+        <w:trPr>
+          <w:trHeight w:val="274"/>
+        </w:trPr>
+        <w:tc>
+          <w:tcPr>
+            <w:cnfStyle w:val="001000000000" w:firstRow="0" w:lastRow="0" w:firstColumn="1" w:lastColumn="0" w:oddVBand="0" w:evenVBand="0" w:oddHBand="0" w:evenHBand="0" w:firstRowFirstColumn="0" w:firstRowLastColumn="0" w:lastRowFirstColumn="0" w:lastRowLastColumn="0"/>
+            <w:tcW w:w="4247" w:type="dxa"/>
+          </w:tcPr>
+          <w:p>
+            <w:pPr>
+              <w:tabs>
+                <w:tab w:val="left" w:pos="1500"/>
+              </w:tabs>
+              <w:jc w:val="center"/>
+              <w:rPr>
+                <w:b w:val="0"/>
+              </w:rPr>
+            </w:pPr>
+            <w:r>
+              <w:rPr>
+                <w:b w:val="0"/>
+              </w:rPr>
+              <w:t>Organizacional</w:t>
+            </w:r>
+          </w:p>
+        </w:tc>
+        <w:tc>
+          <w:tcPr>
+            <w:tcW w:w="4247" w:type="dxa"/>
+          </w:tcPr>
+          <w:p>
+            <w:pPr>
+              <w:jc w:val="center"/>
+              <w:cnfStyle w:val="000000000000" w:firstRow="0" w:lastRow="0" w:firstColumn="0" w:lastColumn="0" w:oddVBand="0" w:evenVBand="0" w:oddHBand="0" w:evenHBand="0" w:firstRowFirstColumn="0" w:firstRowLastColumn="0" w:lastRowFirstColumn="0" w:lastRowLastColumn="0"/>
+            </w:pPr>
+            <w:r>
+              <w:t>Pérdida de docum</w:t>
+            </w:r>
+            <w:r>
+              <w:t>entación o archivos importantes</w:t>
+            </w:r>
+          </w:p>
+        </w:tc>
+      </w:tr>
+      <w:tr>
+        <w:trPr>
+          <w:cnfStyle w:val="000000100000" w:firstRow="0" w:lastRow="0" w:firstColumn="0" w:lastColumn="0" w:oddVBand="0" w:evenVBand="0" w:oddHBand="1" w:evenHBand="0" w:firstRowFirstColumn="0" w:firstRowLastColumn="0" w:lastRowFirstColumn="0" w:lastRowLastColumn="0"/>
+          <w:trHeight w:val="278"/>
+        </w:trPr>
+        <w:tc>
+          <w:tcPr>
+            <w:cnfStyle w:val="001000000000" w:firstRow="0" w:lastRow="0" w:firstColumn="1" w:lastColumn="0" w:oddVBand="0" w:evenVBand="0" w:oddHBand="0" w:evenHBand="0" w:firstRowFirstColumn="0" w:firstRowLastColumn="0" w:lastRowFirstColumn="0" w:lastRowLastColumn="0"/>
+            <w:tcW w:w="4247" w:type="dxa"/>
+          </w:tcPr>
+          <w:p>
+            <w:pPr>
+              <w:tabs>
+                <w:tab w:val="left" w:pos="1500"/>
+              </w:tabs>
+              <w:jc w:val="center"/>
+              <w:rPr>
+                <w:b w:val="0"/>
+              </w:rPr>
+            </w:pPr>
+            <w:r>
+              <w:rPr>
+                <w:b w:val="0"/>
+              </w:rPr>
+              <w:t>Herramientas</w:t>
+            </w:r>
+          </w:p>
+        </w:tc>
+        <w:tc>
+          <w:tcPr>
+            <w:tcW w:w="4247" w:type="dxa"/>
+          </w:tcPr>
+          <w:p>
+            <w:pPr>
+              <w:jc w:val="center"/>
+              <w:cnfStyle w:val="000000100000" w:firstRow="0" w:lastRow="0" w:firstColumn="0" w:lastColumn="0" w:oddVBand="0" w:evenVBand="0" w:oddHBand="1" w:evenHBand="0" w:firstRowFirstColumn="0" w:firstRowLastColumn="0" w:lastRowFirstColumn="0" w:lastRowLastColumn="0"/>
+            </w:pPr>
+            <w:r>
+              <w:t>Rotura de equipos o programas</w:t>
+            </w:r>
+          </w:p>
+        </w:tc>
+      </w:tr>
+      <w:tr>
+        <w:trPr>
+          <w:trHeight w:val="278"/>
+        </w:trPr>
+        <w:tc>
+          <w:tcPr>
+            <w:cnfStyle w:val="001000000000" w:firstRow="0" w:lastRow="0" w:firstColumn="1" w:lastColumn="0" w:oddVBand="0" w:evenVBand="0" w:oddHBand="0" w:evenHBand="0" w:firstRowFirstColumn="0" w:firstRowLastColumn="0" w:lastRowFirstColumn="0" w:lastRowLastColumn="0"/>
+            <w:tcW w:w="4247" w:type="dxa"/>
+          </w:tcPr>
+          <w:p>
+            <w:pPr>
+              <w:tabs>
+                <w:tab w:val="left" w:pos="1500"/>
+                <w:tab w:val="left" w:pos="2550"/>
+              </w:tabs>
+              <w:jc w:val="center"/>
+              <w:rPr>
+                <w:b w:val="0"/>
+              </w:rPr>
+            </w:pPr>
+            <w:r>
+              <w:rPr>
+                <w:b w:val="0"/>
+              </w:rPr>
+              <w:t>Estimación</w:t>
+            </w:r>
+          </w:p>
+        </w:tc>
+        <w:tc>
+          <w:tcPr>
+            <w:tcW w:w="4247" w:type="dxa"/>
+          </w:tcPr>
+          <w:p>
+            <w:pPr>
+              <w:jc w:val="center"/>
+              <w:cnfStyle w:val="000000000000" w:firstRow="0" w:lastRow="0" w:firstColumn="0" w:lastColumn="0" w:oddVBand="0" w:evenVBand="0" w:oddHBand="0" w:evenHBand="0" w:firstRowFirstColumn="0" w:firstRowLastColumn="0" w:lastRowFirstColumn="0" w:lastRowLastColumn="0"/>
+            </w:pPr>
+            <w:r>
+              <w:t>Aparición de trabajos no programados</w:t>
+            </w:r>
+          </w:p>
+        </w:tc>
+      </w:tr>
+      <w:tr>
+        <w:trPr>
+          <w:cnfStyle w:val="000000100000" w:firstRow="0" w:lastRow="0" w:firstColumn="0" w:lastColumn="0" w:oddVBand="0" w:evenVBand="0" w:oddHBand="1" w:evenHBand="0" w:firstRowFirstColumn="0" w:firstRowLastColumn="0" w:lastRowFirstColumn="0" w:lastRowLastColumn="0"/>
+          <w:trHeight w:val="278"/>
+        </w:trPr>
+        <w:tc>
+          <w:tcPr>
+            <w:cnfStyle w:val="001000000000" w:firstRow="0" w:lastRow="0" w:firstColumn="1" w:lastColumn="0" w:oddVBand="0" w:evenVBand="0" w:oddHBand="0" w:evenHBand="0" w:firstRowFirstColumn="0" w:firstRowLastColumn="0" w:lastRowFirstColumn="0" w:lastRowLastColumn="0"/>
+            <w:tcW w:w="4247" w:type="dxa"/>
+          </w:tcPr>
+          <w:p>
+            <w:pPr>
+              <w:tabs>
+                <w:tab w:val="left" w:pos="1500"/>
+                <w:tab w:val="left" w:pos="2550"/>
+              </w:tabs>
+              <w:jc w:val="center"/>
+              <w:rPr>
+                <w:b w:val="0"/>
+              </w:rPr>
+            </w:pPr>
+            <w:r>
+              <w:rPr>
+                <w:b w:val="0"/>
+              </w:rPr>
+              <w:t>Requerimientos</w:t>
+            </w:r>
+          </w:p>
+        </w:tc>
+        <w:tc>
+          <w:tcPr>
+            <w:tcW w:w="4247" w:type="dxa"/>
+          </w:tcPr>
+          <w:p>
+            <w:pPr>
+              <w:jc w:val="center"/>
+              <w:cnfStyle w:val="000000100000" w:firstRow="0" w:lastRow="0" w:firstColumn="0" w:lastColumn="0" w:oddVBand="0" w:evenVBand="0" w:oddHBand="1" w:evenHBand="0" w:firstRowFirstColumn="0" w:firstRowLastColumn="0" w:lastRowFirstColumn="0" w:lastRowLastColumn="0"/>
+            </w:pPr>
+            <w:r>
+              <w:t xml:space="preserve">Demoras en la </w:t>
+            </w:r>
+            <w:r>
+              <w:t>toma de decisiones ante la necesi</w:t>
+            </w:r>
+            <w:r>
+              <w:t>dad de cambio de requerimientos</w:t>
+            </w:r>
+          </w:p>
+        </w:tc>
+      </w:tr>
+      <w:tr>
+        <w:trPr>
+          <w:trHeight w:val="278"/>
+        </w:trPr>
+        <w:tc>
+          <w:tcPr>
+            <w:cnfStyle w:val="001000000000" w:firstRow="0" w:lastRow="0" w:firstColumn="1" w:lastColumn="0" w:oddVBand="0" w:evenVBand="0" w:oddHBand="0" w:evenHBand="0" w:firstRowFirstColumn="0" w:firstRowLastColumn="0" w:lastRowFirstColumn="0" w:lastRowLastColumn="0"/>
+            <w:tcW w:w="4247" w:type="dxa"/>
+          </w:tcPr>
+          <w:p>
+            <w:pPr>
+              <w:tabs>
+                <w:tab w:val="left" w:pos="1500"/>
+                <w:tab w:val="left" w:pos="2550"/>
+              </w:tabs>
+              <w:jc w:val="center"/>
+              <w:rPr>
+                <w:b w:val="0"/>
+              </w:rPr>
+            </w:pPr>
+            <w:r>
+              <w:rPr>
+                <w:b w:val="0"/>
+              </w:rPr>
+              <w:t>Personal</w:t>
+            </w:r>
+          </w:p>
+        </w:tc>
+        <w:tc>
+          <w:tcPr>
+            <w:tcW w:w="4247" w:type="dxa"/>
+          </w:tcPr>
+          <w:p>
+            <w:pPr>
+              <w:jc w:val="center"/>
+              <w:cnfStyle w:val="000000000000" w:firstRow="0" w:lastRow="0" w:firstColumn="0" w:lastColumn="0" w:oddVBand="0" w:evenVBand="0" w:oddHBand="0" w:evenHBand="0" w:firstRowFirstColumn="0" w:firstRowLastColumn="0" w:lastRowFirstColumn="0" w:lastRowLastColumn="0"/>
+            </w:pPr>
+            <w:r>
+              <w:t>Baja moral</w:t>
+            </w:r>
+            <w:r>
+              <w:t>, desmotivación</w:t>
+            </w:r>
+          </w:p>
+        </w:tc>
+      </w:tr>
+      <w:tr>
+        <w:trPr>
+          <w:cnfStyle w:val="000000100000" w:firstRow="0" w:lastRow="0" w:firstColumn="0" w:lastColumn="0" w:oddVBand="0" w:evenVBand="0" w:oddHBand="1" w:evenHBand="0" w:firstRowFirstColumn="0" w:firstRowLastColumn="0" w:lastRowFirstColumn="0" w:lastRowLastColumn="0"/>
+          <w:trHeight w:val="278"/>
+        </w:trPr>
+        <w:tc>
+          <w:tcPr>
+            <w:cnfStyle w:val="001000000000" w:firstRow="0" w:lastRow="0" w:firstColumn="1" w:lastColumn="0" w:oddVBand="0" w:evenVBand="0" w:oddHBand="0" w:evenHBand="0" w:firstRowFirstColumn="0" w:firstRowLastColumn="0" w:lastRowFirstColumn="0" w:lastRowLastColumn="0"/>
+            <w:tcW w:w="4247" w:type="dxa"/>
+          </w:tcPr>
+          <w:p>
+            <w:pPr>
+              <w:tabs>
+                <w:tab w:val="left" w:pos="1500"/>
+                <w:tab w:val="left" w:pos="2550"/>
+              </w:tabs>
+              <w:jc w:val="center"/>
+              <w:rPr>
+                <w:b w:val="0"/>
+              </w:rPr>
+            </w:pPr>
+            <w:r>
+              <w:rPr>
+                <w:b w:val="0"/>
+              </w:rPr>
+              <w:t>Requerimientos</w:t>
+            </w:r>
+          </w:p>
+        </w:tc>
+        <w:tc>
+          <w:tcPr>
+            <w:tcW w:w="4247" w:type="dxa"/>
+          </w:tcPr>
+          <w:p>
+            <w:pPr>
+              <w:jc w:val="center"/>
+              <w:cnfStyle w:val="000000100000" w:firstRow="0" w:lastRow="0" w:firstColumn="0" w:lastColumn="0" w:oddVBand="0" w:evenVBand="0" w:oddHBand="1" w:evenHBand="0" w:firstRowFirstColumn="0" w:firstRowLastColumn="0" w:lastRowFirstColumn="0" w:lastRowLastColumn="0"/>
+            </w:pPr>
+            <w:r>
+              <w:t>Mala elección del motor gráfico sobre el que se va realizar al implementación</w:t>
+            </w:r>
           </w:p>
         </w:tc>
       </w:tr>
@@ -586,7 +984,6 @@
         <w:rPr>
           <w:b/>
         </w:rPr>
-        <w:lastRenderedPageBreak/>
         <w:t>Serio:</w:t>
       </w:r>
       <w:r>
@@ -618,6 +1015,15 @@
           <w:b/>
         </w:rPr>
         <w:t>Catastrófico:</w:t>
+      </w:r>
+      <w:r>
+        <w:rPr>
+          <w:b/>
+        </w:rPr>
+        <w:t xml:space="preserve"> </w:t>
+      </w:r>
+      <w:r>
+        <w:t xml:space="preserve">Los riesgos con efectos catastróficos de producirse tendrán un efecto muy negativo en la consecución del proyecto y sería difícil cumplir los plazos y objetivos si esta circunstancia llega a producirse. </w:t>
       </w:r>
     </w:p>
     <w:tbl>
@@ -857,24 +1263,7 @@
               <w:rPr>
                 <w:b w:val="0"/>
               </w:rPr>
-              <w:t>Se proponen cambios en los objetivos</w:t>
-            </w:r>
-            <w:r>
-              <w:rPr>
-                <w:b w:val="0"/>
-              </w:rPr>
-              <w:t xml:space="preserve"> que</w:t>
-            </w:r>
-          </w:p>
-          <w:p>
-            <w:pPr>
-              <w:jc w:val="center"/>
-            </w:pPr>
-            <w:r>
-              <w:rPr>
-                <w:b w:val="0"/>
-              </w:rPr>
-              <w:t>suponen rehacer el diseño</w:t>
+              <w:t>Mala comunicación con el tutor</w:t>
             </w:r>
           </w:p>
         </w:tc>
@@ -902,7 +1291,7 @@
               <w:cnfStyle w:val="000000000000" w:firstRow="0" w:lastRow="0" w:firstColumn="0" w:lastColumn="0" w:oddVBand="0" w:evenVBand="0" w:oddHBand="0" w:evenHBand="0" w:firstRowFirstColumn="0" w:firstRowLastColumn="0" w:lastRowFirstColumn="0" w:lastRowLastColumn="0"/>
             </w:pPr>
             <w:r>
-              <w:t>Moderado</w:t>
+              <w:t>Serio</w:t>
             </w:r>
           </w:p>
         </w:tc>
@@ -927,7 +1316,24 @@
               <w:rPr>
                 <w:b w:val="0"/>
               </w:rPr>
-              <w:t>Objetivos o tareas poco claras.</w:t>
+              <w:t>Se proponen cambios en los objetivos</w:t>
+            </w:r>
+            <w:r>
+              <w:rPr>
+                <w:b w:val="0"/>
+              </w:rPr>
+              <w:t xml:space="preserve"> que</w:t>
+            </w:r>
+          </w:p>
+          <w:p>
+            <w:pPr>
+              <w:jc w:val="center"/>
+            </w:pPr>
+            <w:r>
+              <w:rPr>
+                <w:b w:val="0"/>
+              </w:rPr>
+              <w:t>suponen rehacer el diseño</w:t>
             </w:r>
           </w:p>
         </w:tc>
@@ -955,57 +1361,63 @@
               <w:cnfStyle w:val="000000100000" w:firstRow="0" w:lastRow="0" w:firstColumn="0" w:lastColumn="0" w:oddVBand="0" w:evenVBand="0" w:oddHBand="1" w:evenHBand="0" w:firstRowFirstColumn="0" w:firstRowLastColumn="0" w:lastRowFirstColumn="0" w:lastRowLastColumn="0"/>
             </w:pPr>
             <w:r>
+              <w:t>Moderado</w:t>
+            </w:r>
+          </w:p>
+        </w:tc>
+      </w:tr>
+      <w:tr>
+        <w:tc>
+          <w:tcPr>
+            <w:cnfStyle w:val="001000000000" w:firstRow="0" w:lastRow="0" w:firstColumn="1" w:lastColumn="0" w:oddVBand="0" w:evenVBand="0" w:oddHBand="0" w:evenHBand="0" w:firstRowFirstColumn="0" w:firstRowLastColumn="0" w:lastRowFirstColumn="0" w:lastRowLastColumn="0"/>
+            <w:tcW w:w="2831" w:type="dxa"/>
+          </w:tcPr>
+          <w:p>
+            <w:pPr>
+              <w:jc w:val="center"/>
+              <w:rPr>
+                <w:b w:val="0"/>
+              </w:rPr>
+            </w:pPr>
+            <w:r>
+              <w:rPr>
+                <w:b w:val="0"/>
+              </w:rPr>
+              <w:t xml:space="preserve">Objetivos o tareas poco </w:t>
+            </w:r>
+            <w:r>
+              <w:rPr>
+                <w:b w:val="0"/>
+              </w:rPr>
+              <w:t>claras</w:t>
+            </w:r>
+          </w:p>
+        </w:tc>
+        <w:tc>
+          <w:tcPr>
+            <w:tcW w:w="2831" w:type="dxa"/>
+          </w:tcPr>
+          <w:p>
+            <w:pPr>
+              <w:jc w:val="center"/>
+              <w:cnfStyle w:val="000000000000" w:firstRow="0" w:lastRow="0" w:firstColumn="0" w:lastColumn="0" w:oddVBand="0" w:evenVBand="0" w:oddHBand="0" w:evenHBand="0" w:firstRowFirstColumn="0" w:firstRowLastColumn="0" w:lastRowFirstColumn="0" w:lastRowLastColumn="0"/>
+            </w:pPr>
+            <w:r>
+              <w:t>Baja</w:t>
+            </w:r>
+          </w:p>
+        </w:tc>
+        <w:tc>
+          <w:tcPr>
+            <w:tcW w:w="2832" w:type="dxa"/>
+          </w:tcPr>
+          <w:p>
+            <w:pPr>
+              <w:jc w:val="center"/>
+              <w:cnfStyle w:val="000000000000" w:firstRow="0" w:lastRow="0" w:firstColumn="0" w:lastColumn="0" w:oddVBand="0" w:evenVBand="0" w:oddHBand="0" w:evenHBand="0" w:firstRowFirstColumn="0" w:firstRowLastColumn="0" w:lastRowFirstColumn="0" w:lastRowLastColumn="0"/>
+            </w:pPr>
+            <w:r>
               <w:t>Serio</w:t>
-            </w:r>
-          </w:p>
-        </w:tc>
-      </w:tr>
-      <w:tr>
-        <w:tc>
-          <w:tcPr>
-            <w:cnfStyle w:val="001000000000" w:firstRow="0" w:lastRow="0" w:firstColumn="1" w:lastColumn="0" w:oddVBand="0" w:evenVBand="0" w:oddHBand="0" w:evenHBand="0" w:firstRowFirstColumn="0" w:firstRowLastColumn="0" w:lastRowFirstColumn="0" w:lastRowLastColumn="0"/>
-            <w:tcW w:w="2831" w:type="dxa"/>
-          </w:tcPr>
-          <w:p>
-            <w:pPr>
-              <w:jc w:val="center"/>
-              <w:rPr>
-                <w:b w:val="0"/>
-              </w:rPr>
-            </w:pPr>
-            <w:r>
-              <w:rPr>
-                <w:b w:val="0"/>
-              </w:rPr>
-              <w:t>Estimación de costes errónea, fuera de la que se puede conseguir.</w:t>
-            </w:r>
-          </w:p>
-        </w:tc>
-        <w:tc>
-          <w:tcPr>
-            <w:tcW w:w="2831" w:type="dxa"/>
-          </w:tcPr>
-          <w:p>
-            <w:pPr>
-              <w:jc w:val="center"/>
-              <w:cnfStyle w:val="000000000000" w:firstRow="0" w:lastRow="0" w:firstColumn="0" w:lastColumn="0" w:oddVBand="0" w:evenVBand="0" w:oddHBand="0" w:evenHBand="0" w:firstRowFirstColumn="0" w:firstRowLastColumn="0" w:lastRowFirstColumn="0" w:lastRowLastColumn="0"/>
-            </w:pPr>
-            <w:r>
-              <w:t>Alta</w:t>
-            </w:r>
-          </w:p>
-        </w:tc>
-        <w:tc>
-          <w:tcPr>
-            <w:tcW w:w="2832" w:type="dxa"/>
-          </w:tcPr>
-          <w:p>
-            <w:pPr>
-              <w:jc w:val="center"/>
-              <w:cnfStyle w:val="000000000000" w:firstRow="0" w:lastRow="0" w:firstColumn="0" w:lastColumn="0" w:oddVBand="0" w:evenVBand="0" w:oddHBand="0" w:evenHBand="0" w:firstRowFirstColumn="0" w:firstRowLastColumn="0" w:lastRowFirstColumn="0" w:lastRowLastColumn="0"/>
-            </w:pPr>
-            <w:r>
-              <w:t>Moderado</w:t>
             </w:r>
           </w:p>
         </w:tc>
@@ -1026,6 +1438,18 @@
                 <w:b w:val="0"/>
               </w:rPr>
             </w:pPr>
+            <w:r>
+              <w:rPr>
+                <w:b w:val="0"/>
+              </w:rPr>
+              <w:t>Estimación de costes errónea, fue</w:t>
+            </w:r>
+            <w:r>
+              <w:rPr>
+                <w:b w:val="0"/>
+              </w:rPr>
+              <w:t>ra de la que se puede conseguir</w:t>
+            </w:r>
           </w:p>
         </w:tc>
         <w:tc>
@@ -1037,6 +1461,9 @@
               <w:jc w:val="center"/>
               <w:cnfStyle w:val="000000100000" w:firstRow="0" w:lastRow="0" w:firstColumn="0" w:lastColumn="0" w:oddVBand="0" w:evenVBand="0" w:oddHBand="1" w:evenHBand="0" w:firstRowFirstColumn="0" w:firstRowLastColumn="0" w:lastRowFirstColumn="0" w:lastRowLastColumn="0"/>
             </w:pPr>
+            <w:r>
+              <w:t>Alta</w:t>
+            </w:r>
           </w:p>
         </w:tc>
         <w:tc>
@@ -1048,6 +1475,9 @@
               <w:jc w:val="center"/>
               <w:cnfStyle w:val="000000100000" w:firstRow="0" w:lastRow="0" w:firstColumn="0" w:lastColumn="0" w:oddVBand="0" w:evenVBand="0" w:oddHBand="1" w:evenHBand="0" w:firstRowFirstColumn="0" w:firstRowLastColumn="0" w:lastRowFirstColumn="0" w:lastRowLastColumn="0"/>
             </w:pPr>
+            <w:r>
+              <w:t>Moderado</w:t>
+            </w:r>
           </w:p>
         </w:tc>
       </w:tr>
@@ -1064,6 +1494,18 @@
                 <w:b w:val="0"/>
               </w:rPr>
             </w:pPr>
+            <w:r>
+              <w:rPr>
+                <w:b w:val="0"/>
+              </w:rPr>
+              <w:t>Co</w:t>
+            </w:r>
+            <w:r>
+              <w:rPr>
+                <w:b w:val="0"/>
+              </w:rPr>
+              <w:t>herencia y cohesión de las diferentes partes del proyecto</w:t>
+            </w:r>
           </w:p>
         </w:tc>
         <w:tc>
@@ -1075,6 +1517,9 @@
               <w:jc w:val="center"/>
               <w:cnfStyle w:val="000000000000" w:firstRow="0" w:lastRow="0" w:firstColumn="0" w:lastColumn="0" w:oddVBand="0" w:evenVBand="0" w:oddHBand="0" w:evenHBand="0" w:firstRowFirstColumn="0" w:firstRowLastColumn="0" w:lastRowFirstColumn="0" w:lastRowLastColumn="0"/>
             </w:pPr>
+            <w:r>
+              <w:t>Baja</w:t>
+            </w:r>
           </w:p>
         </w:tc>
         <w:tc>
@@ -1086,6 +1531,402 @@
               <w:jc w:val="center"/>
               <w:cnfStyle w:val="000000000000" w:firstRow="0" w:lastRow="0" w:firstColumn="0" w:lastColumn="0" w:oddVBand="0" w:evenVBand="0" w:oddHBand="0" w:evenHBand="0" w:firstRowFirstColumn="0" w:firstRowLastColumn="0" w:lastRowFirstColumn="0" w:lastRowLastColumn="0"/>
             </w:pPr>
+            <w:r>
+              <w:t>Serio</w:t>
+            </w:r>
+          </w:p>
+        </w:tc>
+      </w:tr>
+      <w:tr>
+        <w:trPr>
+          <w:cnfStyle w:val="000000100000" w:firstRow="0" w:lastRow="0" w:firstColumn="0" w:lastColumn="0" w:oddVBand="0" w:evenVBand="0" w:oddHBand="1" w:evenHBand="0" w:firstRowFirstColumn="0" w:firstRowLastColumn="0" w:lastRowFirstColumn="0" w:lastRowLastColumn="0"/>
+        </w:trPr>
+        <w:tc>
+          <w:tcPr>
+            <w:cnfStyle w:val="001000000000" w:firstRow="0" w:lastRow="0" w:firstColumn="1" w:lastColumn="0" w:oddVBand="0" w:evenVBand="0" w:oddHBand="0" w:evenHBand="0" w:firstRowFirstColumn="0" w:firstRowLastColumn="0" w:lastRowFirstColumn="0" w:lastRowLastColumn="0"/>
+            <w:tcW w:w="2831" w:type="dxa"/>
+          </w:tcPr>
+          <w:p>
+            <w:pPr>
+              <w:jc w:val="center"/>
+              <w:rPr>
+                <w:b w:val="0"/>
+              </w:rPr>
+            </w:pPr>
+            <w:r>
+              <w:rPr>
+                <w:b w:val="0"/>
+              </w:rPr>
+              <w:t>Falta de seguimiento continuado y permanente de tareas</w:t>
+            </w:r>
+          </w:p>
+        </w:tc>
+        <w:tc>
+          <w:tcPr>
+            <w:tcW w:w="2831" w:type="dxa"/>
+          </w:tcPr>
+          <w:p>
+            <w:pPr>
+              <w:jc w:val="center"/>
+              <w:cnfStyle w:val="000000100000" w:firstRow="0" w:lastRow="0" w:firstColumn="0" w:lastColumn="0" w:oddVBand="0" w:evenVBand="0" w:oddHBand="1" w:evenHBand="0" w:firstRowFirstColumn="0" w:firstRowLastColumn="0" w:lastRowFirstColumn="0" w:lastRowLastColumn="0"/>
+            </w:pPr>
+            <w:r>
+              <w:t>Baja</w:t>
+            </w:r>
+          </w:p>
+        </w:tc>
+        <w:tc>
+          <w:tcPr>
+            <w:tcW w:w="2832" w:type="dxa"/>
+          </w:tcPr>
+          <w:p>
+            <w:pPr>
+              <w:jc w:val="center"/>
+              <w:cnfStyle w:val="000000100000" w:firstRow="0" w:lastRow="0" w:firstColumn="0" w:lastColumn="0" w:oddVBand="0" w:evenVBand="0" w:oddHBand="1" w:evenHBand="0" w:firstRowFirstColumn="0" w:firstRowLastColumn="0" w:lastRowFirstColumn="0" w:lastRowLastColumn="0"/>
+            </w:pPr>
+            <w:r>
+              <w:t>Serio</w:t>
+            </w:r>
+          </w:p>
+        </w:tc>
+      </w:tr>
+      <w:tr>
+        <w:trPr>
+          <w:trHeight w:val="478"/>
+        </w:trPr>
+        <w:tc>
+          <w:tcPr>
+            <w:cnfStyle w:val="001000000000" w:firstRow="0" w:lastRow="0" w:firstColumn="1" w:lastColumn="0" w:oddVBand="0" w:evenVBand="0" w:oddHBand="0" w:evenHBand="0" w:firstRowFirstColumn="0" w:firstRowLastColumn="0" w:lastRowFirstColumn="0" w:lastRowLastColumn="0"/>
+            <w:tcW w:w="2831" w:type="dxa"/>
+          </w:tcPr>
+          <w:p>
+            <w:pPr>
+              <w:jc w:val="center"/>
+              <w:rPr>
+                <w:b w:val="0"/>
+              </w:rPr>
+            </w:pPr>
+            <w:r>
+              <w:rPr>
+                <w:b w:val="0"/>
+              </w:rPr>
+              <w:t>Pérdida de docum</w:t>
+            </w:r>
+            <w:r>
+              <w:rPr>
+                <w:b w:val="0"/>
+              </w:rPr>
+              <w:t>entación o archivos importantes</w:t>
+            </w:r>
+          </w:p>
+        </w:tc>
+        <w:tc>
+          <w:tcPr>
+            <w:tcW w:w="2831" w:type="dxa"/>
+          </w:tcPr>
+          <w:p>
+            <w:pPr>
+              <w:jc w:val="center"/>
+              <w:cnfStyle w:val="000000000000" w:firstRow="0" w:lastRow="0" w:firstColumn="0" w:lastColumn="0" w:oddVBand="0" w:evenVBand="0" w:oddHBand="0" w:evenHBand="0" w:firstRowFirstColumn="0" w:firstRowLastColumn="0" w:lastRowFirstColumn="0" w:lastRowLastColumn="0"/>
+            </w:pPr>
+            <w:r>
+              <w:t>Baja</w:t>
+            </w:r>
+          </w:p>
+        </w:tc>
+        <w:tc>
+          <w:tcPr>
+            <w:tcW w:w="2832" w:type="dxa"/>
+          </w:tcPr>
+          <w:p>
+            <w:pPr>
+              <w:jc w:val="center"/>
+              <w:cnfStyle w:val="000000000000" w:firstRow="0" w:lastRow="0" w:firstColumn="0" w:lastColumn="0" w:oddVBand="0" w:evenVBand="0" w:oddHBand="0" w:evenHBand="0" w:firstRowFirstColumn="0" w:firstRowLastColumn="0" w:lastRowFirstColumn="0" w:lastRowLastColumn="0"/>
+            </w:pPr>
+            <w:r>
+              <w:t>Serio</w:t>
+            </w:r>
+          </w:p>
+        </w:tc>
+      </w:tr>
+      <w:tr>
+        <w:trPr>
+          <w:cnfStyle w:val="000000100000" w:firstRow="0" w:lastRow="0" w:firstColumn="0" w:lastColumn="0" w:oddVBand="0" w:evenVBand="0" w:oddHBand="1" w:evenHBand="0" w:firstRowFirstColumn="0" w:firstRowLastColumn="0" w:lastRowFirstColumn="0" w:lastRowLastColumn="0"/>
+          <w:trHeight w:val="478"/>
+        </w:trPr>
+        <w:tc>
+          <w:tcPr>
+            <w:cnfStyle w:val="001000000000" w:firstRow="0" w:lastRow="0" w:firstColumn="1" w:lastColumn="0" w:oddVBand="0" w:evenVBand="0" w:oddHBand="0" w:evenHBand="0" w:firstRowFirstColumn="0" w:firstRowLastColumn="0" w:lastRowFirstColumn="0" w:lastRowLastColumn="0"/>
+            <w:tcW w:w="2831" w:type="dxa"/>
+          </w:tcPr>
+          <w:p>
+            <w:pPr>
+              <w:jc w:val="center"/>
+              <w:rPr>
+                <w:b w:val="0"/>
+              </w:rPr>
+            </w:pPr>
+            <w:r>
+              <w:rPr>
+                <w:b w:val="0"/>
+              </w:rPr>
+              <w:t>Rotura de equipos o programas</w:t>
+            </w:r>
+          </w:p>
+        </w:tc>
+        <w:tc>
+          <w:tcPr>
+            <w:tcW w:w="2831" w:type="dxa"/>
+          </w:tcPr>
+          <w:p>
+            <w:pPr>
+              <w:jc w:val="center"/>
+              <w:cnfStyle w:val="000000100000" w:firstRow="0" w:lastRow="0" w:firstColumn="0" w:lastColumn="0" w:oddVBand="0" w:evenVBand="0" w:oddHBand="1" w:evenHBand="0" w:firstRowFirstColumn="0" w:firstRowLastColumn="0" w:lastRowFirstColumn="0" w:lastRowLastColumn="0"/>
+            </w:pPr>
+            <w:r>
+              <w:t>Media</w:t>
+            </w:r>
+          </w:p>
+        </w:tc>
+        <w:tc>
+          <w:tcPr>
+            <w:tcW w:w="2832" w:type="dxa"/>
+          </w:tcPr>
+          <w:p>
+            <w:pPr>
+              <w:jc w:val="center"/>
+              <w:cnfStyle w:val="000000100000" w:firstRow="0" w:lastRow="0" w:firstColumn="0" w:lastColumn="0" w:oddVBand="0" w:evenVBand="0" w:oddHBand="1" w:evenHBand="0" w:firstRowFirstColumn="0" w:firstRowLastColumn="0" w:lastRowFirstColumn="0" w:lastRowLastColumn="0"/>
+            </w:pPr>
+            <w:r>
+              <w:t>Serio</w:t>
+            </w:r>
+          </w:p>
+        </w:tc>
+      </w:tr>
+      <w:tr>
+        <w:trPr>
+          <w:trHeight w:val="478"/>
+        </w:trPr>
+        <w:tc>
+          <w:tcPr>
+            <w:cnfStyle w:val="001000000000" w:firstRow="0" w:lastRow="0" w:firstColumn="1" w:lastColumn="0" w:oddVBand="0" w:evenVBand="0" w:oddHBand="0" w:evenHBand="0" w:firstRowFirstColumn="0" w:firstRowLastColumn="0" w:lastRowFirstColumn="0" w:lastRowLastColumn="0"/>
+            <w:tcW w:w="2831" w:type="dxa"/>
+          </w:tcPr>
+          <w:p>
+            <w:pPr>
+              <w:jc w:val="center"/>
+              <w:rPr>
+                <w:b w:val="0"/>
+              </w:rPr>
+            </w:pPr>
+            <w:r>
+              <w:rPr>
+                <w:b w:val="0"/>
+              </w:rPr>
+              <w:t>Apari</w:t>
+            </w:r>
+            <w:r>
+              <w:rPr>
+                <w:b w:val="0"/>
+              </w:rPr>
+              <w:t>ción de trabajos no programados</w:t>
+            </w:r>
+          </w:p>
+        </w:tc>
+        <w:tc>
+          <w:tcPr>
+            <w:tcW w:w="2831" w:type="dxa"/>
+          </w:tcPr>
+          <w:p>
+            <w:pPr>
+              <w:jc w:val="center"/>
+              <w:cnfStyle w:val="000000000000" w:firstRow="0" w:lastRow="0" w:firstColumn="0" w:lastColumn="0" w:oddVBand="0" w:evenVBand="0" w:oddHBand="0" w:evenHBand="0" w:firstRowFirstColumn="0" w:firstRowLastColumn="0" w:lastRowFirstColumn="0" w:lastRowLastColumn="0"/>
+            </w:pPr>
+            <w:r>
+              <w:t>Alta</w:t>
+            </w:r>
+          </w:p>
+        </w:tc>
+        <w:tc>
+          <w:tcPr>
+            <w:tcW w:w="2832" w:type="dxa"/>
+          </w:tcPr>
+          <w:p>
+            <w:pPr>
+              <w:jc w:val="center"/>
+              <w:cnfStyle w:val="000000000000" w:firstRow="0" w:lastRow="0" w:firstColumn="0" w:lastColumn="0" w:oddVBand="0" w:evenVBand="0" w:oddHBand="0" w:evenHBand="0" w:firstRowFirstColumn="0" w:firstRowLastColumn="0" w:lastRowFirstColumn="0" w:lastRowLastColumn="0"/>
+            </w:pPr>
+            <w:r>
+              <w:t>Moderado</w:t>
+            </w:r>
+          </w:p>
+        </w:tc>
+      </w:tr>
+      <w:tr>
+        <w:trPr>
+          <w:cnfStyle w:val="000000100000" w:firstRow="0" w:lastRow="0" w:firstColumn="0" w:lastColumn="0" w:oddVBand="0" w:evenVBand="0" w:oddHBand="1" w:evenHBand="0" w:firstRowFirstColumn="0" w:firstRowLastColumn="0" w:lastRowFirstColumn="0" w:lastRowLastColumn="0"/>
+          <w:trHeight w:val="478"/>
+        </w:trPr>
+        <w:tc>
+          <w:tcPr>
+            <w:cnfStyle w:val="001000000000" w:firstRow="0" w:lastRow="0" w:firstColumn="1" w:lastColumn="0" w:oddVBand="0" w:evenVBand="0" w:oddHBand="0" w:evenHBand="0" w:firstRowFirstColumn="0" w:firstRowLastColumn="0" w:lastRowFirstColumn="0" w:lastRowLastColumn="0"/>
+            <w:tcW w:w="2831" w:type="dxa"/>
+          </w:tcPr>
+          <w:p>
+            <w:pPr>
+              <w:jc w:val="center"/>
+              <w:rPr>
+                <w:b w:val="0"/>
+              </w:rPr>
+            </w:pPr>
+            <w:r>
+              <w:rPr>
+                <w:b w:val="0"/>
+              </w:rPr>
+              <w:lastRenderedPageBreak/>
+              <w:t>Demoras en una toma de decisiones ante la necesidad de cambio de requerimientos</w:t>
+            </w:r>
+          </w:p>
+        </w:tc>
+        <w:tc>
+          <w:tcPr>
+            <w:tcW w:w="2831" w:type="dxa"/>
+          </w:tcPr>
+          <w:p>
+            <w:pPr>
+              <w:jc w:val="center"/>
+              <w:cnfStyle w:val="000000100000" w:firstRow="0" w:lastRow="0" w:firstColumn="0" w:lastColumn="0" w:oddVBand="0" w:evenVBand="0" w:oddHBand="1" w:evenHBand="0" w:firstRowFirstColumn="0" w:firstRowLastColumn="0" w:lastRowFirstColumn="0" w:lastRowLastColumn="0"/>
+            </w:pPr>
+            <w:r>
+              <w:t>Media</w:t>
+            </w:r>
+          </w:p>
+        </w:tc>
+        <w:tc>
+          <w:tcPr>
+            <w:tcW w:w="2832" w:type="dxa"/>
+          </w:tcPr>
+          <w:p>
+            <w:pPr>
+              <w:jc w:val="center"/>
+              <w:cnfStyle w:val="000000100000" w:firstRow="0" w:lastRow="0" w:firstColumn="0" w:lastColumn="0" w:oddVBand="0" w:evenVBand="0" w:oddHBand="1" w:evenHBand="0" w:firstRowFirstColumn="0" w:firstRowLastColumn="0" w:lastRowFirstColumn="0" w:lastRowLastColumn="0"/>
+            </w:pPr>
+            <w:r>
+              <w:t>Serio</w:t>
+            </w:r>
+          </w:p>
+        </w:tc>
+      </w:tr>
+      <w:tr>
+        <w:trPr>
+          <w:trHeight w:val="478"/>
+        </w:trPr>
+        <w:tc>
+          <w:tcPr>
+            <w:cnfStyle w:val="001000000000" w:firstRow="0" w:lastRow="0" w:firstColumn="1" w:lastColumn="0" w:oddVBand="0" w:evenVBand="0" w:oddHBand="0" w:evenHBand="0" w:firstRowFirstColumn="0" w:firstRowLastColumn="0" w:lastRowFirstColumn="0" w:lastRowLastColumn="0"/>
+            <w:tcW w:w="2831" w:type="dxa"/>
+          </w:tcPr>
+          <w:p>
+            <w:pPr>
+              <w:jc w:val="center"/>
+              <w:rPr>
+                <w:b w:val="0"/>
+              </w:rPr>
+            </w:pPr>
+            <w:r>
+              <w:rPr>
+                <w:b w:val="0"/>
+              </w:rPr>
+              <w:t>Baja moral, desmotivación</w:t>
+            </w:r>
+          </w:p>
+        </w:tc>
+        <w:tc>
+          <w:tcPr>
+            <w:tcW w:w="2831" w:type="dxa"/>
+          </w:tcPr>
+          <w:p>
+            <w:pPr>
+              <w:tabs>
+                <w:tab w:val="left" w:pos="750"/>
+              </w:tabs>
+              <w:jc w:val="center"/>
+              <w:cnfStyle w:val="000000000000" w:firstRow="0" w:lastRow="0" w:firstColumn="0" w:lastColumn="0" w:oddVBand="0" w:evenVBand="0" w:oddHBand="0" w:evenHBand="0" w:firstRowFirstColumn="0" w:firstRowLastColumn="0" w:lastRowFirstColumn="0" w:lastRowLastColumn="0"/>
+            </w:pPr>
+            <w:r>
+              <w:t>Baja</w:t>
+            </w:r>
+          </w:p>
+        </w:tc>
+        <w:tc>
+          <w:tcPr>
+            <w:tcW w:w="2832" w:type="dxa"/>
+          </w:tcPr>
+          <w:p>
+            <w:pPr>
+              <w:jc w:val="center"/>
+              <w:cnfStyle w:val="000000000000" w:firstRow="0" w:lastRow="0" w:firstColumn="0" w:lastColumn="0" w:oddVBand="0" w:evenVBand="0" w:oddHBand="0" w:evenHBand="0" w:firstRowFirstColumn="0" w:firstRowLastColumn="0" w:lastRowFirstColumn="0" w:lastRowLastColumn="0"/>
+            </w:pPr>
+            <w:r>
+              <w:t>Catastrófico</w:t>
+            </w:r>
+          </w:p>
+        </w:tc>
+      </w:tr>
+      <w:tr>
+        <w:trPr>
+          <w:cnfStyle w:val="000000100000" w:firstRow="0" w:lastRow="0" w:firstColumn="0" w:lastColumn="0" w:oddVBand="0" w:evenVBand="0" w:oddHBand="1" w:evenHBand="0" w:firstRowFirstColumn="0" w:firstRowLastColumn="0" w:lastRowFirstColumn="0" w:lastRowLastColumn="0"/>
+          <w:trHeight w:val="478"/>
+        </w:trPr>
+        <w:tc>
+          <w:tcPr>
+            <w:cnfStyle w:val="001000000000" w:firstRow="0" w:lastRow="0" w:firstColumn="1" w:lastColumn="0" w:oddVBand="0" w:evenVBand="0" w:oddHBand="0" w:evenHBand="0" w:firstRowFirstColumn="0" w:firstRowLastColumn="0" w:lastRowFirstColumn="0" w:lastRowLastColumn="0"/>
+            <w:tcW w:w="2831" w:type="dxa"/>
+          </w:tcPr>
+          <w:p>
+            <w:pPr>
+              <w:jc w:val="center"/>
+              <w:rPr>
+                <w:b w:val="0"/>
+              </w:rPr>
+            </w:pPr>
+            <w:r>
+              <w:rPr>
+                <w:b w:val="0"/>
+              </w:rPr>
+              <w:t>Mala elección del motor gráfico sobre el que se va realizar al implementación</w:t>
+            </w:r>
+          </w:p>
+        </w:tc>
+        <w:tc>
+          <w:tcPr>
+            <w:tcW w:w="2831" w:type="dxa"/>
+          </w:tcPr>
+          <w:p>
+            <w:pPr>
+              <w:tabs>
+                <w:tab w:val="left" w:pos="750"/>
+              </w:tabs>
+              <w:jc w:val="center"/>
+              <w:cnfStyle w:val="000000100000" w:firstRow="0" w:lastRow="0" w:firstColumn="0" w:lastColumn="0" w:oddVBand="0" w:evenVBand="0" w:oddHBand="1" w:evenHBand="0" w:firstRowFirstColumn="0" w:firstRowLastColumn="0" w:lastRowFirstColumn="0" w:lastRowLastColumn="0"/>
+            </w:pPr>
+            <w:r>
+              <w:t>Media</w:t>
+            </w:r>
+          </w:p>
+        </w:tc>
+        <w:tc>
+          <w:tcPr>
+            <w:tcW w:w="2832" w:type="dxa"/>
+          </w:tcPr>
+          <w:p>
+            <w:pPr>
+              <w:jc w:val="center"/>
+              <w:cnfStyle w:val="000000100000" w:firstRow="0" w:lastRow="0" w:firstColumn="0" w:lastColumn="0" w:oddVBand="0" w:evenVBand="0" w:oddHBand="1" w:evenHBand="0" w:firstRowFirstColumn="0" w:firstRowLastColumn="0" w:lastRowFirstColumn="0" w:lastRowLastColumn="0"/>
+            </w:pPr>
+            <w:r>
+              <w:t>Serio</w:t>
+            </w:r>
           </w:p>
         </w:tc>
       </w:tr>
@@ -1194,7 +2035,13 @@
               <w:cnfStyle w:val="000000100000" w:firstRow="0" w:lastRow="0" w:firstColumn="0" w:lastColumn="0" w:oddVBand="0" w:evenVBand="0" w:oddHBand="1" w:evenHBand="0" w:firstRowFirstColumn="0" w:firstRowLastColumn="0" w:lastRowFirstColumn="0" w:lastRowLastColumn="0"/>
             </w:pPr>
             <w:r>
-              <w:t>La fase de análisis debe estar correctamente realizada ya que un fallo en esta puede implicar la aparición de este riesgo.</w:t>
+              <w:t>La fase de análisis debe estar correctamente realizada ya que un fallo en esta puede implicar la aparición de este r</w:t>
+            </w:r>
+            <w:r>
+              <w:t>iesgo</w:t>
+            </w:r>
+            <w:r>
+              <w:t>.</w:t>
             </w:r>
           </w:p>
           <w:p>
@@ -1222,7 +2069,7 @@
               <w:rPr>
                 <w:b w:val="0"/>
               </w:rPr>
-              <w:t>Baja por enfermedad.</w:t>
+              <w:t>Baja por enfermedad</w:t>
             </w:r>
           </w:p>
         </w:tc>
@@ -1236,7 +2083,13 @@
               <w:cnfStyle w:val="000000000000" w:firstRow="0" w:lastRow="0" w:firstColumn="0" w:lastColumn="0" w:oddVBand="0" w:evenVBand="0" w:oddHBand="0" w:evenHBand="0" w:firstRowFirstColumn="0" w:firstRowLastColumn="0" w:lastRowFirstColumn="0" w:lastRowLastColumn="0"/>
             </w:pPr>
             <w:r>
-              <w:t>No es elemento que se pueda manejar y que pueda ser controlado, su aparición es aleatorio.</w:t>
+              <w:t>No es elemento que se pueda manejar y que pueda ser contro</w:t>
+            </w:r>
+            <w:r>
+              <w:t>lado, su aparición es aleatorio</w:t>
+            </w:r>
+            <w:r>
+              <w:t>.</w:t>
             </w:r>
           </w:p>
           <w:p>
@@ -1309,12 +2162,60 @@
               <w:t xml:space="preserve"> </w:t>
             </w:r>
             <w:r>
-              <w:t>y realizando una buena resolución de conflictos cuando surjan.</w:t>
-            </w:r>
-          </w:p>
-        </w:tc>
-      </w:tr>
-      <w:tr>
+              <w:t>y realizando una buena resoluc</w:t>
+            </w:r>
+            <w:r>
+              <w:t>ión de conflictos cuando surjan</w:t>
+            </w:r>
+            <w:r>
+              <w:t>.</w:t>
+            </w:r>
+          </w:p>
+        </w:tc>
+      </w:tr>
+      <w:tr>
+        <w:tc>
+          <w:tcPr>
+            <w:cnfStyle w:val="001000000000" w:firstRow="0" w:lastRow="0" w:firstColumn="1" w:lastColumn="0" w:oddVBand="0" w:evenVBand="0" w:oddHBand="0" w:evenHBand="0" w:firstRowFirstColumn="0" w:firstRowLastColumn="0" w:lastRowFirstColumn="0" w:lastRowLastColumn="0"/>
+            <w:tcW w:w="4247" w:type="dxa"/>
+          </w:tcPr>
+          <w:p>
+            <w:pPr>
+              <w:jc w:val="center"/>
+              <w:rPr>
+                <w:b w:val="0"/>
+              </w:rPr>
+            </w:pPr>
+            <w:r>
+              <w:rPr>
+                <w:b w:val="0"/>
+              </w:rPr>
+              <w:t>Mala comunicación con el tutor</w:t>
+            </w:r>
+          </w:p>
+        </w:tc>
+        <w:tc>
+          <w:tcPr>
+            <w:tcW w:w="4247" w:type="dxa"/>
+          </w:tcPr>
+          <w:p>
+            <w:pPr>
+              <w:jc w:val="center"/>
+              <w:cnfStyle w:val="000000000000" w:firstRow="0" w:lastRow="0" w:firstColumn="0" w:lastColumn="0" w:oddVBand="0" w:evenVBand="0" w:oddHBand="0" w:evenHBand="0" w:firstRowFirstColumn="0" w:firstRowLastColumn="0" w:lastRowFirstColumn="0" w:lastRowLastColumn="0"/>
+            </w:pPr>
+            <w:r>
+              <w:t>Realizando una comunicación periódica y constante con el tutor y realizando reuniones para mantener un clima de sensación de apoyo constante por parte del mismo</w:t>
+            </w:r>
+            <w:r>
+              <w:t>.</w:t>
+            </w:r>
+          </w:p>
+        </w:tc>
+      </w:tr>
+      <w:tr>
+        <w:trPr>
+          <w:cnfStyle w:val="000000100000" w:firstRow="0" w:lastRow="0" w:firstColumn="0" w:lastColumn="0" w:oddVBand="0" w:evenVBand="0" w:oddHBand="1" w:evenHBand="0" w:firstRowFirstColumn="0" w:firstRowLastColumn="0" w:lastRowFirstColumn="0" w:lastRowLastColumn="0"/>
+        </w:trPr>
         <w:tc>
           <w:tcPr>
             <w:cnfStyle w:val="001000000000" w:firstRow="0" w:lastRow="0" w:firstColumn="1" w:lastColumn="0" w:oddVBand="0" w:evenVBand="0" w:oddHBand="0" w:evenHBand="0" w:firstRowFirstColumn="0" w:firstRowLastColumn="0" w:lastRowFirstColumn="0" w:lastRowLastColumn="0"/>
@@ -1345,19 +2246,83 @@
           <w:p>
             <w:pPr>
               <w:jc w:val="center"/>
+              <w:cnfStyle w:val="000000100000" w:firstRow="0" w:lastRow="0" w:firstColumn="0" w:lastColumn="0" w:oddVBand="0" w:evenVBand="0" w:oddHBand="1" w:evenHBand="0" w:firstRowFirstColumn="0" w:firstRowLastColumn="0" w:lastRowFirstColumn="0" w:lastRowLastColumn="0"/>
+            </w:pPr>
+            <w:r>
+              <w:t>Intentando que estos cambios sean los mínimos posibles y si se producen que afecten lo menos pos</w:t>
+            </w:r>
+            <w:r>
+              <w:t>ible al resto de objetivos</w:t>
+            </w:r>
+            <w:r>
+              <w:t>, tratando que los cambios se produzcan en pequeños lugares y no en extensas áreas del proyecto que supongan un</w:t>
+            </w:r>
+            <w:r>
+              <w:t xml:space="preserve"> alto grado de cambio.</w:t>
+            </w:r>
+          </w:p>
+        </w:tc>
+      </w:tr>
+      <w:tr>
+        <w:tc>
+          <w:tcPr>
+            <w:cnfStyle w:val="001000000000" w:firstRow="0" w:lastRow="0" w:firstColumn="1" w:lastColumn="0" w:oddVBand="0" w:evenVBand="0" w:oddHBand="0" w:evenHBand="0" w:firstRowFirstColumn="0" w:firstRowLastColumn="0" w:lastRowFirstColumn="0" w:lastRowLastColumn="0"/>
+            <w:tcW w:w="4247" w:type="dxa"/>
+          </w:tcPr>
+          <w:p>
+            <w:pPr>
+              <w:tabs>
+                <w:tab w:val="left" w:pos="1245"/>
+              </w:tabs>
+              <w:jc w:val="center"/>
+              <w:rPr>
+                <w:b w:val="0"/>
+              </w:rPr>
+            </w:pPr>
+            <w:r>
+              <w:rPr>
+                <w:b w:val="0"/>
+              </w:rPr>
+              <w:t>Objetivos</w:t>
+            </w:r>
+            <w:r>
+              <w:rPr>
+                <w:b w:val="0"/>
+              </w:rPr>
+              <w:t xml:space="preserve"> o tareas poco claras</w:t>
+            </w:r>
+          </w:p>
+        </w:tc>
+        <w:tc>
+          <w:tcPr>
+            <w:tcW w:w="4247" w:type="dxa"/>
+          </w:tcPr>
+          <w:p>
+            <w:pPr>
+              <w:jc w:val="center"/>
               <w:cnfStyle w:val="000000000000" w:firstRow="0" w:lastRow="0" w:firstColumn="0" w:lastColumn="0" w:oddVBand="0" w:evenVBand="0" w:oddHBand="0" w:evenHBand="0" w:firstRowFirstColumn="0" w:firstRowLastColumn="0" w:lastRowFirstColumn="0" w:lastRowLastColumn="0"/>
             </w:pPr>
             <w:r>
-              <w:t>Intentando que estos cambios sean los mínimos posibles y si se producen que afecten lo menos pos</w:t>
-            </w:r>
-            <w:r>
-              <w:t>ible al resto de objetivos</w:t>
-            </w:r>
-            <w:r>
-              <w:t>, tratando que los cambios se produzcan en pequeños lugares y no en extensas áreas del proyecto que supongan un</w:t>
-            </w:r>
-            <w:r>
-              <w:t xml:space="preserve"> alto grado de cambio</w:t>
+              <w:t xml:space="preserve">Analizando y pensando bien los objetivos que se pretenden conseguir con la realización del proyecto. </w:t>
+            </w:r>
+          </w:p>
+          <w:p>
+            <w:pPr>
+              <w:jc w:val="center"/>
+              <w:cnfStyle w:val="000000000000" w:firstRow="0" w:lastRow="0" w:firstColumn="0" w:lastColumn="0" w:oddVBand="0" w:evenVBand="0" w:oddHBand="0" w:evenHBand="0" w:firstRowFirstColumn="0" w:firstRowLastColumn="0" w:lastRowFirstColumn="0" w:lastRowLastColumn="0"/>
+            </w:pPr>
+            <w:r>
+              <w:t>Respecto a las tareas realizar un pequeño análisis antes de desarrollar cada una</w:t>
+            </w:r>
+            <w:r>
+              <w:t xml:space="preserve"> de </w:t>
+            </w:r>
+            <w:r>
+              <w:lastRenderedPageBreak/>
+              <w:t>ellos para tener una idea más clara de que se quiere im</w:t>
+            </w:r>
+            <w:r>
+              <w:t>plementar o realizar</w:t>
             </w:r>
             <w:r>
               <w:t>.</w:t>
@@ -1389,7 +2354,7 @@
                 <w:b w:val="0"/>
               </w:rPr>
               <w:lastRenderedPageBreak/>
-              <w:t>Objetivos o tareas poco claras.</w:t>
+              <w:t>Estimación de costes errónea</w:t>
             </w:r>
           </w:p>
         </w:tc>
@@ -1403,22 +2368,18 @@
               <w:cnfStyle w:val="000000100000" w:firstRow="0" w:lastRow="0" w:firstColumn="0" w:lastColumn="0" w:oddVBand="0" w:evenVBand="0" w:oddHBand="1" w:evenHBand="0" w:firstRowFirstColumn="0" w:firstRowLastColumn="0" w:lastRowFirstColumn="0" w:lastRowLastColumn="0"/>
             </w:pPr>
             <w:r>
-              <w:t xml:space="preserve">Analizando y pensando bien los objetivos que se pretenden conseguir con la realización del proyecto. </w:t>
-            </w:r>
-          </w:p>
-          <w:p>
-            <w:pPr>
-              <w:jc w:val="center"/>
-              <w:cnfStyle w:val="000000100000" w:firstRow="0" w:lastRow="0" w:firstColumn="0" w:lastColumn="0" w:oddVBand="0" w:evenVBand="0" w:oddHBand="1" w:evenHBand="0" w:firstRowFirstColumn="0" w:firstRowLastColumn="0" w:lastRowFirstColumn="0" w:lastRowLastColumn="0"/>
-            </w:pPr>
-            <w:r>
-              <w:t>Respecto a las tareas realizar un pequeño análisis antes de desarrollar cada una</w:t>
-            </w:r>
-            <w:r>
-              <w:t xml:space="preserve"> de ellos para tener una idea más clara de que se quiere im</w:t>
-            </w:r>
-            <w:r>
-              <w:t>plementar o realizar</w:t>
+              <w:t xml:space="preserve">Maximizando la productividad en las horas de trabajo, buen uso de recursos que nos ayuden a mejorar y entender mejor las herramientas a utilizar. Haciendo un buen estudio de lo que deseamos hacer en cada momento y centrando el trabajo en pequeñas </w:t>
+            </w:r>
+            <w:proofErr w:type="spellStart"/>
+            <w:r>
+              <w:t>subtareas</w:t>
+            </w:r>
+            <w:proofErr w:type="spellEnd"/>
+            <w:r>
+              <w:t xml:space="preserve"> sencillas para posteriormente a través de ellas llegar </w:t>
+            </w:r>
+            <w:r>
+              <w:t>a los objetivos marcados</w:t>
             </w:r>
             <w:r>
               <w:t>.</w:t>
@@ -1446,7 +2407,13 @@
               <w:rPr>
                 <w:b w:val="0"/>
               </w:rPr>
-              <w:t>Estimación de costes errónea.</w:t>
+              <w:t>Co</w:t>
+            </w:r>
+            <w:r>
+              <w:rPr>
+                <w:b w:val="0"/>
+              </w:rPr>
+              <w:t>herencia y cohesión de las diferentes partes del proyecto</w:t>
             </w:r>
           </w:p>
         </w:tc>
@@ -1460,18 +2427,7 @@
               <w:cnfStyle w:val="000000000000" w:firstRow="0" w:lastRow="0" w:firstColumn="0" w:lastColumn="0" w:oddVBand="0" w:evenVBand="0" w:oddHBand="0" w:evenHBand="0" w:firstRowFirstColumn="0" w:firstRowLastColumn="0" w:lastRowFirstColumn="0" w:lastRowLastColumn="0"/>
             </w:pPr>
             <w:r>
-              <w:t xml:space="preserve">Maximizando la productividad en las horas de trabajo, buen uso de recursos que nos ayuden a mejorar y entender mejor las herramientas a utilizar. Haciendo un buen estudio de lo que deseamos hacer en cada momento y centrando el trabajo en pequeñas </w:t>
-            </w:r>
-            <w:proofErr w:type="spellStart"/>
-            <w:r>
-              <w:t>subtareas</w:t>
-            </w:r>
-            <w:proofErr w:type="spellEnd"/>
-            <w:r>
-              <w:t xml:space="preserve"> sencillas para posteriormente a través de ellas llegar </w:t>
-            </w:r>
-            <w:r>
-              <w:t>a los objetivos marcados.</w:t>
+              <w:t>Relacionando correctamente las partes de análisis y estudio con las de implementación,  justificando en todo momento las actuaciones de ambos apartados para la consecución de los objetivos finales.</w:t>
             </w:r>
           </w:p>
         </w:tc>
@@ -1495,6 +2451,18 @@
                 <w:b w:val="0"/>
               </w:rPr>
             </w:pPr>
+            <w:r>
+              <w:rPr>
+                <w:b w:val="0"/>
+              </w:rPr>
+              <w:t>Falta de seguimiento co</w:t>
+            </w:r>
+            <w:r>
+              <w:rPr>
+                <w:b w:val="0"/>
+              </w:rPr>
+              <w:t>ntinuado y permanente de tareas</w:t>
+            </w:r>
           </w:p>
         </w:tc>
         <w:tc>
@@ -1506,6 +2474,316 @@
               <w:jc w:val="center"/>
               <w:cnfStyle w:val="000000100000" w:firstRow="0" w:lastRow="0" w:firstColumn="0" w:lastColumn="0" w:oddVBand="0" w:evenVBand="0" w:oddHBand="1" w:evenHBand="0" w:firstRowFirstColumn="0" w:firstRowLastColumn="0" w:lastRowFirstColumn="0" w:lastRowLastColumn="0"/>
             </w:pPr>
+            <w:r>
+              <w:t xml:space="preserve">Haciendo un uso óptimo de las herramientas que se disponen para la gestión del proyecto, teniendo claro en cada momento la tarea se tiene que realizar cada </w:t>
+            </w:r>
+            <w:proofErr w:type="gramStart"/>
+            <w:r>
+              <w:t>miembros</w:t>
+            </w:r>
+            <w:proofErr w:type="gramEnd"/>
+            <w:r>
+              <w:t>, encargado de planificación que supervise la ta</w:t>
+            </w:r>
+            <w:r>
+              <w:t>rea de seguimiento del proyecto</w:t>
+            </w:r>
+            <w:r>
+              <w:t>.</w:t>
+            </w:r>
+          </w:p>
+        </w:tc>
+      </w:tr>
+      <w:tr>
+        <w:tc>
+          <w:tcPr>
+            <w:cnfStyle w:val="001000000000" w:firstRow="0" w:lastRow="0" w:firstColumn="1" w:lastColumn="0" w:oddVBand="0" w:evenVBand="0" w:oddHBand="0" w:evenHBand="0" w:firstRowFirstColumn="0" w:firstRowLastColumn="0" w:lastRowFirstColumn="0" w:lastRowLastColumn="0"/>
+            <w:tcW w:w="4247" w:type="dxa"/>
+          </w:tcPr>
+          <w:p>
+            <w:pPr>
+              <w:tabs>
+                <w:tab w:val="left" w:pos="1245"/>
+              </w:tabs>
+              <w:jc w:val="center"/>
+              <w:rPr>
+                <w:b w:val="0"/>
+              </w:rPr>
+            </w:pPr>
+            <w:r>
+              <w:rPr>
+                <w:b w:val="0"/>
+              </w:rPr>
+              <w:t>Pérdida de docum</w:t>
+            </w:r>
+            <w:r>
+              <w:rPr>
+                <w:b w:val="0"/>
+              </w:rPr>
+              <w:t>entación o archivos importantes</w:t>
+            </w:r>
+          </w:p>
+        </w:tc>
+        <w:tc>
+          <w:tcPr>
+            <w:tcW w:w="4247" w:type="dxa"/>
+          </w:tcPr>
+          <w:p>
+            <w:pPr>
+              <w:jc w:val="center"/>
+              <w:cnfStyle w:val="000000000000" w:firstRow="0" w:lastRow="0" w:firstColumn="0" w:lastColumn="0" w:oddVBand="0" w:evenVBand="0" w:oddHBand="0" w:evenHBand="0" w:firstRowFirstColumn="0" w:firstRowLastColumn="0" w:lastRowFirstColumn="0" w:lastRowLastColumn="0"/>
+            </w:pPr>
+            <w:r>
+              <w:t>Usando herramientas de</w:t>
+            </w:r>
+            <w:r>
+              <w:t xml:space="preserve"> </w:t>
+            </w:r>
+            <w:r>
+              <w:t>almacenamiento en la nube y control de versiones que nos permitan tener registrados y guardados todos los documentos y archivos de funcionalidades re</w:t>
+            </w:r>
+            <w:r>
+              <w:t>alizados para evitar pérdidas</w:t>
+            </w:r>
+            <w:r>
+              <w:t>.</w:t>
+            </w:r>
+          </w:p>
+        </w:tc>
+      </w:tr>
+      <w:tr>
+        <w:trPr>
+          <w:cnfStyle w:val="000000100000" w:firstRow="0" w:lastRow="0" w:firstColumn="0" w:lastColumn="0" w:oddVBand="0" w:evenVBand="0" w:oddHBand="1" w:evenHBand="0" w:firstRowFirstColumn="0" w:firstRowLastColumn="0" w:lastRowFirstColumn="0" w:lastRowLastColumn="0"/>
+        </w:trPr>
+        <w:tc>
+          <w:tcPr>
+            <w:cnfStyle w:val="001000000000" w:firstRow="0" w:lastRow="0" w:firstColumn="1" w:lastColumn="0" w:oddVBand="0" w:evenVBand="0" w:oddHBand="0" w:evenHBand="0" w:firstRowFirstColumn="0" w:firstRowLastColumn="0" w:lastRowFirstColumn="0" w:lastRowLastColumn="0"/>
+            <w:tcW w:w="4247" w:type="dxa"/>
+          </w:tcPr>
+          <w:p>
+            <w:pPr>
+              <w:tabs>
+                <w:tab w:val="left" w:pos="1245"/>
+              </w:tabs>
+              <w:jc w:val="center"/>
+              <w:rPr>
+                <w:b w:val="0"/>
+              </w:rPr>
+            </w:pPr>
+            <w:r>
+              <w:rPr>
+                <w:b w:val="0"/>
+              </w:rPr>
+              <w:t>Rotura de equipos o programa</w:t>
+            </w:r>
+            <w:r>
+              <w:rPr>
+                <w:b w:val="0"/>
+              </w:rPr>
+              <w:t>s</w:t>
+            </w:r>
+          </w:p>
+        </w:tc>
+        <w:tc>
+          <w:tcPr>
+            <w:tcW w:w="4247" w:type="dxa"/>
+          </w:tcPr>
+          <w:p>
+            <w:pPr>
+              <w:jc w:val="center"/>
+              <w:cnfStyle w:val="000000100000" w:firstRow="0" w:lastRow="0" w:firstColumn="0" w:lastColumn="0" w:oddVBand="0" w:evenVBand="0" w:oddHBand="1" w:evenHBand="0" w:firstRowFirstColumn="0" w:firstRowLastColumn="0" w:lastRowFirstColumn="0" w:lastRowLastColumn="0"/>
+            </w:pPr>
+            <w:r>
+              <w:t>Realizando un mantenimiento periódico de los equipos a utilizar, intentando que los mismos no sufran desperfectos por un mal uso, tratando que no se produzcan incompatibilidades entre pro</w:t>
+            </w:r>
+            <w:r>
+              <w:t>gramas instalados en los mismos</w:t>
+            </w:r>
+            <w:r>
+              <w:t>.</w:t>
+            </w:r>
+          </w:p>
+        </w:tc>
+      </w:tr>
+      <w:tr>
+        <w:tc>
+          <w:tcPr>
+            <w:cnfStyle w:val="001000000000" w:firstRow="0" w:lastRow="0" w:firstColumn="1" w:lastColumn="0" w:oddVBand="0" w:evenVBand="0" w:oddHBand="0" w:evenHBand="0" w:firstRowFirstColumn="0" w:firstRowLastColumn="0" w:lastRowFirstColumn="0" w:lastRowLastColumn="0"/>
+            <w:tcW w:w="4247" w:type="dxa"/>
+          </w:tcPr>
+          <w:p>
+            <w:pPr>
+              <w:tabs>
+                <w:tab w:val="left" w:pos="1245"/>
+              </w:tabs>
+              <w:jc w:val="center"/>
+              <w:rPr>
+                <w:b w:val="0"/>
+              </w:rPr>
+            </w:pPr>
+            <w:r>
+              <w:rPr>
+                <w:b w:val="0"/>
+              </w:rPr>
+              <w:t>Aparición de trabajos no programados</w:t>
+            </w:r>
+          </w:p>
+        </w:tc>
+        <w:tc>
+          <w:tcPr>
+            <w:tcW w:w="4247" w:type="dxa"/>
+          </w:tcPr>
+          <w:p>
+            <w:pPr>
+              <w:jc w:val="center"/>
+              <w:cnfStyle w:val="000000000000" w:firstRow="0" w:lastRow="0" w:firstColumn="0" w:lastColumn="0" w:oddVBand="0" w:evenVBand="0" w:oddHBand="0" w:evenHBand="0" w:firstRowFirstColumn="0" w:firstRowLastColumn="0" w:lastRowFirstColumn="0" w:lastRowLastColumn="0"/>
+            </w:pPr>
+            <w:r>
+              <w:t>Desglosando la planificación de cada una de las tareas lo máximo posibles, realizando un buen estudio de las funcionalidades, dejando para cada tarea un tiempo de más por las posibles apariciones de estos trabajos</w:t>
+            </w:r>
+            <w:r>
+              <w:t>.</w:t>
+            </w:r>
+          </w:p>
+        </w:tc>
+      </w:tr>
+      <w:tr>
+        <w:trPr>
+          <w:cnfStyle w:val="000000100000" w:firstRow="0" w:lastRow="0" w:firstColumn="0" w:lastColumn="0" w:oddVBand="0" w:evenVBand="0" w:oddHBand="1" w:evenHBand="0" w:firstRowFirstColumn="0" w:firstRowLastColumn="0" w:lastRowFirstColumn="0" w:lastRowLastColumn="0"/>
+        </w:trPr>
+        <w:tc>
+          <w:tcPr>
+            <w:cnfStyle w:val="001000000000" w:firstRow="0" w:lastRow="0" w:firstColumn="1" w:lastColumn="0" w:oddVBand="0" w:evenVBand="0" w:oddHBand="0" w:evenHBand="0" w:firstRowFirstColumn="0" w:firstRowLastColumn="0" w:lastRowFirstColumn="0" w:lastRowLastColumn="0"/>
+            <w:tcW w:w="4247" w:type="dxa"/>
+          </w:tcPr>
+          <w:p>
+            <w:pPr>
+              <w:tabs>
+                <w:tab w:val="left" w:pos="1245"/>
+              </w:tabs>
+              <w:jc w:val="center"/>
+              <w:rPr>
+                <w:b w:val="0"/>
+              </w:rPr>
+            </w:pPr>
+            <w:r>
+              <w:rPr>
+                <w:b w:val="0"/>
+              </w:rPr>
+              <w:t>Demoras en una toma de decisiones ante la necesidad de cambio de requerimientos</w:t>
+            </w:r>
+          </w:p>
+        </w:tc>
+        <w:tc>
+          <w:tcPr>
+            <w:tcW w:w="4247" w:type="dxa"/>
+          </w:tcPr>
+          <w:p>
+            <w:pPr>
+              <w:jc w:val="center"/>
+              <w:cnfStyle w:val="000000100000" w:firstRow="0" w:lastRow="0" w:firstColumn="0" w:lastColumn="0" w:oddVBand="0" w:evenVBand="0" w:oddHBand="1" w:evenHBand="0" w:firstRowFirstColumn="0" w:firstRowLastColumn="0" w:lastRowFirstColumn="0" w:lastRowLastColumn="0"/>
+            </w:pPr>
+            <w:r>
+              <w:t>Planificando de una manera clara y bien estructurada para reducir al mínimo las necesidades de cambios en los requerimientos, si lle</w:t>
+            </w:r>
+            <w:r>
+              <w:t>gan a producirse actuar de manera bien estudiada para que afecte al menor número de tar</w:t>
+            </w:r>
+            <w:r>
+              <w:t>eas relacionadas o dependientes</w:t>
+            </w:r>
+            <w:r>
+              <w:t>.</w:t>
+            </w:r>
+          </w:p>
+        </w:tc>
+      </w:tr>
+      <w:tr>
+        <w:tc>
+          <w:tcPr>
+            <w:cnfStyle w:val="001000000000" w:firstRow="0" w:lastRow="0" w:firstColumn="1" w:lastColumn="0" w:oddVBand="0" w:evenVBand="0" w:oddHBand="0" w:evenHBand="0" w:firstRowFirstColumn="0" w:firstRowLastColumn="0" w:lastRowFirstColumn="0" w:lastRowLastColumn="0"/>
+            <w:tcW w:w="4247" w:type="dxa"/>
+          </w:tcPr>
+          <w:p>
+            <w:pPr>
+              <w:tabs>
+                <w:tab w:val="left" w:pos="1245"/>
+              </w:tabs>
+              <w:jc w:val="center"/>
+              <w:rPr>
+                <w:b w:val="0"/>
+              </w:rPr>
+            </w:pPr>
+            <w:r>
+              <w:rPr>
+                <w:b w:val="0"/>
+              </w:rPr>
+              <w:t>Baja moral, desmotivación</w:t>
+            </w:r>
+          </w:p>
+        </w:tc>
+        <w:tc>
+          <w:tcPr>
+            <w:tcW w:w="4247" w:type="dxa"/>
+          </w:tcPr>
+          <w:p>
+            <w:pPr>
+              <w:jc w:val="center"/>
+              <w:cnfStyle w:val="000000000000" w:firstRow="0" w:lastRow="0" w:firstColumn="0" w:lastColumn="0" w:oddVBand="0" w:evenVBand="0" w:oddHBand="0" w:evenHBand="0" w:firstRowFirstColumn="0" w:firstRowLastColumn="0" w:lastRowFirstColumn="0" w:lastRowLastColumn="0"/>
+            </w:pPr>
+            <w:r>
+              <w:t xml:space="preserve">Realizando las tareas de forma organizada y siguiendo un orden para tener en todo momento sensación de avance. Teniendo una visión siempre general del proyecto que </w:t>
+            </w:r>
+            <w:r>
+              <w:lastRenderedPageBreak/>
+              <w:t>ayude a ver el cumplimiento de los objetivos. Centrar los esfuerzos en aquellas tareas que más motiven. Intentar en la medida de lo posible no venirse abajo ante imprevisto o fallos puntuales en la realización de tareas</w:t>
+            </w:r>
+            <w:r>
+              <w:t>.</w:t>
+            </w:r>
+          </w:p>
+        </w:tc>
+      </w:tr>
+      <w:tr>
+        <w:trPr>
+          <w:cnfStyle w:val="000000100000" w:firstRow="0" w:lastRow="0" w:firstColumn="0" w:lastColumn="0" w:oddVBand="0" w:evenVBand="0" w:oddHBand="1" w:evenHBand="0" w:firstRowFirstColumn="0" w:firstRowLastColumn="0" w:lastRowFirstColumn="0" w:lastRowLastColumn="0"/>
+        </w:trPr>
+        <w:tc>
+          <w:tcPr>
+            <w:cnfStyle w:val="001000000000" w:firstRow="0" w:lastRow="0" w:firstColumn="1" w:lastColumn="0" w:oddVBand="0" w:evenVBand="0" w:oddHBand="0" w:evenHBand="0" w:firstRowFirstColumn="0" w:firstRowLastColumn="0" w:lastRowFirstColumn="0" w:lastRowLastColumn="0"/>
+            <w:tcW w:w="4247" w:type="dxa"/>
+          </w:tcPr>
+          <w:p>
+            <w:pPr>
+              <w:tabs>
+                <w:tab w:val="left" w:pos="1245"/>
+              </w:tabs>
+              <w:jc w:val="center"/>
+              <w:rPr>
+                <w:b w:val="0"/>
+              </w:rPr>
+            </w:pPr>
+            <w:r>
+              <w:rPr>
+                <w:b w:val="0"/>
+              </w:rPr>
+              <w:lastRenderedPageBreak/>
+              <w:t>Mala elección del motor gráfico sobre el que se va realizar al implementación</w:t>
+            </w:r>
+          </w:p>
+        </w:tc>
+        <w:tc>
+          <w:tcPr>
+            <w:tcW w:w="4247" w:type="dxa"/>
+          </w:tcPr>
+          <w:p>
+            <w:pPr>
+              <w:jc w:val="center"/>
+              <w:cnfStyle w:val="000000100000" w:firstRow="0" w:lastRow="0" w:firstColumn="0" w:lastColumn="0" w:oddVBand="0" w:evenVBand="0" w:oddHBand="1" w:evenHBand="0" w:firstRowFirstColumn="0" w:firstRowLastColumn="0" w:lastRowFirstColumn="0" w:lastRowLastColumn="0"/>
+            </w:pPr>
+            <w:r>
+              <w:t>Realizar correctamente y exhaustivamente la fase de estudio y selección del motor gráfico para que la elección esté justificada y sea la mejor posible para la consecución de los objetivos propuestos.</w:t>
+            </w:r>
           </w:p>
         </w:tc>
       </w:tr>
@@ -1591,7 +2869,7 @@
               <w:rPr>
                 <w:b w:val="0"/>
               </w:rPr>
-              <w:t>Desconocimiento de herramientas.</w:t>
+              <w:t>Desconocimiento de herramientas</w:t>
             </w:r>
           </w:p>
         </w:tc>
@@ -1605,29 +2883,32 @@
               <w:cnfStyle w:val="000000100000" w:firstRow="0" w:lastRow="0" w:firstColumn="0" w:lastColumn="0" w:oddVBand="0" w:evenVBand="0" w:oddHBand="1" w:evenHBand="0" w:firstRowFirstColumn="0" w:firstRowLastColumn="0" w:lastRowFirstColumn="0" w:lastRowLastColumn="0"/>
             </w:pPr>
             <w:r>
-              <w:t>Retraso en la entrega, descontrol en la planificación, funciones imposibles de implementar.</w:t>
-            </w:r>
-          </w:p>
-        </w:tc>
-      </w:tr>
-      <w:tr>
-        <w:tc>
-          <w:tcPr>
-            <w:cnfStyle w:val="001000000000" w:firstRow="0" w:lastRow="0" w:firstColumn="1" w:lastColumn="0" w:oddVBand="0" w:evenVBand="0" w:oddHBand="0" w:evenHBand="0" w:firstRowFirstColumn="0" w:firstRowLastColumn="0" w:lastRowFirstColumn="0" w:lastRowLastColumn="0"/>
-            <w:tcW w:w="4247" w:type="dxa"/>
-          </w:tcPr>
-          <w:p>
-            <w:pPr>
-              <w:jc w:val="center"/>
-              <w:rPr>
-                <w:b w:val="0"/>
-              </w:rPr>
-            </w:pPr>
-            <w:r>
-              <w:rPr>
-                <w:b w:val="0"/>
-              </w:rPr>
-              <w:t>Baja por enfermedad.</w:t>
+              <w:t>Retraso en la entrega, descontrol en la planificación, func</w:t>
+            </w:r>
+            <w:r>
+              <w:t>iones imposibles de implementar.</w:t>
+            </w:r>
+          </w:p>
+        </w:tc>
+      </w:tr>
+      <w:tr>
+        <w:tc>
+          <w:tcPr>
+            <w:cnfStyle w:val="001000000000" w:firstRow="0" w:lastRow="0" w:firstColumn="1" w:lastColumn="0" w:oddVBand="0" w:evenVBand="0" w:oddHBand="0" w:evenHBand="0" w:firstRowFirstColumn="0" w:firstRowLastColumn="0" w:lastRowFirstColumn="0" w:lastRowLastColumn="0"/>
+            <w:tcW w:w="4247" w:type="dxa"/>
+          </w:tcPr>
+          <w:p>
+            <w:pPr>
+              <w:jc w:val="center"/>
+              <w:rPr>
+                <w:b w:val="0"/>
+              </w:rPr>
+            </w:pPr>
+            <w:r>
+              <w:rPr>
+                <w:b w:val="0"/>
+              </w:rPr>
+              <w:t>Baja por enfermedad</w:t>
             </w:r>
           </w:p>
         </w:tc>
@@ -1641,7 +2922,10 @@
               <w:cnfStyle w:val="000000000000" w:firstRow="0" w:lastRow="0" w:firstColumn="0" w:lastColumn="0" w:oddVBand="0" w:evenVBand="0" w:oddHBand="0" w:evenHBand="0" w:firstRowFirstColumn="0" w:firstRowLastColumn="0" w:lastRowFirstColumn="0" w:lastRowLastColumn="0"/>
             </w:pPr>
             <w:r>
-              <w:t>Retraso en la entrega de funcionalidades, sobrecarga para el resto del equipo de trabajo, imposibilidad de comunicación con la persona afectada.</w:t>
+              <w:t>Retraso en la entrega de funcionalidades, sobrecarga para el resto del equipo de trabajo, imposibilidad de comun</w:t>
+            </w:r>
+            <w:r>
+              <w:t>icación con la persona afectada.</w:t>
             </w:r>
           </w:p>
         </w:tc>
@@ -1666,7 +2950,7 @@
               <w:rPr>
                 <w:b w:val="0"/>
               </w:rPr>
-              <w:t>Fallos en el repositorio GIT.</w:t>
+              <w:t>Fallos en el repositorio GIT</w:t>
             </w:r>
           </w:p>
         </w:tc>
@@ -1697,12 +2981,15 @@
           <w:p>
             <w:pPr>
               <w:jc w:val="center"/>
-            </w:pPr>
-            <w:r>
-              <w:rPr>
-                <w:b w:val="0"/>
-              </w:rPr>
-              <w:t>Se proponen cambios en los objetivos que supone rehacer el diseño</w:t>
+              <w:rPr>
+                <w:b w:val="0"/>
+              </w:rPr>
+            </w:pPr>
+            <w:r>
+              <w:rPr>
+                <w:b w:val="0"/>
+              </w:rPr>
+              <w:t>Mala comunicación con el tutor</w:t>
             </w:r>
           </w:p>
         </w:tc>
@@ -1716,28 +3003,10 @@
               <w:cnfStyle w:val="000000000000" w:firstRow="0" w:lastRow="0" w:firstColumn="0" w:lastColumn="0" w:oddVBand="0" w:evenVBand="0" w:oddHBand="0" w:evenHBand="0" w:firstRowFirstColumn="0" w:firstRowLastColumn="0" w:lastRowFirstColumn="0" w:lastRowLastColumn="0"/>
             </w:pPr>
             <w:r>
-              <w:t>Objetivos</w:t>
-            </w:r>
-            <w:r>
-              <w:t xml:space="preserve"> no </w:t>
-            </w:r>
-            <w:r>
-              <w:t xml:space="preserve">conseguidos </w:t>
-            </w:r>
-            <w:r>
-              <w:t xml:space="preserve">o </w:t>
-            </w:r>
-            <w:r>
-              <w:t xml:space="preserve">realizados </w:t>
-            </w:r>
-            <w:r>
-              <w:t xml:space="preserve">de </w:t>
-            </w:r>
-            <w:r>
-              <w:t xml:space="preserve">forma </w:t>
-            </w:r>
-            <w:r>
-              <w:t>diferente a lo planificado, retraso por pérdida de tiempo en rehacer el proyecto.</w:t>
+              <w:t xml:space="preserve">Falta de organización, pérdida de visión general del proyecto, retraso en tareas, </w:t>
+            </w:r>
+            <w:r>
+              <w:t>desviación de objetivos.</w:t>
             </w:r>
           </w:p>
         </w:tc>
@@ -1754,15 +3023,12 @@
           <w:p>
             <w:pPr>
               <w:jc w:val="center"/>
-              <w:rPr>
-                <w:b w:val="0"/>
-              </w:rPr>
-            </w:pPr>
-            <w:r>
-              <w:rPr>
-                <w:b w:val="0"/>
-              </w:rPr>
-              <w:t>Objetivos o tareas poco claras.</w:t>
+            </w:pPr>
+            <w:r>
+              <w:rPr>
+                <w:b w:val="0"/>
+              </w:rPr>
+              <w:t>Se proponen cambios en los objetivos que supone rehacer el diseño</w:t>
             </w:r>
           </w:p>
         </w:tc>
@@ -1776,6 +3042,63 @@
               <w:cnfStyle w:val="000000100000" w:firstRow="0" w:lastRow="0" w:firstColumn="0" w:lastColumn="0" w:oddVBand="0" w:evenVBand="0" w:oddHBand="1" w:evenHBand="0" w:firstRowFirstColumn="0" w:firstRowLastColumn="0" w:lastRowFirstColumn="0" w:lastRowLastColumn="0"/>
             </w:pPr>
             <w:r>
+              <w:t>Objetivos</w:t>
+            </w:r>
+            <w:r>
+              <w:t xml:space="preserve"> no </w:t>
+            </w:r>
+            <w:r>
+              <w:t xml:space="preserve">conseguidos </w:t>
+            </w:r>
+            <w:r>
+              <w:t xml:space="preserve">o </w:t>
+            </w:r>
+            <w:r>
+              <w:t xml:space="preserve">realizados </w:t>
+            </w:r>
+            <w:r>
+              <w:t xml:space="preserve">de </w:t>
+            </w:r>
+            <w:r>
+              <w:t xml:space="preserve">forma </w:t>
+            </w:r>
+            <w:r>
+              <w:t>diferente a lo planificado, retraso por pérdida de tiempo en rehacer el proyecto.</w:t>
+            </w:r>
+          </w:p>
+        </w:tc>
+      </w:tr>
+      <w:tr>
+        <w:tc>
+          <w:tcPr>
+            <w:cnfStyle w:val="001000000000" w:firstRow="0" w:lastRow="0" w:firstColumn="1" w:lastColumn="0" w:oddVBand="0" w:evenVBand="0" w:oddHBand="0" w:evenHBand="0" w:firstRowFirstColumn="0" w:firstRowLastColumn="0" w:lastRowFirstColumn="0" w:lastRowLastColumn="0"/>
+            <w:tcW w:w="4247" w:type="dxa"/>
+          </w:tcPr>
+          <w:p>
+            <w:pPr>
+              <w:jc w:val="center"/>
+              <w:rPr>
+                <w:b w:val="0"/>
+              </w:rPr>
+            </w:pPr>
+            <w:r>
+              <w:rPr>
+                <w:b w:val="0"/>
+              </w:rPr>
+              <w:t>Objetivos o tareas poco claras</w:t>
+            </w:r>
+          </w:p>
+        </w:tc>
+        <w:tc>
+          <w:tcPr>
+            <w:tcW w:w="4247" w:type="dxa"/>
+          </w:tcPr>
+          <w:p>
+            <w:pPr>
+              <w:jc w:val="center"/>
+              <w:cnfStyle w:val="000000000000" w:firstRow="0" w:lastRow="0" w:firstColumn="0" w:lastColumn="0" w:oddVBand="0" w:evenVBand="0" w:oddHBand="0" w:evenHBand="0" w:firstRowFirstColumn="0" w:firstRowLastColumn="0" w:lastRowFirstColumn="0" w:lastRowLastColumn="0"/>
+            </w:pPr>
+            <w:r>
               <w:t>Objetivos o tareas no conseguidos correctamente o cambiados respecto de su función original, tareas que no se realizan ante</w:t>
             </w:r>
             <w:r>
@@ -1791,6 +3114,9 @@
         </w:tc>
       </w:tr>
       <w:tr>
+        <w:trPr>
+          <w:cnfStyle w:val="000000100000" w:firstRow="0" w:lastRow="0" w:firstColumn="0" w:lastColumn="0" w:oddVBand="0" w:evenVBand="0" w:oddHBand="1" w:evenHBand="0" w:firstRowFirstColumn="0" w:firstRowLastColumn="0" w:lastRowFirstColumn="0" w:lastRowLastColumn="0"/>
+        </w:trPr>
         <w:tc>
           <w:tcPr>
             <w:cnfStyle w:val="001000000000" w:firstRow="0" w:lastRow="0" w:firstColumn="1" w:lastColumn="0" w:oddVBand="0" w:evenVBand="0" w:oddHBand="0" w:evenHBand="0" w:firstRowFirstColumn="0" w:firstRowLastColumn="0" w:lastRowFirstColumn="0" w:lastRowLastColumn="0"/>
@@ -1810,7 +3136,7 @@
               <w:rPr>
                 <w:b w:val="0"/>
               </w:rPr>
-              <w:t>Estimación de costes errónea.</w:t>
+              <w:t>Estimación de costes errónea</w:t>
             </w:r>
           </w:p>
         </w:tc>
@@ -1824,14 +3150,73 @@
                 <w:tab w:val="left" w:pos="1005"/>
               </w:tabs>
               <w:jc w:val="center"/>
+              <w:cnfStyle w:val="000000100000" w:firstRow="0" w:lastRow="0" w:firstColumn="0" w:lastColumn="0" w:oddVBand="0" w:evenVBand="0" w:oddHBand="1" w:evenHBand="0" w:firstRowFirstColumn="0" w:firstRowLastColumn="0" w:lastRowFirstColumn="0" w:lastRowLastColumn="0"/>
+            </w:pPr>
+            <w:r>
+              <w:t>Retrasos en la entrega, funcionalidad que se pierden o se retrasan por falta de tiempo,</w:t>
+            </w:r>
+            <w:r>
+              <w:t xml:space="preserve"> desmotivación y frustración por no cumplir lo planificad</w:t>
+            </w:r>
+            <w:r>
+              <w:t>o, retraso general del proyecto</w:t>
+            </w:r>
+            <w:r>
+              <w:t>.</w:t>
+            </w:r>
+          </w:p>
+        </w:tc>
+      </w:tr>
+      <w:tr>
+        <w:tc>
+          <w:tcPr>
+            <w:cnfStyle w:val="001000000000" w:firstRow="0" w:lastRow="0" w:firstColumn="1" w:lastColumn="0" w:oddVBand="0" w:evenVBand="0" w:oddHBand="0" w:evenHBand="0" w:firstRowFirstColumn="0" w:firstRowLastColumn="0" w:lastRowFirstColumn="0" w:lastRowLastColumn="0"/>
+            <w:tcW w:w="4247" w:type="dxa"/>
+          </w:tcPr>
+          <w:p>
+            <w:pPr>
+              <w:tabs>
+                <w:tab w:val="left" w:pos="1125"/>
+              </w:tabs>
+              <w:jc w:val="center"/>
+              <w:rPr>
+                <w:b w:val="0"/>
+              </w:rPr>
+            </w:pPr>
+            <w:r>
+              <w:rPr>
+                <w:b w:val="0"/>
+              </w:rPr>
+              <w:t>Falta de c</w:t>
+            </w:r>
+            <w:r>
+              <w:rPr>
+                <w:b w:val="0"/>
+              </w:rPr>
+              <w:t>oherencia y cohesión de las diferentes partes del proyecto</w:t>
+            </w:r>
+          </w:p>
+        </w:tc>
+        <w:tc>
+          <w:tcPr>
+            <w:tcW w:w="4247" w:type="dxa"/>
+          </w:tcPr>
+          <w:p>
+            <w:pPr>
+              <w:tabs>
+                <w:tab w:val="left" w:pos="1005"/>
+              </w:tabs>
+              <w:jc w:val="center"/>
               <w:cnfStyle w:val="000000000000" w:firstRow="0" w:lastRow="0" w:firstColumn="0" w:lastColumn="0" w:oddVBand="0" w:evenVBand="0" w:oddHBand="0" w:evenHBand="0" w:firstRowFirstColumn="0" w:firstRowLastColumn="0" w:lastRowFirstColumn="0" w:lastRowLastColumn="0"/>
             </w:pPr>
             <w:r>
-              <w:t>Retrasos en la entrega, funcionalidad que se pierden o se retrasan por falta de tiempo,</w:t>
-            </w:r>
-            <w:r>
-              <w:t xml:space="preserve"> desmotivación y frustración por no cumplir lo planificado, retraso general del proyecto.</w:t>
-            </w:r>
+              <w:t>Falta de consecución objetivos por no estar bien relacionadas las partes del programa, mala memoria final, proyecto final no entendible, no consecución de objetivos.</w:t>
+            </w:r>
+            <w:r>
+              <w:t xml:space="preserve"> Proyecto no entendible y carente de sentido.</w:t>
+            </w:r>
+            <w:bookmarkStart w:id="0" w:name="_GoBack"/>
+            <w:bookmarkEnd w:id="0"/>
           </w:p>
         </w:tc>
       </w:tr>
@@ -1846,11 +3231,26 @@
           </w:tcPr>
           <w:p>
             <w:pPr>
-              <w:jc w:val="center"/>
-              <w:rPr>
-                <w:b w:val="0"/>
-              </w:rPr>
-            </w:pPr>
+              <w:tabs>
+                <w:tab w:val="left" w:pos="1275"/>
+              </w:tabs>
+              <w:jc w:val="center"/>
+              <w:rPr>
+                <w:b w:val="0"/>
+              </w:rPr>
+            </w:pPr>
+            <w:r>
+              <w:rPr>
+                <w:b w:val="0"/>
+              </w:rPr>
+              <w:t>Falta de seguimiento co</w:t>
+            </w:r>
+            <w:r>
+              <w:rPr>
+                <w:b w:val="0"/>
+              </w:rPr>
+              <w:t>ntinuado y permanente de tareas</w:t>
+            </w:r>
           </w:p>
         </w:tc>
         <w:tc>
@@ -1862,16 +3262,338 @@
               <w:jc w:val="center"/>
               <w:cnfStyle w:val="000000100000" w:firstRow="0" w:lastRow="0" w:firstColumn="0" w:lastColumn="0" w:oddVBand="0" w:evenVBand="0" w:oddHBand="1" w:evenHBand="0" w:firstRowFirstColumn="0" w:firstRowLastColumn="0" w:lastRowFirstColumn="0" w:lastRowLastColumn="0"/>
             </w:pPr>
+            <w:r>
+              <w:t xml:space="preserve">Pérdidas de tiempo, falta de organización y de que tarea debe realizar cada miembro del </w:t>
+            </w:r>
+            <w:r>
+              <w:lastRenderedPageBreak/>
+              <w:t>equipo, fallos en la coordinación, retraso de</w:t>
+            </w:r>
+            <w:r>
+              <w:t xml:space="preserve"> entrega por mala planificación.</w:t>
+            </w:r>
+          </w:p>
+        </w:tc>
+      </w:tr>
+      <w:tr>
+        <w:tc>
+          <w:tcPr>
+            <w:cnfStyle w:val="001000000000" w:firstRow="0" w:lastRow="0" w:firstColumn="1" w:lastColumn="0" w:oddVBand="0" w:evenVBand="0" w:oddHBand="0" w:evenHBand="0" w:firstRowFirstColumn="0" w:firstRowLastColumn="0" w:lastRowFirstColumn="0" w:lastRowLastColumn="0"/>
+            <w:tcW w:w="4247" w:type="dxa"/>
+          </w:tcPr>
+          <w:p>
+            <w:pPr>
+              <w:tabs>
+                <w:tab w:val="left" w:pos="1275"/>
+              </w:tabs>
+              <w:jc w:val="center"/>
+              <w:rPr>
+                <w:b w:val="0"/>
+              </w:rPr>
+            </w:pPr>
+            <w:r>
+              <w:rPr>
+                <w:b w:val="0"/>
+              </w:rPr>
+              <w:lastRenderedPageBreak/>
+              <w:t>Pérdida de documentación o arc</w:t>
+            </w:r>
+            <w:r>
+              <w:rPr>
+                <w:b w:val="0"/>
+              </w:rPr>
+              <w:t>hivos importantes</w:t>
+            </w:r>
+          </w:p>
+        </w:tc>
+        <w:tc>
+          <w:tcPr>
+            <w:tcW w:w="4247" w:type="dxa"/>
+          </w:tcPr>
+          <w:p>
+            <w:pPr>
+              <w:jc w:val="center"/>
+              <w:cnfStyle w:val="000000000000" w:firstRow="0" w:lastRow="0" w:firstColumn="0" w:lastColumn="0" w:oddVBand="0" w:evenVBand="0" w:oddHBand="0" w:evenHBand="0" w:firstRowFirstColumn="0" w:firstRowLastColumn="0" w:lastRowFirstColumn="0" w:lastRowLastColumn="0"/>
+            </w:pPr>
+            <w:r>
+              <w:t>Retraso en la entrega, volver a</w:t>
+            </w:r>
+            <w:r>
+              <w:t xml:space="preserve"> realizar tareas ya realizadas,</w:t>
+            </w:r>
+            <w:r>
+              <w:t xml:space="preserve"> funciones que no se entregan, falta de </w:t>
+            </w:r>
+            <w:r>
+              <w:t>partes importantes del proyecto</w:t>
+            </w:r>
+            <w:r>
+              <w:t>.</w:t>
+            </w:r>
+          </w:p>
+        </w:tc>
+      </w:tr>
+      <w:tr>
+        <w:trPr>
+          <w:cnfStyle w:val="000000100000" w:firstRow="0" w:lastRow="0" w:firstColumn="0" w:lastColumn="0" w:oddVBand="0" w:evenVBand="0" w:oddHBand="1" w:evenHBand="0" w:firstRowFirstColumn="0" w:firstRowLastColumn="0" w:lastRowFirstColumn="0" w:lastRowLastColumn="0"/>
+        </w:trPr>
+        <w:tc>
+          <w:tcPr>
+            <w:cnfStyle w:val="001000000000" w:firstRow="0" w:lastRow="0" w:firstColumn="1" w:lastColumn="0" w:oddVBand="0" w:evenVBand="0" w:oddHBand="0" w:evenHBand="0" w:firstRowFirstColumn="0" w:firstRowLastColumn="0" w:lastRowFirstColumn="0" w:lastRowLastColumn="0"/>
+            <w:tcW w:w="4247" w:type="dxa"/>
+          </w:tcPr>
+          <w:p>
+            <w:pPr>
+              <w:tabs>
+                <w:tab w:val="left" w:pos="1260"/>
+              </w:tabs>
+              <w:jc w:val="center"/>
+              <w:rPr>
+                <w:b w:val="0"/>
+              </w:rPr>
+            </w:pPr>
+            <w:r>
+              <w:rPr>
+                <w:b w:val="0"/>
+              </w:rPr>
+              <w:t>Rotura de equipos o programas</w:t>
+            </w:r>
+          </w:p>
+        </w:tc>
+        <w:tc>
+          <w:tcPr>
+            <w:tcW w:w="4247" w:type="dxa"/>
+          </w:tcPr>
+          <w:p>
+            <w:pPr>
+              <w:tabs>
+                <w:tab w:val="left" w:pos="1110"/>
+              </w:tabs>
+              <w:jc w:val="center"/>
+              <w:cnfStyle w:val="000000100000" w:firstRow="0" w:lastRow="0" w:firstColumn="0" w:lastColumn="0" w:oddVBand="0" w:evenVBand="0" w:oddHBand="1" w:evenHBand="0" w:firstRowFirstColumn="0" w:firstRowLastColumn="0" w:lastRowFirstColumn="0" w:lastRowLastColumn="0"/>
+            </w:pPr>
+            <w:r>
+              <w:t>Retraso en la entrega, perdida de informaci</w:t>
+            </w:r>
+            <w:r>
+              <w:t>ón, imposibilidad para trabajar.</w:t>
+            </w:r>
+          </w:p>
+        </w:tc>
+      </w:tr>
+      <w:tr>
+        <w:tc>
+          <w:tcPr>
+            <w:cnfStyle w:val="001000000000" w:firstRow="0" w:lastRow="0" w:firstColumn="1" w:lastColumn="0" w:oddVBand="0" w:evenVBand="0" w:oddHBand="0" w:evenHBand="0" w:firstRowFirstColumn="0" w:firstRowLastColumn="0" w:lastRowFirstColumn="0" w:lastRowLastColumn="0"/>
+            <w:tcW w:w="4247" w:type="dxa"/>
+          </w:tcPr>
+          <w:p>
+            <w:pPr>
+              <w:tabs>
+                <w:tab w:val="left" w:pos="1260"/>
+              </w:tabs>
+              <w:jc w:val="center"/>
+              <w:rPr>
+                <w:b w:val="0"/>
+              </w:rPr>
+            </w:pPr>
+            <w:r>
+              <w:rPr>
+                <w:b w:val="0"/>
+              </w:rPr>
+              <w:t>Aparición de trabajos no programados</w:t>
+            </w:r>
+          </w:p>
+        </w:tc>
+        <w:tc>
+          <w:tcPr>
+            <w:tcW w:w="4247" w:type="dxa"/>
+          </w:tcPr>
+          <w:p>
+            <w:pPr>
+              <w:tabs>
+                <w:tab w:val="left" w:pos="1110"/>
+              </w:tabs>
+              <w:jc w:val="center"/>
+              <w:cnfStyle w:val="000000000000" w:firstRow="0" w:lastRow="0" w:firstColumn="0" w:lastColumn="0" w:oddVBand="0" w:evenVBand="0" w:oddHBand="0" w:evenHBand="0" w:firstRowFirstColumn="0" w:firstRowLastColumn="0" w:lastRowFirstColumn="0" w:lastRowLastColumn="0"/>
+            </w:pPr>
+            <w:r>
+              <w:t>Funcionalidades retrasadas, imposibilidad de cumplir los plazos, pérdida de tiempo en la realización de los mismos lo que impli</w:t>
+            </w:r>
+            <w:r>
+              <w:t>ca retraso general del proyecto.</w:t>
+            </w:r>
+          </w:p>
+        </w:tc>
+      </w:tr>
+      <w:tr>
+        <w:trPr>
+          <w:cnfStyle w:val="000000100000" w:firstRow="0" w:lastRow="0" w:firstColumn="0" w:lastColumn="0" w:oddVBand="0" w:evenVBand="0" w:oddHBand="1" w:evenHBand="0" w:firstRowFirstColumn="0" w:firstRowLastColumn="0" w:lastRowFirstColumn="0" w:lastRowLastColumn="0"/>
+        </w:trPr>
+        <w:tc>
+          <w:tcPr>
+            <w:cnfStyle w:val="001000000000" w:firstRow="0" w:lastRow="0" w:firstColumn="1" w:lastColumn="0" w:oddVBand="0" w:evenVBand="0" w:oddHBand="0" w:evenHBand="0" w:firstRowFirstColumn="0" w:firstRowLastColumn="0" w:lastRowFirstColumn="0" w:lastRowLastColumn="0"/>
+            <w:tcW w:w="4247" w:type="dxa"/>
+          </w:tcPr>
+          <w:p>
+            <w:pPr>
+              <w:tabs>
+                <w:tab w:val="left" w:pos="1260"/>
+              </w:tabs>
+              <w:jc w:val="center"/>
+              <w:rPr>
+                <w:b w:val="0"/>
+              </w:rPr>
+            </w:pPr>
+            <w:r>
+              <w:rPr>
+                <w:b w:val="0"/>
+              </w:rPr>
+              <w:t>Demoras en una toma de decisiones ante la necesidad de cambio de requerimientos</w:t>
+            </w:r>
+          </w:p>
+        </w:tc>
+        <w:tc>
+          <w:tcPr>
+            <w:tcW w:w="4247" w:type="dxa"/>
+          </w:tcPr>
+          <w:p>
+            <w:pPr>
+              <w:tabs>
+                <w:tab w:val="left" w:pos="765"/>
+                <w:tab w:val="left" w:pos="1110"/>
+              </w:tabs>
+              <w:jc w:val="center"/>
+              <w:cnfStyle w:val="000000100000" w:firstRow="0" w:lastRow="0" w:firstColumn="0" w:lastColumn="0" w:oddVBand="0" w:evenVBand="0" w:oddHBand="1" w:evenHBand="0" w:firstRowFirstColumn="0" w:firstRowLastColumn="0" w:lastRowFirstColumn="0" w:lastRowLastColumn="0"/>
+            </w:pPr>
+            <w:r>
+              <w:t>Retraso general de proyecto, cambios importantes en las funcionalidades que puede hacer que algunas se pierdan, posibilidad de pérdida por no servir de</w:t>
+            </w:r>
+            <w:r>
+              <w:t xml:space="preserve"> parte del trabajo ya realizado.</w:t>
+            </w:r>
+          </w:p>
+        </w:tc>
+      </w:tr>
+      <w:tr>
+        <w:tc>
+          <w:tcPr>
+            <w:cnfStyle w:val="001000000000" w:firstRow="0" w:lastRow="0" w:firstColumn="1" w:lastColumn="0" w:oddVBand="0" w:evenVBand="0" w:oddHBand="0" w:evenHBand="0" w:firstRowFirstColumn="0" w:firstRowLastColumn="0" w:lastRowFirstColumn="0" w:lastRowLastColumn="0"/>
+            <w:tcW w:w="4247" w:type="dxa"/>
+          </w:tcPr>
+          <w:p>
+            <w:pPr>
+              <w:tabs>
+                <w:tab w:val="left" w:pos="1260"/>
+              </w:tabs>
+              <w:jc w:val="center"/>
+              <w:rPr>
+                <w:b w:val="0"/>
+              </w:rPr>
+            </w:pPr>
+            <w:r>
+              <w:rPr>
+                <w:b w:val="0"/>
+              </w:rPr>
+              <w:t xml:space="preserve">Baja moral, </w:t>
+            </w:r>
+            <w:r>
+              <w:rPr>
+                <w:b w:val="0"/>
+              </w:rPr>
+              <w:t>desmotivación</w:t>
+            </w:r>
+          </w:p>
+        </w:tc>
+        <w:tc>
+          <w:tcPr>
+            <w:tcW w:w="4247" w:type="dxa"/>
+          </w:tcPr>
+          <w:p>
+            <w:pPr>
+              <w:tabs>
+                <w:tab w:val="left" w:pos="765"/>
+                <w:tab w:val="left" w:pos="1110"/>
+              </w:tabs>
+              <w:jc w:val="center"/>
+              <w:cnfStyle w:val="000000000000" w:firstRow="0" w:lastRow="0" w:firstColumn="0" w:lastColumn="0" w:oddVBand="0" w:evenVBand="0" w:oddHBand="0" w:evenHBand="0" w:firstRowFirstColumn="0" w:firstRowLastColumn="0" w:lastRowFirstColumn="0" w:lastRowLastColumn="0"/>
+            </w:pPr>
+            <w:r>
+              <w:t>Retraso general</w:t>
+            </w:r>
+            <w:r>
+              <w:t>, no aprovechamiento del tiempo de trabajo, no realización de</w:t>
+            </w:r>
+            <w:r>
+              <w:t xml:space="preserve"> tareas o abandono del proyecto.</w:t>
+            </w:r>
+          </w:p>
+        </w:tc>
+      </w:tr>
+      <w:tr>
+        <w:trPr>
+          <w:cnfStyle w:val="000000100000" w:firstRow="0" w:lastRow="0" w:firstColumn="0" w:lastColumn="0" w:oddVBand="0" w:evenVBand="0" w:oddHBand="1" w:evenHBand="0" w:firstRowFirstColumn="0" w:firstRowLastColumn="0" w:lastRowFirstColumn="0" w:lastRowLastColumn="0"/>
+        </w:trPr>
+        <w:tc>
+          <w:tcPr>
+            <w:cnfStyle w:val="001000000000" w:firstRow="0" w:lastRow="0" w:firstColumn="1" w:lastColumn="0" w:oddVBand="0" w:evenVBand="0" w:oddHBand="0" w:evenHBand="0" w:firstRowFirstColumn="0" w:firstRowLastColumn="0" w:lastRowFirstColumn="0" w:lastRowLastColumn="0"/>
+            <w:tcW w:w="4247" w:type="dxa"/>
+          </w:tcPr>
+          <w:p>
+            <w:pPr>
+              <w:tabs>
+                <w:tab w:val="left" w:pos="1260"/>
+              </w:tabs>
+              <w:jc w:val="center"/>
+              <w:rPr>
+                <w:b w:val="0"/>
+              </w:rPr>
+            </w:pPr>
+            <w:r>
+              <w:rPr>
+                <w:b w:val="0"/>
+              </w:rPr>
+              <w:t>Mala elección del motor gráfico sobre el que se va realizar al implementación</w:t>
+            </w:r>
+          </w:p>
+        </w:tc>
+        <w:tc>
+          <w:tcPr>
+            <w:tcW w:w="4247" w:type="dxa"/>
+          </w:tcPr>
+          <w:p>
+            <w:pPr>
+              <w:tabs>
+                <w:tab w:val="left" w:pos="765"/>
+                <w:tab w:val="left" w:pos="1110"/>
+              </w:tabs>
+              <w:jc w:val="center"/>
+              <w:cnfStyle w:val="000000100000" w:firstRow="0" w:lastRow="0" w:firstColumn="0" w:lastColumn="0" w:oddVBand="0" w:evenVBand="0" w:oddHBand="1" w:evenHBand="0" w:firstRowFirstColumn="0" w:firstRowLastColumn="0" w:lastRowFirstColumn="0" w:lastRowLastColumn="0"/>
+            </w:pPr>
+            <w:r>
+              <w:t>Los objetivos finales</w:t>
+            </w:r>
+            <w:r>
+              <w:t xml:space="preserve"> no se </w:t>
+            </w:r>
+            <w:proofErr w:type="gramStart"/>
+            <w:r>
+              <w:t>puede</w:t>
+            </w:r>
+            <w:proofErr w:type="gramEnd"/>
+            <w:r>
+              <w:t xml:space="preserve"> cumplir ya que el motor seleccionado impide la a</w:t>
+            </w:r>
+            <w:r>
+              <w:t xml:space="preserve">plicación de la función final para la que el proyecto ha sido desarrollado.  </w:t>
+            </w:r>
           </w:p>
         </w:tc>
       </w:tr>
     </w:tbl>
     <w:p/>
     <w:p/>
-    <w:p>
-      <w:bookmarkStart w:id="0" w:name="_GoBack"/>
-      <w:bookmarkEnd w:id="0"/>
-    </w:p>
+    <w:p/>
     <w:p/>
     <w:sectPr>
       <w:pgSz w:w="11906" w:h="16838"/>
@@ -2788,6 +4510,7 @@
   <w:style w:type="character" w:default="1" w:styleId="Fuentedeprrafopredeter">
     <w:name w:val="Default Paragraph Font"/>
     <w:uiPriority w:val="1"/>
+    <w:semiHidden/>
     <w:unhideWhenUsed/>
   </w:style>
   <w:style w:type="table" w:default="1" w:styleId="Tablanormal">

</xml_diff>

<commit_message>
Nueva version analisis de riesgos
</commit_message>
<xml_diff>
--- a/Documentacion/Analisis_de_riesgos.docx
+++ b/Documentacion/Analisis_de_riesgos.docx
@@ -47,29 +47,16 @@
         <w:t xml:space="preserve">Herramientas: </w:t>
       </w:r>
       <w:r>
-        <w:t>En herramientas entras los riesgos afectan a los software, motores</w:t>
-      </w:r>
-      <w:r>
-        <w:t xml:space="preserve"> gráficos</w:t>
-      </w:r>
-      <w:r>
-        <w:t xml:space="preserve">, </w:t>
-      </w:r>
-      <w:proofErr w:type="spellStart"/>
-      <w:r>
-        <w:t>frameworks</w:t>
-      </w:r>
-      <w:proofErr w:type="spellEnd"/>
-      <w:r>
-        <w:t xml:space="preserve">, </w:t>
-      </w:r>
-      <w:proofErr w:type="spellStart"/>
-      <w:r>
-        <w:t>sdk</w:t>
-      </w:r>
-      <w:proofErr w:type="spellEnd"/>
-      <w:r>
-        <w:t>, etc. Que se va a usar durante el proyecto, se refiere tanto a los programas que se van a utilizar en el proyecto propiamente dicho como a aquellos que se van a utilizar para la gestión administrativa del mismo.</w:t>
+        <w:t xml:space="preserve">Se encuentran en este tipo de riesgos aquello que afectan a los programas que van a dar apoyo al desarrollo durante </w:t>
+      </w:r>
+      <w:r>
+        <w:t>el proyecto, se refiere a aquellos que se van a utilizar para la g</w:t>
+      </w:r>
+      <w:r>
+        <w:t>estión administrativa del mismo,</w:t>
+      </w:r>
+      <w:r>
+        <w:t xml:space="preserve"> así como de los soportes físico o digitales donde se encuentran almacenados los elementos del proyecto. </w:t>
       </w:r>
     </w:p>
     <w:p>
@@ -153,10 +140,41 @@
         <w:t>Organizacional:</w:t>
       </w:r>
       <w:r>
-        <w:t xml:space="preserve"> Hace referencia a todos aquellos riesgos que afectan a la planificaci</w:t>
-      </w:r>
-      <w:r>
-        <w:t xml:space="preserve">ón y distribución de las tareas, así como de los soportes físico o digitales donde se encuentran almacenados los elementos del proyecto. </w:t>
+        <w:t xml:space="preserve"> Hacen referencia a la organización del trabajo en sí </w:t>
+      </w:r>
+      <w:proofErr w:type="gramStart"/>
+      <w:r>
+        <w:t>mismo ,</w:t>
+      </w:r>
+      <w:proofErr w:type="gramEnd"/>
+      <w:r>
+        <w:t xml:space="preserve"> así como las relaciones entre los distintos agentes implicados de cualquier tipo de relación con el proyecto.</w:t>
+      </w:r>
+    </w:p>
+    <w:p>
+      <w:pPr>
+        <w:pStyle w:val="Prrafodelista"/>
+        <w:numPr>
+          <w:ilvl w:val="0"/>
+          <w:numId w:val="4"/>
+        </w:numPr>
+      </w:pPr>
+      <w:r>
+        <w:rPr>
+          <w:b/>
+        </w:rPr>
+        <w:t>Tecnología:</w:t>
+      </w:r>
+      <w:r>
+        <w:t xml:space="preserve"> Hardware y software que se va a utilizar durante el desarrollo del proyecto. En este apartado entrarían todos aquellos riesgos que se refieren a los </w:t>
+      </w:r>
+      <w:proofErr w:type="spellStart"/>
+      <w:r>
+        <w:t>frameworks</w:t>
+      </w:r>
+      <w:proofErr w:type="spellEnd"/>
+      <w:r>
+        <w:t xml:space="preserve"> y programas utilizados para la creación de los contenidos. </w:t>
       </w:r>
     </w:p>
     <w:tbl>
@@ -230,12 +248,14 @@
                 <w:b w:val="0"/>
               </w:rPr>
             </w:pPr>
-            <w:r>
-              <w:rPr>
-                <w:b w:val="0"/>
-              </w:rPr>
-              <w:t>Herramientas</w:t>
-            </w:r>
+            <w:proofErr w:type="spellStart"/>
+            <w:r>
+              <w:rPr>
+                <w:b w:val="0"/>
+              </w:rPr>
+              <w:t>Técnologia</w:t>
+            </w:r>
+            <w:proofErr w:type="spellEnd"/>
           </w:p>
         </w:tc>
         <w:tc>
@@ -251,15 +271,9 @@
               </w:rPr>
             </w:pPr>
             <w:r>
-              <w:rPr>
-                <w:rFonts w:ascii="Book Antiqua" w:hAnsi="Book Antiqua"/>
-              </w:rPr>
               <w:t>Desconocimiento de alg</w:t>
             </w:r>
             <w:r>
-              <w:rPr>
-                <w:rFonts w:ascii="Book Antiqua" w:hAnsi="Book Antiqua"/>
-              </w:rPr>
               <w:t>unas de las herramientas a usar</w:t>
             </w:r>
           </w:p>
@@ -356,6 +370,7 @@
             <w:r>
               <w:rPr>
                 <w:b w:val="0"/>
+                <w:color w:val="FF0000"/>
               </w:rPr>
               <w:t>Personal</w:t>
             </w:r>
@@ -625,6 +640,7 @@
             <w:r>
               <w:rPr>
                 <w:b w:val="0"/>
+                <w:color w:val="FF0000"/>
               </w:rPr>
               <w:t>Organizacional</w:t>
             </w:r>
@@ -808,6 +824,7 @@
               <w:rPr>
                 <w:b w:val="0"/>
               </w:rPr>
+              <w:lastRenderedPageBreak/>
               <w:t>Personal</w:t>
             </w:r>
           </w:p>
@@ -901,7 +918,114 @@
     </w:p>
     <w:p>
       <w:r>
-        <w:t xml:space="preserve">Las probabilidades de aparición de los riesgos se clasifican en bajas, alta, media, </w:t>
+        <w:t xml:space="preserve">Las probabilidades de aparición </w:t>
+      </w:r>
+      <w:r>
+        <w:t>de los riesgos se clasifican en:</w:t>
+      </w:r>
+    </w:p>
+    <w:p>
+      <w:pPr>
+        <w:pStyle w:val="Prrafodelista"/>
+        <w:numPr>
+          <w:ilvl w:val="0"/>
+          <w:numId w:val="6"/>
+        </w:numPr>
+      </w:pPr>
+      <w:r>
+        <w:rPr>
+          <w:b/>
+        </w:rPr>
+        <w:t xml:space="preserve">Muy altas: </w:t>
+      </w:r>
+      <w:r>
+        <w:t>Cuando la probabilidad de que el suceso de dicho riesgo ocurra excede el 75%.</w:t>
+      </w:r>
+    </w:p>
+    <w:p>
+      <w:pPr>
+        <w:pStyle w:val="Prrafodelista"/>
+        <w:numPr>
+          <w:ilvl w:val="0"/>
+          <w:numId w:val="6"/>
+        </w:numPr>
+      </w:pPr>
+      <w:r>
+        <w:rPr>
+          <w:b/>
+        </w:rPr>
+        <w:t xml:space="preserve">Alta: </w:t>
+      </w:r>
+      <w:r>
+        <w:t>Las posibilidades de que ocurra el riesgo están comprendidas entre un 50 y un 75%.</w:t>
+      </w:r>
+    </w:p>
+    <w:p>
+      <w:pPr>
+        <w:pStyle w:val="Prrafodelista"/>
+        <w:numPr>
+          <w:ilvl w:val="0"/>
+          <w:numId w:val="6"/>
+        </w:numPr>
+      </w:pPr>
+      <w:r>
+        <w:rPr>
+          <w:b/>
+        </w:rPr>
+        <w:t xml:space="preserve">Moderada: </w:t>
+      </w:r>
+      <w:r>
+        <w:t>El suceso tiene una posibilidad de ocurrir entre un 25 y un 50%.</w:t>
+      </w:r>
+    </w:p>
+    <w:p>
+      <w:pPr>
+        <w:pStyle w:val="Prrafodelista"/>
+        <w:numPr>
+          <w:ilvl w:val="0"/>
+          <w:numId w:val="6"/>
+        </w:numPr>
+      </w:pPr>
+      <w:r>
+        <w:rPr>
+          <w:b/>
+        </w:rPr>
+        <w:t>Baja</w:t>
+      </w:r>
+      <w:proofErr w:type="gramStart"/>
+      <w:r>
+        <w:rPr>
+          <w:b/>
+        </w:rPr>
+        <w:t xml:space="preserve">: </w:t>
+      </w:r>
+      <w:r>
+        <w:t xml:space="preserve"> </w:t>
+      </w:r>
+      <w:r>
+        <w:t>Los</w:t>
+      </w:r>
+      <w:proofErr w:type="gramEnd"/>
+      <w:r>
+        <w:t xml:space="preserve"> riesgos con probabilidades bajas tiene entre un 10% y un 25% de posibilidades de que ocurran.</w:t>
+      </w:r>
+    </w:p>
+    <w:p>
+      <w:pPr>
+        <w:pStyle w:val="Prrafodelista"/>
+        <w:numPr>
+          <w:ilvl w:val="0"/>
+          <w:numId w:val="6"/>
+        </w:numPr>
+      </w:pPr>
+      <w:r>
+        <w:rPr>
+          <w:b/>
+        </w:rPr>
+        <w:t xml:space="preserve">Muy bajas: </w:t>
+      </w:r>
+      <w:r>
+        <w:t>Cuando la posibilidad de que el riesgo se cumpla es menor del 10%.</w:t>
       </w:r>
     </w:p>
     <w:p>
@@ -921,7 +1045,13 @@
         <w:rPr>
           <w:b/>
         </w:rPr>
-        <w:t xml:space="preserve">Tolerable: </w:t>
+        <w:t>Insignificantes</w:t>
+      </w:r>
+      <w:r>
+        <w:rPr>
+          <w:b/>
+        </w:rPr>
+        <w:t xml:space="preserve">: </w:t>
       </w:r>
       <w:r>
         <w:t>Rie</w:t>
@@ -957,7 +1087,13 @@
         <w:rPr>
           <w:b/>
         </w:rPr>
-        <w:t>Moderado:</w:t>
+        <w:t>Tolerables</w:t>
+      </w:r>
+      <w:r>
+        <w:rPr>
+          <w:b/>
+        </w:rPr>
+        <w:t>:</w:t>
       </w:r>
       <w:r>
         <w:rPr>
@@ -1104,7 +1240,7 @@
               <w:rPr>
                 <w:b w:val="0"/>
               </w:rPr>
-              <w:t>Desconocimiento de herramientas</w:t>
+              <w:t>Baja moral, desmotivación</w:t>
             </w:r>
           </w:p>
         </w:tc>
@@ -1114,11 +1250,14 @@
           </w:tcPr>
           <w:p>
             <w:pPr>
+              <w:tabs>
+                <w:tab w:val="left" w:pos="750"/>
+              </w:tabs>
               <w:jc w:val="center"/>
               <w:cnfStyle w:val="000000100000" w:firstRow="0" w:lastRow="0" w:firstColumn="0" w:lastColumn="0" w:oddVBand="0" w:evenVBand="0" w:oddHBand="1" w:evenHBand="0" w:firstRowFirstColumn="0" w:firstRowLastColumn="0" w:lastRowFirstColumn="0" w:lastRowLastColumn="0"/>
             </w:pPr>
             <w:r>
-              <w:t>Alta</w:t>
+              <w:t>Muy baja</w:t>
             </w:r>
           </w:p>
         </w:tc>
@@ -1132,7 +1271,7 @@
               <w:cnfStyle w:val="000000100000" w:firstRow="0" w:lastRow="0" w:firstColumn="0" w:lastColumn="0" w:oddVBand="0" w:evenVBand="0" w:oddHBand="1" w:evenHBand="0" w:firstRowFirstColumn="0" w:firstRowLastColumn="0" w:lastRowFirstColumn="0" w:lastRowLastColumn="0"/>
             </w:pPr>
             <w:r>
-              <w:t>Tolerable</w:t>
+              <w:t>Catastrófico</w:t>
             </w:r>
           </w:p>
         </w:tc>
@@ -1154,7 +1293,7 @@
               <w:rPr>
                 <w:b w:val="0"/>
               </w:rPr>
-              <w:t>Baja por enfermedad</w:t>
+              <w:t>Mala elección del motor gráfico sobre el que se va realizar al implementación</w:t>
             </w:r>
           </w:p>
         </w:tc>
@@ -1164,11 +1303,14 @@
           </w:tcPr>
           <w:p>
             <w:pPr>
+              <w:tabs>
+                <w:tab w:val="left" w:pos="750"/>
+              </w:tabs>
               <w:jc w:val="center"/>
               <w:cnfStyle w:val="000000000000" w:firstRow="0" w:lastRow="0" w:firstColumn="0" w:lastColumn="0" w:oddVBand="0" w:evenVBand="0" w:oddHBand="0" w:evenHBand="0" w:firstRowFirstColumn="0" w:firstRowLastColumn="0" w:lastRowFirstColumn="0" w:lastRowLastColumn="0"/>
             </w:pPr>
             <w:r>
-              <w:t>Baja</w:t>
+              <w:t>Media</w:t>
             </w:r>
           </w:p>
         </w:tc>
@@ -1207,13 +1349,7 @@
               <w:rPr>
                 <w:b w:val="0"/>
               </w:rPr>
-              <w:t>Fallos en el repositorio</w:t>
-            </w:r>
-            <w:r>
-              <w:rPr>
-                <w:b w:val="0"/>
-              </w:rPr>
-              <w:t xml:space="preserve"> GIT</w:t>
+              <w:t>Rotura de equipos o programas</w:t>
             </w:r>
           </w:p>
         </w:tc>
@@ -1241,7 +1377,7 @@
               <w:cnfStyle w:val="000000100000" w:firstRow="0" w:lastRow="0" w:firstColumn="0" w:lastColumn="0" w:oddVBand="0" w:evenVBand="0" w:oddHBand="1" w:evenHBand="0" w:firstRowFirstColumn="0" w:firstRowLastColumn="0" w:lastRowFirstColumn="0" w:lastRowLastColumn="0"/>
             </w:pPr>
             <w:r>
-              <w:t>Moderado</w:t>
+              <w:t>Serio</w:t>
             </w:r>
           </w:p>
         </w:tc>
@@ -1263,7 +1399,7 @@
               <w:rPr>
                 <w:b w:val="0"/>
               </w:rPr>
-              <w:t>Mala comunicación con el tutor</w:t>
+              <w:t>Demoras en una toma de decisiones ante la necesidad de cambio de requerimientos</w:t>
             </w:r>
           </w:p>
         </w:tc>
@@ -1277,7 +1413,7 @@
               <w:cnfStyle w:val="000000000000" w:firstRow="0" w:lastRow="0" w:firstColumn="0" w:lastColumn="0" w:oddVBand="0" w:evenVBand="0" w:oddHBand="0" w:evenHBand="0" w:firstRowFirstColumn="0" w:firstRowLastColumn="0" w:lastRowFirstColumn="0" w:lastRowLastColumn="0"/>
             </w:pPr>
             <w:r>
-              <w:t>Baja</w:t>
+              <w:t>Media</w:t>
             </w:r>
           </w:p>
         </w:tc>
@@ -1316,24 +1452,7 @@
               <w:rPr>
                 <w:b w:val="0"/>
               </w:rPr>
-              <w:t>Se proponen cambios en los objetivos</w:t>
-            </w:r>
-            <w:r>
-              <w:rPr>
-                <w:b w:val="0"/>
-              </w:rPr>
-              <w:t xml:space="preserve"> que</w:t>
-            </w:r>
-          </w:p>
-          <w:p>
-            <w:pPr>
-              <w:jc w:val="center"/>
-            </w:pPr>
-            <w:r>
-              <w:rPr>
-                <w:b w:val="0"/>
-              </w:rPr>
-              <w:t>suponen rehacer el diseño</w:t>
+              <w:t>Baja por enfermedad</w:t>
             </w:r>
           </w:p>
         </w:tc>
@@ -1361,7 +1480,7 @@
               <w:cnfStyle w:val="000000100000" w:firstRow="0" w:lastRow="0" w:firstColumn="0" w:lastColumn="0" w:oddVBand="0" w:evenVBand="0" w:oddHBand="1" w:evenHBand="0" w:firstRowFirstColumn="0" w:firstRowLastColumn="0" w:lastRowFirstColumn="0" w:lastRowLastColumn="0"/>
             </w:pPr>
             <w:r>
-              <w:t>Moderado</w:t>
+              <w:t>Serio</w:t>
             </w:r>
           </w:p>
         </w:tc>
@@ -1383,13 +1502,7 @@
               <w:rPr>
                 <w:b w:val="0"/>
               </w:rPr>
-              <w:t xml:space="preserve">Objetivos o tareas poco </w:t>
-            </w:r>
-            <w:r>
-              <w:rPr>
-                <w:b w:val="0"/>
-              </w:rPr>
-              <w:t>claras</w:t>
+              <w:t>Mala comunicación con el tutor</w:t>
             </w:r>
           </w:p>
         </w:tc>
@@ -1442,13 +1555,14 @@
               <w:rPr>
                 <w:b w:val="0"/>
               </w:rPr>
-              <w:t>Estimación de costes errónea, fue</w:t>
-            </w:r>
-            <w:r>
-              <w:rPr>
-                <w:b w:val="0"/>
-              </w:rPr>
-              <w:t>ra de la que se puede conseguir</w:t>
+              <w:lastRenderedPageBreak/>
+              <w:t xml:space="preserve">Objetivos o tareas poco </w:t>
+            </w:r>
+            <w:r>
+              <w:rPr>
+                <w:b w:val="0"/>
+              </w:rPr>
+              <w:t>claras</w:t>
             </w:r>
           </w:p>
         </w:tc>
@@ -1462,7 +1576,7 @@
               <w:cnfStyle w:val="000000100000" w:firstRow="0" w:lastRow="0" w:firstColumn="0" w:lastColumn="0" w:oddVBand="0" w:evenVBand="0" w:oddHBand="1" w:evenHBand="0" w:firstRowFirstColumn="0" w:firstRowLastColumn="0" w:lastRowFirstColumn="0" w:lastRowLastColumn="0"/>
             </w:pPr>
             <w:r>
-              <w:t>Alta</w:t>
+              <w:t>Baja</w:t>
             </w:r>
           </w:p>
         </w:tc>
@@ -1476,7 +1590,7 @@
               <w:cnfStyle w:val="000000100000" w:firstRow="0" w:lastRow="0" w:firstColumn="0" w:lastColumn="0" w:oddVBand="0" w:evenVBand="0" w:oddHBand="1" w:evenHBand="0" w:firstRowFirstColumn="0" w:firstRowLastColumn="0" w:lastRowFirstColumn="0" w:lastRowLastColumn="0"/>
             </w:pPr>
             <w:r>
-              <w:t>Moderado</w:t>
+              <w:t>Serio</w:t>
             </w:r>
           </w:p>
         </w:tc>
@@ -1670,7 +1784,13 @@
               <w:rPr>
                 <w:b w:val="0"/>
               </w:rPr>
-              <w:t>Rotura de equipos o programas</w:t>
+              <w:t>Estimación de costes errónea, fue</w:t>
+            </w:r>
+            <w:r>
+              <w:rPr>
+                <w:b w:val="0"/>
+              </w:rPr>
+              <w:t>ra de la que se puede conseguir</w:t>
             </w:r>
           </w:p>
         </w:tc>
@@ -1684,7 +1804,7 @@
               <w:cnfStyle w:val="000000100000" w:firstRow="0" w:lastRow="0" w:firstColumn="0" w:lastColumn="0" w:oddVBand="0" w:evenVBand="0" w:oddHBand="1" w:evenHBand="0" w:firstRowFirstColumn="0" w:firstRowLastColumn="0" w:lastRowFirstColumn="0" w:lastRowLastColumn="0"/>
             </w:pPr>
             <w:r>
-              <w:t>Media</w:t>
+              <w:t>Alta</w:t>
             </w:r>
           </w:p>
         </w:tc>
@@ -1698,7 +1818,7 @@
               <w:cnfStyle w:val="000000100000" w:firstRow="0" w:lastRow="0" w:firstColumn="0" w:lastColumn="0" w:oddVBand="0" w:evenVBand="0" w:oddHBand="1" w:evenHBand="0" w:firstRowFirstColumn="0" w:firstRowLastColumn="0" w:lastRowFirstColumn="0" w:lastRowLastColumn="0"/>
             </w:pPr>
             <w:r>
-              <w:t>Serio</w:t>
+              <w:t>Tolerable</w:t>
             </w:r>
           </w:p>
         </w:tc>
@@ -1757,7 +1877,7 @@
               <w:cnfStyle w:val="000000000000" w:firstRow="0" w:lastRow="0" w:firstColumn="0" w:lastColumn="0" w:oddVBand="0" w:evenVBand="0" w:oddHBand="0" w:evenHBand="0" w:firstRowFirstColumn="0" w:firstRowLastColumn="0" w:lastRowFirstColumn="0" w:lastRowLastColumn="0"/>
             </w:pPr>
             <w:r>
-              <w:t>Moderado</w:t>
+              <w:t>Tolerable</w:t>
             </w:r>
           </w:p>
         </w:tc>
@@ -1783,8 +1903,7 @@
               <w:rPr>
                 <w:b w:val="0"/>
               </w:rPr>
-              <w:lastRenderedPageBreak/>
-              <w:t>Demoras en una toma de decisiones ante la necesidad de cambio de requerimientos</w:t>
+              <w:t>Fallos en el repositorio GIT</w:t>
             </w:r>
           </w:p>
         </w:tc>
@@ -1812,7 +1931,7 @@
               <w:cnfStyle w:val="000000100000" w:firstRow="0" w:lastRow="0" w:firstColumn="0" w:lastColumn="0" w:oddVBand="0" w:evenVBand="0" w:oddHBand="1" w:evenHBand="0" w:firstRowFirstColumn="0" w:firstRowLastColumn="0" w:lastRowFirstColumn="0" w:lastRowLastColumn="0"/>
             </w:pPr>
             <w:r>
-              <w:t>Serio</w:t>
+              <w:t>Tolerable</w:t>
             </w:r>
           </w:p>
         </w:tc>
@@ -1837,7 +1956,24 @@
               <w:rPr>
                 <w:b w:val="0"/>
               </w:rPr>
-              <w:t>Baja moral, desmotivación</w:t>
+              <w:t>Se proponen cambios en los objetivos</w:t>
+            </w:r>
+            <w:r>
+              <w:rPr>
+                <w:b w:val="0"/>
+              </w:rPr>
+              <w:t xml:space="preserve"> que</w:t>
+            </w:r>
+          </w:p>
+          <w:p>
+            <w:pPr>
+              <w:jc w:val="center"/>
+            </w:pPr>
+            <w:r>
+              <w:rPr>
+                <w:b w:val="0"/>
+              </w:rPr>
+              <w:t>suponen rehacer el diseño</w:t>
             </w:r>
           </w:p>
         </w:tc>
@@ -1847,9 +1983,6 @@
           </w:tcPr>
           <w:p>
             <w:pPr>
-              <w:tabs>
-                <w:tab w:val="left" w:pos="750"/>
-              </w:tabs>
               <w:jc w:val="center"/>
               <w:cnfStyle w:val="000000000000" w:firstRow="0" w:lastRow="0" w:firstColumn="0" w:lastColumn="0" w:oddVBand="0" w:evenVBand="0" w:oddHBand="0" w:evenHBand="0" w:firstRowFirstColumn="0" w:firstRowLastColumn="0" w:lastRowFirstColumn="0" w:lastRowLastColumn="0"/>
             </w:pPr>
@@ -1868,7 +2001,7 @@
               <w:cnfStyle w:val="000000000000" w:firstRow="0" w:lastRow="0" w:firstColumn="0" w:lastColumn="0" w:oddVBand="0" w:evenVBand="0" w:oddHBand="0" w:evenHBand="0" w:firstRowFirstColumn="0" w:firstRowLastColumn="0" w:lastRowFirstColumn="0" w:lastRowLastColumn="0"/>
             </w:pPr>
             <w:r>
-              <w:t>Catastrófico</w:t>
+              <w:t>Tolerable</w:t>
             </w:r>
           </w:p>
         </w:tc>
@@ -1894,7 +2027,7 @@
               <w:rPr>
                 <w:b w:val="0"/>
               </w:rPr>
-              <w:t>Mala elección del motor gráfico sobre el que se va realizar al implementación</w:t>
+              <w:t>Desconocimiento de herramientas</w:t>
             </w:r>
           </w:p>
         </w:tc>
@@ -1904,14 +2037,11 @@
           </w:tcPr>
           <w:p>
             <w:pPr>
-              <w:tabs>
-                <w:tab w:val="left" w:pos="750"/>
-              </w:tabs>
               <w:jc w:val="center"/>
               <w:cnfStyle w:val="000000100000" w:firstRow="0" w:lastRow="0" w:firstColumn="0" w:lastColumn="0" w:oddVBand="0" w:evenVBand="0" w:oddHBand="1" w:evenHBand="0" w:firstRowFirstColumn="0" w:firstRowLastColumn="0" w:lastRowFirstColumn="0" w:lastRowLastColumn="0"/>
             </w:pPr>
             <w:r>
-              <w:t>Media</w:t>
+              <w:t>Muy alta</w:t>
             </w:r>
           </w:p>
         </w:tc>
@@ -1925,7 +2055,7 @@
               <w:cnfStyle w:val="000000100000" w:firstRow="0" w:lastRow="0" w:firstColumn="0" w:lastColumn="0" w:oddVBand="0" w:evenVBand="0" w:oddHBand="1" w:evenHBand="0" w:firstRowFirstColumn="0" w:firstRowLastColumn="0" w:lastRowFirstColumn="0" w:lastRowLastColumn="0"/>
             </w:pPr>
             <w:r>
-              <w:t>Serio</w:t>
+              <w:t>Insignificantes</w:t>
             </w:r>
           </w:p>
         </w:tc>
@@ -2003,16 +2133,19 @@
           </w:tcPr>
           <w:p>
             <w:pPr>
-              <w:jc w:val="center"/>
-              <w:rPr>
-                <w:b w:val="0"/>
-              </w:rPr>
-            </w:pPr>
-            <w:r>
-              <w:rPr>
-                <w:b w:val="0"/>
-              </w:rPr>
-              <w:t>Desconocimiento de herramientas</w:t>
+              <w:tabs>
+                <w:tab w:val="left" w:pos="1245"/>
+              </w:tabs>
+              <w:jc w:val="center"/>
+              <w:rPr>
+                <w:b w:val="0"/>
+              </w:rPr>
+            </w:pPr>
+            <w:r>
+              <w:rPr>
+                <w:b w:val="0"/>
+              </w:rPr>
+              <w:t>Baja moral, desmotivación</w:t>
             </w:r>
           </w:p>
         </w:tc>
@@ -2026,50 +2159,32 @@
               <w:cnfStyle w:val="000000100000" w:firstRow="0" w:lastRow="0" w:firstColumn="0" w:lastColumn="0" w:oddVBand="0" w:evenVBand="0" w:oddHBand="1" w:evenHBand="0" w:firstRowFirstColumn="0" w:firstRowLastColumn="0" w:lastRowFirstColumn="0" w:lastRowLastColumn="0"/>
             </w:pPr>
             <w:r>
-              <w:t>Realizando pequeñas pruebas de la misma accesorias al proyecto para aprender su funcionamiento.</w:t>
-            </w:r>
-          </w:p>
-          <w:p>
-            <w:pPr>
-              <w:jc w:val="center"/>
-              <w:cnfStyle w:val="000000100000" w:firstRow="0" w:lastRow="0" w:firstColumn="0" w:lastColumn="0" w:oddVBand="0" w:evenVBand="0" w:oddHBand="1" w:evenHBand="0" w:firstRowFirstColumn="0" w:firstRowLastColumn="0" w:lastRowFirstColumn="0" w:lastRowLastColumn="0"/>
-            </w:pPr>
-            <w:r>
-              <w:t>La fase de análisis debe estar correctamente realizada ya que un fallo en esta puede implicar la aparición de este r</w:t>
-            </w:r>
-            <w:r>
-              <w:t>iesgo</w:t>
-            </w:r>
-            <w:r>
-              <w:t>.</w:t>
-            </w:r>
-          </w:p>
-          <w:p>
-            <w:pPr>
-              <w:jc w:val="center"/>
-              <w:cnfStyle w:val="000000100000" w:firstRow="0" w:lastRow="0" w:firstColumn="0" w:lastColumn="0" w:oddVBand="0" w:evenVBand="0" w:oddHBand="1" w:evenHBand="0" w:firstRowFirstColumn="0" w:firstRowLastColumn="0" w:lastRowFirstColumn="0" w:lastRowLastColumn="0"/>
-            </w:pPr>
-          </w:p>
-        </w:tc>
-      </w:tr>
-      <w:tr>
-        <w:tc>
-          <w:tcPr>
-            <w:cnfStyle w:val="001000000000" w:firstRow="0" w:lastRow="0" w:firstColumn="1" w:lastColumn="0" w:oddVBand="0" w:evenVBand="0" w:oddHBand="0" w:evenHBand="0" w:firstRowFirstColumn="0" w:firstRowLastColumn="0" w:lastRowFirstColumn="0" w:lastRowLastColumn="0"/>
-            <w:tcW w:w="4247" w:type="dxa"/>
-          </w:tcPr>
-          <w:p>
-            <w:pPr>
-              <w:jc w:val="center"/>
-              <w:rPr>
-                <w:b w:val="0"/>
-              </w:rPr>
-            </w:pPr>
-            <w:r>
-              <w:rPr>
-                <w:b w:val="0"/>
-              </w:rPr>
-              <w:t>Baja por enfermedad</w:t>
+              <w:t>Realizando las tareas de forma organizada y siguiendo un orden para tener en todo momento sensación de avance. Teniendo una visión siempre general del proyecto que ayude a ver el cumplimiento de los objetivos. Centrar los esfuerzos en aquellas tareas que más motiven. Intentar en la medida de lo posible no venirse abajo ante imprevisto o fallos puntuales en la realización de tareas.</w:t>
+            </w:r>
+          </w:p>
+        </w:tc>
+      </w:tr>
+      <w:tr>
+        <w:tc>
+          <w:tcPr>
+            <w:cnfStyle w:val="001000000000" w:firstRow="0" w:lastRow="0" w:firstColumn="1" w:lastColumn="0" w:oddVBand="0" w:evenVBand="0" w:oddHBand="0" w:evenHBand="0" w:firstRowFirstColumn="0" w:firstRowLastColumn="0" w:lastRowFirstColumn="0" w:lastRowLastColumn="0"/>
+            <w:tcW w:w="4247" w:type="dxa"/>
+          </w:tcPr>
+          <w:p>
+            <w:pPr>
+              <w:tabs>
+                <w:tab w:val="left" w:pos="1245"/>
+              </w:tabs>
+              <w:jc w:val="center"/>
+              <w:rPr>
+                <w:b w:val="0"/>
+              </w:rPr>
+            </w:pPr>
+            <w:r>
+              <w:rPr>
+                <w:b w:val="0"/>
+              </w:rPr>
+              <w:t>Mala elección del motor gráfico sobre el que se va realizar al implementación</w:t>
             </w:r>
           </w:p>
         </w:tc>
@@ -2083,20 +2198,8 @@
               <w:cnfStyle w:val="000000000000" w:firstRow="0" w:lastRow="0" w:firstColumn="0" w:lastColumn="0" w:oddVBand="0" w:evenVBand="0" w:oddHBand="0" w:evenHBand="0" w:firstRowFirstColumn="0" w:firstRowLastColumn="0" w:lastRowFirstColumn="0" w:lastRowLastColumn="0"/>
             </w:pPr>
             <w:r>
-              <w:t>No es elemento que se pueda manejar y que pueda ser contro</w:t>
-            </w:r>
-            <w:r>
-              <w:t>lado, su aparición es aleatorio</w:t>
-            </w:r>
-            <w:r>
-              <w:t>.</w:t>
-            </w:r>
-          </w:p>
-          <w:p>
-            <w:pPr>
-              <w:jc w:val="center"/>
-              <w:cnfStyle w:val="000000000000" w:firstRow="0" w:lastRow="0" w:firstColumn="0" w:lastColumn="0" w:oddVBand="0" w:evenVBand="0" w:oddHBand="0" w:evenHBand="0" w:firstRowFirstColumn="0" w:firstRowLastColumn="0" w:lastRowFirstColumn="0" w:lastRowLastColumn="0"/>
-            </w:pPr>
+              <w:t>Realizar correctamente y exhaustivamente la fase de estudio y selección del motor gráfico para que la elección esté justificada y sea la mejor posible para la consecución de los objetivos propuestos.</w:t>
+            </w:r>
           </w:p>
         </w:tc>
       </w:tr>
@@ -2111,16 +2214,25 @@
           </w:tcPr>
           <w:p>
             <w:pPr>
-              <w:jc w:val="center"/>
-              <w:rPr>
-                <w:b w:val="0"/>
-              </w:rPr>
-            </w:pPr>
-            <w:r>
-              <w:rPr>
-                <w:b w:val="0"/>
-              </w:rPr>
-              <w:t>Fallos en el repositorio GIT</w:t>
+              <w:tabs>
+                <w:tab w:val="left" w:pos="1245"/>
+              </w:tabs>
+              <w:jc w:val="center"/>
+              <w:rPr>
+                <w:b w:val="0"/>
+              </w:rPr>
+            </w:pPr>
+            <w:r>
+              <w:rPr>
+                <w:b w:val="0"/>
+              </w:rPr>
+              <w:t>Rotura de equipos o programa</w:t>
+            </w:r>
+            <w:r>
+              <w:rPr>
+                <w:b w:val="0"/>
+              </w:rPr>
+              <w:t>s</w:t>
             </w:r>
           </w:p>
         </w:tc>
@@ -2134,63 +2246,35 @@
               <w:cnfStyle w:val="000000100000" w:firstRow="0" w:lastRow="0" w:firstColumn="0" w:lastColumn="0" w:oddVBand="0" w:evenVBand="0" w:oddHBand="1" w:evenHBand="0" w:firstRowFirstColumn="0" w:firstRowLastColumn="0" w:lastRowFirstColumn="0" w:lastRowLastColumn="0"/>
             </w:pPr>
             <w:r>
-              <w:t>Teniendo claro el manejo básico del funcionamiento de las herramientas para manejar el repositorio.</w:t>
-            </w:r>
-          </w:p>
-          <w:p>
-            <w:pPr>
-              <w:jc w:val="center"/>
-              <w:cnfStyle w:val="000000100000" w:firstRow="0" w:lastRow="0" w:firstColumn="0" w:lastColumn="0" w:oddVBand="0" w:evenVBand="0" w:oddHBand="1" w:evenHBand="0" w:firstRowFirstColumn="0" w:firstRowLastColumn="0" w:lastRowFirstColumn="0" w:lastRowLastColumn="0"/>
-            </w:pPr>
-            <w:r>
-              <w:t xml:space="preserve">Realizando correctamente las diferentes operaciones que se realizan en el repositorio, comentando todos los </w:t>
-            </w:r>
-            <w:proofErr w:type="spellStart"/>
-            <w:r>
-              <w:rPr>
-                <w:b/>
-                <w:i/>
-              </w:rPr>
-              <w:t>commits</w:t>
-            </w:r>
-            <w:proofErr w:type="spellEnd"/>
-            <w:r>
-              <w:rPr>
-                <w:b/>
-                <w:i/>
-              </w:rPr>
-              <w:t xml:space="preserve"> </w:t>
-            </w:r>
-            <w:r>
-              <w:t>y realizando una buena resoluc</w:t>
-            </w:r>
-            <w:r>
-              <w:t>ión de conflictos cuando surjan</w:t>
-            </w:r>
-            <w:r>
-              <w:t>.</w:t>
-            </w:r>
-          </w:p>
-        </w:tc>
-      </w:tr>
-      <w:tr>
-        <w:tc>
-          <w:tcPr>
-            <w:cnfStyle w:val="001000000000" w:firstRow="0" w:lastRow="0" w:firstColumn="1" w:lastColumn="0" w:oddVBand="0" w:evenVBand="0" w:oddHBand="0" w:evenHBand="0" w:firstRowFirstColumn="0" w:firstRowLastColumn="0" w:lastRowFirstColumn="0" w:lastRowLastColumn="0"/>
-            <w:tcW w:w="4247" w:type="dxa"/>
-          </w:tcPr>
-          <w:p>
-            <w:pPr>
-              <w:jc w:val="center"/>
-              <w:rPr>
-                <w:b w:val="0"/>
-              </w:rPr>
-            </w:pPr>
-            <w:r>
-              <w:rPr>
-                <w:b w:val="0"/>
-              </w:rPr>
-              <w:t>Mala comunicación con el tutor</w:t>
+              <w:t>Realizando un mantenimiento periódico de los equipos a utilizar, intentando que los mismos no sufran desperfectos por un mal uso, tratando que no se produzcan incompatibilidades entre pro</w:t>
+            </w:r>
+            <w:r>
+              <w:t>gramas instalados en los mismos.</w:t>
+            </w:r>
+          </w:p>
+        </w:tc>
+      </w:tr>
+      <w:tr>
+        <w:tc>
+          <w:tcPr>
+            <w:cnfStyle w:val="001000000000" w:firstRow="0" w:lastRow="0" w:firstColumn="1" w:lastColumn="0" w:oddVBand="0" w:evenVBand="0" w:oddHBand="0" w:evenHBand="0" w:firstRowFirstColumn="0" w:firstRowLastColumn="0" w:lastRowFirstColumn="0" w:lastRowLastColumn="0"/>
+            <w:tcW w:w="4247" w:type="dxa"/>
+          </w:tcPr>
+          <w:p>
+            <w:pPr>
+              <w:tabs>
+                <w:tab w:val="left" w:pos="1245"/>
+              </w:tabs>
+              <w:jc w:val="center"/>
+              <w:rPr>
+                <w:b w:val="0"/>
+              </w:rPr>
+            </w:pPr>
+            <w:r>
+              <w:rPr>
+                <w:b w:val="0"/>
+              </w:rPr>
+              <w:t>Demoras en una toma de decisiones ante la necesidad de cambio de requerimientos</w:t>
             </w:r>
           </w:p>
         </w:tc>
@@ -2204,10 +2288,14 @@
               <w:cnfStyle w:val="000000000000" w:firstRow="0" w:lastRow="0" w:firstColumn="0" w:lastColumn="0" w:oddVBand="0" w:evenVBand="0" w:oddHBand="0" w:evenHBand="0" w:firstRowFirstColumn="0" w:firstRowLastColumn="0" w:lastRowFirstColumn="0" w:lastRowLastColumn="0"/>
             </w:pPr>
             <w:r>
-              <w:t>Realizando una comunicación periódica y constante con el tutor y realizando reuniones para mantener un clima de sensación de apoyo constante por parte del mismo</w:t>
-            </w:r>
-            <w:r>
-              <w:t>.</w:t>
+              <w:t xml:space="preserve">Planificando de una manera clara y bien estructurada para reducir al mínimo las </w:t>
+            </w:r>
+            <w:r>
+              <w:lastRenderedPageBreak/>
+              <w:t>necesidades de cambios en los requerimientos, si lle</w:t>
+            </w:r>
+            <w:r>
+              <w:t>gan a producirse actuar de manera bien estudiada para que afecte al menor número de tareas relacionadas o dependientes.</w:t>
             </w:r>
           </w:p>
         </w:tc>
@@ -2223,6 +2311,88 @@
           </w:tcPr>
           <w:p>
             <w:pPr>
+              <w:jc w:val="center"/>
+              <w:rPr>
+                <w:b w:val="0"/>
+              </w:rPr>
+            </w:pPr>
+            <w:r>
+              <w:rPr>
+                <w:b w:val="0"/>
+              </w:rPr>
+              <w:lastRenderedPageBreak/>
+              <w:t>Baja por enfermedad</w:t>
+            </w:r>
+          </w:p>
+        </w:tc>
+        <w:tc>
+          <w:tcPr>
+            <w:tcW w:w="4247" w:type="dxa"/>
+          </w:tcPr>
+          <w:p>
+            <w:pPr>
+              <w:jc w:val="center"/>
+              <w:cnfStyle w:val="000000100000" w:firstRow="0" w:lastRow="0" w:firstColumn="0" w:lastColumn="0" w:oddVBand="0" w:evenVBand="0" w:oddHBand="1" w:evenHBand="0" w:firstRowFirstColumn="0" w:firstRowLastColumn="0" w:lastRowFirstColumn="0" w:lastRowLastColumn="0"/>
+            </w:pPr>
+            <w:r>
+              <w:t>No es elemento que se pueda manejar y que pueda ser controlado, su aparición es aleatorio.</w:t>
+            </w:r>
+          </w:p>
+          <w:p>
+            <w:pPr>
+              <w:jc w:val="center"/>
+              <w:cnfStyle w:val="000000100000" w:firstRow="0" w:lastRow="0" w:firstColumn="0" w:lastColumn="0" w:oddVBand="0" w:evenVBand="0" w:oddHBand="1" w:evenHBand="0" w:firstRowFirstColumn="0" w:firstRowLastColumn="0" w:lastRowFirstColumn="0" w:lastRowLastColumn="0"/>
+            </w:pPr>
+          </w:p>
+        </w:tc>
+      </w:tr>
+      <w:tr>
+        <w:tc>
+          <w:tcPr>
+            <w:cnfStyle w:val="001000000000" w:firstRow="0" w:lastRow="0" w:firstColumn="1" w:lastColumn="0" w:oddVBand="0" w:evenVBand="0" w:oddHBand="0" w:evenHBand="0" w:firstRowFirstColumn="0" w:firstRowLastColumn="0" w:lastRowFirstColumn="0" w:lastRowLastColumn="0"/>
+            <w:tcW w:w="4247" w:type="dxa"/>
+          </w:tcPr>
+          <w:p>
+            <w:pPr>
+              <w:jc w:val="center"/>
+              <w:rPr>
+                <w:b w:val="0"/>
+              </w:rPr>
+            </w:pPr>
+            <w:r>
+              <w:rPr>
+                <w:b w:val="0"/>
+              </w:rPr>
+              <w:t>Mala comunicación con el tutor</w:t>
+            </w:r>
+          </w:p>
+        </w:tc>
+        <w:tc>
+          <w:tcPr>
+            <w:tcW w:w="4247" w:type="dxa"/>
+          </w:tcPr>
+          <w:p>
+            <w:pPr>
+              <w:jc w:val="center"/>
+              <w:cnfStyle w:val="000000000000" w:firstRow="0" w:lastRow="0" w:firstColumn="0" w:lastColumn="0" w:oddVBand="0" w:evenVBand="0" w:oddHBand="0" w:evenHBand="0" w:firstRowFirstColumn="0" w:firstRowLastColumn="0" w:lastRowFirstColumn="0" w:lastRowLastColumn="0"/>
+            </w:pPr>
+            <w:r>
+              <w:t>Realizando una comunicación periódica y constante con el tutor y realizando reuniones para mantener un clima de sensación de apoyo constante por parte del mismo.</w:t>
+            </w:r>
+          </w:p>
+        </w:tc>
+      </w:tr>
+      <w:tr>
+        <w:trPr>
+          <w:cnfStyle w:val="000000100000" w:firstRow="0" w:lastRow="0" w:firstColumn="0" w:lastColumn="0" w:oddVBand="0" w:evenVBand="0" w:oddHBand="1" w:evenHBand="0" w:firstRowFirstColumn="0" w:firstRowLastColumn="0" w:lastRowFirstColumn="0" w:lastRowLastColumn="0"/>
+        </w:trPr>
+        <w:tc>
+          <w:tcPr>
+            <w:cnfStyle w:val="001000000000" w:firstRow="0" w:lastRow="0" w:firstColumn="1" w:lastColumn="0" w:oddVBand="0" w:evenVBand="0" w:oddHBand="0" w:evenHBand="0" w:firstRowFirstColumn="0" w:firstRowLastColumn="0" w:lastRowFirstColumn="0" w:lastRowLastColumn="0"/>
+            <w:tcW w:w="4247" w:type="dxa"/>
+          </w:tcPr>
+          <w:p>
+            <w:pPr>
               <w:tabs>
                 <w:tab w:val="left" w:pos="1245"/>
               </w:tabs>
@@ -2235,7 +2405,13 @@
               <w:rPr>
                 <w:b w:val="0"/>
               </w:rPr>
-              <w:t>Se proponen cambios en los objetivos que supone rehacer el diseño</w:t>
+              <w:t>Objetivos</w:t>
+            </w:r>
+            <w:r>
+              <w:rPr>
+                <w:b w:val="0"/>
+              </w:rPr>
+              <w:t xml:space="preserve"> o tareas poco claras</w:t>
             </w:r>
           </w:p>
         </w:tc>
@@ -2249,16 +2425,22 @@
               <w:cnfStyle w:val="000000100000" w:firstRow="0" w:lastRow="0" w:firstColumn="0" w:lastColumn="0" w:oddVBand="0" w:evenVBand="0" w:oddHBand="1" w:evenHBand="0" w:firstRowFirstColumn="0" w:firstRowLastColumn="0" w:lastRowFirstColumn="0" w:lastRowLastColumn="0"/>
             </w:pPr>
             <w:r>
-              <w:t>Intentando que estos cambios sean los mínimos posibles y si se producen que afecten lo menos pos</w:t>
-            </w:r>
-            <w:r>
-              <w:t>ible al resto de objetivos</w:t>
-            </w:r>
-            <w:r>
-              <w:t>, tratando que los cambios se produzcan en pequeños lugares y no en extensas áreas del proyecto que supongan un</w:t>
-            </w:r>
-            <w:r>
-              <w:t xml:space="preserve"> alto grado de cambio.</w:t>
+              <w:t xml:space="preserve">Analizando y pensando bien los objetivos que se pretenden conseguir con la realización del proyecto. </w:t>
+            </w:r>
+          </w:p>
+          <w:p>
+            <w:pPr>
+              <w:jc w:val="center"/>
+              <w:cnfStyle w:val="000000100000" w:firstRow="0" w:lastRow="0" w:firstColumn="0" w:lastColumn="0" w:oddVBand="0" w:evenVBand="0" w:oddHBand="1" w:evenHBand="0" w:firstRowFirstColumn="0" w:firstRowLastColumn="0" w:lastRowFirstColumn="0" w:lastRowLastColumn="0"/>
+            </w:pPr>
+            <w:r>
+              <w:t>Respecto a las tareas realizar un pequeño análisis antes de desarrollar cada una</w:t>
+            </w:r>
+            <w:r>
+              <w:t xml:space="preserve"> de ellos para tener una idea más clara de que se quiere im</w:t>
+            </w:r>
+            <w:r>
+              <w:t>plementar o realizar.</w:t>
             </w:r>
           </w:p>
         </w:tc>
@@ -2283,13 +2465,13 @@
               <w:rPr>
                 <w:b w:val="0"/>
               </w:rPr>
-              <w:t>Objetivos</w:t>
-            </w:r>
-            <w:r>
-              <w:rPr>
-                <w:b w:val="0"/>
-              </w:rPr>
-              <w:t xml:space="preserve"> o tareas poco claras</w:t>
+              <w:t>Co</w:t>
+            </w:r>
+            <w:r>
+              <w:rPr>
+                <w:b w:val="0"/>
+              </w:rPr>
+              <w:t>herencia y cohesión de las diferentes partes del proyecto</w:t>
             </w:r>
           </w:p>
         </w:tc>
@@ -2303,29 +2485,7 @@
               <w:cnfStyle w:val="000000000000" w:firstRow="0" w:lastRow="0" w:firstColumn="0" w:lastColumn="0" w:oddVBand="0" w:evenVBand="0" w:oddHBand="0" w:evenHBand="0" w:firstRowFirstColumn="0" w:firstRowLastColumn="0" w:lastRowFirstColumn="0" w:lastRowLastColumn="0"/>
             </w:pPr>
             <w:r>
-              <w:t xml:space="preserve">Analizando y pensando bien los objetivos que se pretenden conseguir con la realización del proyecto. </w:t>
-            </w:r>
-          </w:p>
-          <w:p>
-            <w:pPr>
-              <w:jc w:val="center"/>
-              <w:cnfStyle w:val="000000000000" w:firstRow="0" w:lastRow="0" w:firstColumn="0" w:lastColumn="0" w:oddVBand="0" w:evenVBand="0" w:oddHBand="0" w:evenHBand="0" w:firstRowFirstColumn="0" w:firstRowLastColumn="0" w:lastRowFirstColumn="0" w:lastRowLastColumn="0"/>
-            </w:pPr>
-            <w:r>
-              <w:t>Respecto a las tareas realizar un pequeño análisis antes de desarrollar cada una</w:t>
-            </w:r>
-            <w:r>
-              <w:t xml:space="preserve"> de </w:t>
-            </w:r>
-            <w:r>
-              <w:lastRenderedPageBreak/>
-              <w:t>ellos para tener una idea más clara de que se quiere im</w:t>
-            </w:r>
-            <w:r>
-              <w:t>plementar o realizar</w:t>
-            </w:r>
-            <w:r>
-              <w:t>.</w:t>
+              <w:t>Relacionando correctamente las partes de análisis y estudio con las de implementación,  justificando en todo momento las actuaciones de ambos apartados para la consecución de los objetivos finales.</w:t>
             </w:r>
           </w:p>
         </w:tc>
@@ -2353,8 +2513,13 @@
               <w:rPr>
                 <w:b w:val="0"/>
               </w:rPr>
-              <w:lastRenderedPageBreak/>
-              <w:t>Estimación de costes errónea</w:t>
+              <w:t>Falta de seguimiento co</w:t>
+            </w:r>
+            <w:r>
+              <w:rPr>
+                <w:b w:val="0"/>
+              </w:rPr>
+              <w:t>ntinuado y permanente de tareas</w:t>
             </w:r>
           </w:p>
         </w:tc>
@@ -2368,21 +2533,10 @@
               <w:cnfStyle w:val="000000100000" w:firstRow="0" w:lastRow="0" w:firstColumn="0" w:lastColumn="0" w:oddVBand="0" w:evenVBand="0" w:oddHBand="1" w:evenHBand="0" w:firstRowFirstColumn="0" w:firstRowLastColumn="0" w:lastRowFirstColumn="0" w:lastRowLastColumn="0"/>
             </w:pPr>
             <w:r>
-              <w:t xml:space="preserve">Maximizando la productividad en las horas de trabajo, buen uso de recursos que nos ayuden a mejorar y entender mejor las herramientas a utilizar. Haciendo un buen estudio de lo que deseamos hacer en cada momento y centrando el trabajo en pequeñas </w:t>
-            </w:r>
-            <w:proofErr w:type="spellStart"/>
-            <w:r>
-              <w:t>subtareas</w:t>
-            </w:r>
-            <w:proofErr w:type="spellEnd"/>
-            <w:r>
-              <w:t xml:space="preserve"> sencillas para posteriormente a través de ellas llegar </w:t>
-            </w:r>
-            <w:r>
-              <w:t>a los objetivos marcados</w:t>
-            </w:r>
-            <w:r>
-              <w:t>.</w:t>
+              <w:t xml:space="preserve">Haciendo un uso óptimo de las herramientas que se disponen para la gestión del proyecto, teniendo claro en cada momento la tarea se </w:t>
+            </w:r>
+            <w:r>
+              <w:t xml:space="preserve">tiene que realizar. Teniendo siempre presente la pila de tareas que se ha creado para el proyecto. </w:t>
             </w:r>
           </w:p>
         </w:tc>
@@ -2407,13 +2561,13 @@
               <w:rPr>
                 <w:b w:val="0"/>
               </w:rPr>
-              <w:t>Co</w:t>
-            </w:r>
-            <w:r>
-              <w:rPr>
-                <w:b w:val="0"/>
-              </w:rPr>
-              <w:t>herencia y cohesión de las diferentes partes del proyecto</w:t>
+              <w:t>Pérdida de docum</w:t>
+            </w:r>
+            <w:r>
+              <w:rPr>
+                <w:b w:val="0"/>
+              </w:rPr>
+              <w:t>entación o archivos importantes</w:t>
             </w:r>
           </w:p>
         </w:tc>
@@ -2427,7 +2581,16 @@
               <w:cnfStyle w:val="000000000000" w:firstRow="0" w:lastRow="0" w:firstColumn="0" w:lastColumn="0" w:oddVBand="0" w:evenVBand="0" w:oddHBand="0" w:evenHBand="0" w:firstRowFirstColumn="0" w:firstRowLastColumn="0" w:lastRowFirstColumn="0" w:lastRowLastColumn="0"/>
             </w:pPr>
             <w:r>
-              <w:t>Relacionando correctamente las partes de análisis y estudio con las de implementación,  justificando en todo momento las actuaciones de ambos apartados para la consecución de los objetivos finales.</w:t>
+              <w:t>Usando herramientas de</w:t>
+            </w:r>
+            <w:r>
+              <w:t xml:space="preserve"> </w:t>
+            </w:r>
+            <w:r>
+              <w:t>almacenamiento en la nube y control de versiones que nos permitan tener registrados y guardados todos los documentos y archivos de funcionalidades re</w:t>
+            </w:r>
+            <w:r>
+              <w:t>alizados para evitar pérdidas.</w:t>
             </w:r>
           </w:p>
         </w:tc>
@@ -2455,13 +2618,7 @@
               <w:rPr>
                 <w:b w:val="0"/>
               </w:rPr>
-              <w:t>Falta de seguimiento co</w:t>
-            </w:r>
-            <w:r>
-              <w:rPr>
-                <w:b w:val="0"/>
-              </w:rPr>
-              <w:t>ntinuado y permanente de tareas</w:t>
+              <w:t>Estimación de costes errónea</w:t>
             </w:r>
           </w:p>
         </w:tc>
@@ -2475,21 +2632,18 @@
               <w:cnfStyle w:val="000000100000" w:firstRow="0" w:lastRow="0" w:firstColumn="0" w:lastColumn="0" w:oddVBand="0" w:evenVBand="0" w:oddHBand="1" w:evenHBand="0" w:firstRowFirstColumn="0" w:firstRowLastColumn="0" w:lastRowFirstColumn="0" w:lastRowLastColumn="0"/>
             </w:pPr>
             <w:r>
-              <w:t xml:space="preserve">Haciendo un uso óptimo de las herramientas que se disponen para la gestión del proyecto, teniendo claro en cada momento la tarea se tiene que realizar cada </w:t>
-            </w:r>
-            <w:proofErr w:type="gramStart"/>
-            <w:r>
-              <w:t>miembros</w:t>
-            </w:r>
-            <w:proofErr w:type="gramEnd"/>
-            <w:r>
-              <w:t>, encargado de planificación que supervise la ta</w:t>
-            </w:r>
-            <w:r>
-              <w:t>rea de seguimiento del proyecto</w:t>
-            </w:r>
-            <w:r>
-              <w:t>.</w:t>
+              <w:t xml:space="preserve">Maximizando la productividad en las horas de trabajo, buen uso de recursos que nos ayuden a mejorar y entender mejor las herramientas a utilizar. Haciendo un buen estudio de lo que deseamos hacer en cada momento y centrando el trabajo en pequeñas </w:t>
+            </w:r>
+            <w:proofErr w:type="spellStart"/>
+            <w:r>
+              <w:t>subtareas</w:t>
+            </w:r>
+            <w:proofErr w:type="spellEnd"/>
+            <w:r>
+              <w:t xml:space="preserve"> sencillas para posteriormente a través de ellas llegar </w:t>
+            </w:r>
+            <w:r>
+              <w:t>a los objetivos marcados.</w:t>
             </w:r>
           </w:p>
         </w:tc>
@@ -2514,13 +2668,7 @@
               <w:rPr>
                 <w:b w:val="0"/>
               </w:rPr>
-              <w:t>Pérdida de docum</w:t>
-            </w:r>
-            <w:r>
-              <w:rPr>
-                <w:b w:val="0"/>
-              </w:rPr>
-              <w:t>entación o archivos importantes</w:t>
+              <w:t>Aparición de trabajos no programados</w:t>
             </w:r>
           </w:p>
         </w:tc>
@@ -2534,16 +2682,11 @@
               <w:cnfStyle w:val="000000000000" w:firstRow="0" w:lastRow="0" w:firstColumn="0" w:lastColumn="0" w:oddVBand="0" w:evenVBand="0" w:oddHBand="0" w:evenHBand="0" w:firstRowFirstColumn="0" w:firstRowLastColumn="0" w:lastRowFirstColumn="0" w:lastRowLastColumn="0"/>
             </w:pPr>
             <w:r>
-              <w:t>Usando herramientas de</w:t>
-            </w:r>
-            <w:r>
-              <w:t xml:space="preserve"> </w:t>
-            </w:r>
-            <w:r>
-              <w:t>almacenamiento en la nube y control de versiones que nos permitan tener registrados y guardados todos los documentos y archivos de funcionalidades re</w:t>
-            </w:r>
-            <w:r>
-              <w:t>alizados para evitar pérdidas</w:t>
+              <w:t xml:space="preserve">Desglosando la planificación de cada una de las tareas lo máximo posibles, realizando un buen estudio de las funcionalidades, dejando para cada tarea un tiempo de más </w:t>
+            </w:r>
+            <w:r>
+              <w:lastRenderedPageBreak/>
+              <w:t>por las posibles apariciones de estos trabajos</w:t>
             </w:r>
             <w:r>
               <w:t>.</w:t>
@@ -2562,6 +2705,71 @@
           </w:tcPr>
           <w:p>
             <w:pPr>
+              <w:jc w:val="center"/>
+              <w:rPr>
+                <w:b w:val="0"/>
+              </w:rPr>
+            </w:pPr>
+            <w:r>
+              <w:rPr>
+                <w:b w:val="0"/>
+              </w:rPr>
+              <w:lastRenderedPageBreak/>
+              <w:t>Fallos en el repositorio GIT</w:t>
+            </w:r>
+          </w:p>
+        </w:tc>
+        <w:tc>
+          <w:tcPr>
+            <w:tcW w:w="4247" w:type="dxa"/>
+          </w:tcPr>
+          <w:p>
+            <w:pPr>
+              <w:jc w:val="center"/>
+              <w:cnfStyle w:val="000000100000" w:firstRow="0" w:lastRow="0" w:firstColumn="0" w:lastColumn="0" w:oddVBand="0" w:evenVBand="0" w:oddHBand="1" w:evenHBand="0" w:firstRowFirstColumn="0" w:firstRowLastColumn="0" w:lastRowFirstColumn="0" w:lastRowLastColumn="0"/>
+            </w:pPr>
+            <w:r>
+              <w:t>Teniendo claro el manejo básico del funcionamiento de las herramientas para manejar el repositorio.</w:t>
+            </w:r>
+          </w:p>
+          <w:p>
+            <w:pPr>
+              <w:jc w:val="center"/>
+              <w:cnfStyle w:val="000000100000" w:firstRow="0" w:lastRow="0" w:firstColumn="0" w:lastColumn="0" w:oddVBand="0" w:evenVBand="0" w:oddHBand="1" w:evenHBand="0" w:firstRowFirstColumn="0" w:firstRowLastColumn="0" w:lastRowFirstColumn="0" w:lastRowLastColumn="0"/>
+            </w:pPr>
+            <w:r>
+              <w:t xml:space="preserve">Realizando correctamente las diferentes operaciones que se realizan en el repositorio, comentando todos los </w:t>
+            </w:r>
+            <w:proofErr w:type="spellStart"/>
+            <w:r>
+              <w:rPr>
+                <w:b/>
+                <w:i/>
+              </w:rPr>
+              <w:t>commits</w:t>
+            </w:r>
+            <w:proofErr w:type="spellEnd"/>
+            <w:r>
+              <w:rPr>
+                <w:b/>
+                <w:i/>
+              </w:rPr>
+              <w:t xml:space="preserve"> </w:t>
+            </w:r>
+            <w:r>
+              <w:t>y realizando una buena resolución de conflictos cuando surjan.</w:t>
+            </w:r>
+          </w:p>
+        </w:tc>
+      </w:tr>
+      <w:tr>
+        <w:tc>
+          <w:tcPr>
+            <w:cnfStyle w:val="001000000000" w:firstRow="0" w:lastRow="0" w:firstColumn="1" w:lastColumn="0" w:oddVBand="0" w:evenVBand="0" w:oddHBand="0" w:evenHBand="0" w:firstRowFirstColumn="0" w:firstRowLastColumn="0" w:lastRowFirstColumn="0" w:lastRowLastColumn="0"/>
+            <w:tcW w:w="4247" w:type="dxa"/>
+          </w:tcPr>
+          <w:p>
+            <w:pPr>
               <w:tabs>
                 <w:tab w:val="left" w:pos="1245"/>
               </w:tabs>
@@ -2574,58 +2782,7 @@
               <w:rPr>
                 <w:b w:val="0"/>
               </w:rPr>
-              <w:t>Rotura de equipos o programa</w:t>
-            </w:r>
-            <w:r>
-              <w:rPr>
-                <w:b w:val="0"/>
-              </w:rPr>
-              <w:t>s</w:t>
-            </w:r>
-          </w:p>
-        </w:tc>
-        <w:tc>
-          <w:tcPr>
-            <w:tcW w:w="4247" w:type="dxa"/>
-          </w:tcPr>
-          <w:p>
-            <w:pPr>
-              <w:jc w:val="center"/>
-              <w:cnfStyle w:val="000000100000" w:firstRow="0" w:lastRow="0" w:firstColumn="0" w:lastColumn="0" w:oddVBand="0" w:evenVBand="0" w:oddHBand="1" w:evenHBand="0" w:firstRowFirstColumn="0" w:firstRowLastColumn="0" w:lastRowFirstColumn="0" w:lastRowLastColumn="0"/>
-            </w:pPr>
-            <w:r>
-              <w:t>Realizando un mantenimiento periódico de los equipos a utilizar, intentando que los mismos no sufran desperfectos por un mal uso, tratando que no se produzcan incompatibilidades entre pro</w:t>
-            </w:r>
-            <w:r>
-              <w:t>gramas instalados en los mismos</w:t>
-            </w:r>
-            <w:r>
-              <w:t>.</w:t>
-            </w:r>
-          </w:p>
-        </w:tc>
-      </w:tr>
-      <w:tr>
-        <w:tc>
-          <w:tcPr>
-            <w:cnfStyle w:val="001000000000" w:firstRow="0" w:lastRow="0" w:firstColumn="1" w:lastColumn="0" w:oddVBand="0" w:evenVBand="0" w:oddHBand="0" w:evenHBand="0" w:firstRowFirstColumn="0" w:firstRowLastColumn="0" w:lastRowFirstColumn="0" w:lastRowLastColumn="0"/>
-            <w:tcW w:w="4247" w:type="dxa"/>
-          </w:tcPr>
-          <w:p>
-            <w:pPr>
-              <w:tabs>
-                <w:tab w:val="left" w:pos="1245"/>
-              </w:tabs>
-              <w:jc w:val="center"/>
-              <w:rPr>
-                <w:b w:val="0"/>
-              </w:rPr>
-            </w:pPr>
-            <w:r>
-              <w:rPr>
-                <w:b w:val="0"/>
-              </w:rPr>
-              <w:t>Aparición de trabajos no programados</w:t>
+              <w:t>Se proponen cambios en los objetivos que supone rehacer el diseño</w:t>
             </w:r>
           </w:p>
         </w:tc>
@@ -2639,10 +2796,16 @@
               <w:cnfStyle w:val="000000000000" w:firstRow="0" w:lastRow="0" w:firstColumn="0" w:lastColumn="0" w:oddVBand="0" w:evenVBand="0" w:oddHBand="0" w:evenHBand="0" w:firstRowFirstColumn="0" w:firstRowLastColumn="0" w:lastRowFirstColumn="0" w:lastRowLastColumn="0"/>
             </w:pPr>
             <w:r>
-              <w:t>Desglosando la planificación de cada una de las tareas lo máximo posibles, realizando un buen estudio de las funcionalidades, dejando para cada tarea un tiempo de más por las posibles apariciones de estos trabajos</w:t>
-            </w:r>
-            <w:r>
-              <w:t>.</w:t>
+              <w:t>Intentando que estos cambios sean los mínimos posibles y si se producen que afecten lo menos pos</w:t>
+            </w:r>
+            <w:r>
+              <w:t>ible al resto de objetivos</w:t>
+            </w:r>
+            <w:r>
+              <w:t>, tratando que los cambios se produzcan en pequeños lugares y no en extensas áreas del proyecto que supongan un</w:t>
+            </w:r>
+            <w:r>
+              <w:t xml:space="preserve"> alto grado de cambio.</w:t>
             </w:r>
           </w:p>
         </w:tc>
@@ -2650,6 +2813,7 @@
       <w:tr>
         <w:trPr>
           <w:cnfStyle w:val="000000100000" w:firstRow="0" w:lastRow="0" w:firstColumn="0" w:lastColumn="0" w:oddVBand="0" w:evenVBand="0" w:oddHBand="1" w:evenHBand="0" w:firstRowFirstColumn="0" w:firstRowLastColumn="0" w:lastRowFirstColumn="0" w:lastRowLastColumn="0"/>
+          <w:trHeight w:val="1416"/>
         </w:trPr>
         <w:tc>
           <w:tcPr>
@@ -2658,19 +2822,16 @@
           </w:tcPr>
           <w:p>
             <w:pPr>
-              <w:tabs>
-                <w:tab w:val="left" w:pos="1245"/>
-              </w:tabs>
-              <w:jc w:val="center"/>
-              <w:rPr>
-                <w:b w:val="0"/>
-              </w:rPr>
-            </w:pPr>
-            <w:r>
-              <w:rPr>
-                <w:b w:val="0"/>
-              </w:rPr>
-              <w:t>Demoras en una toma de decisiones ante la necesidad de cambio de requerimientos</w:t>
+              <w:jc w:val="center"/>
+              <w:rPr>
+                <w:b w:val="0"/>
+              </w:rPr>
+            </w:pPr>
+            <w:r>
+              <w:rPr>
+                <w:b w:val="0"/>
+              </w:rPr>
+              <w:t>Desconocimiento de herramientas</w:t>
             </w:r>
           </w:p>
         </w:tc>
@@ -2684,106 +2845,23 @@
               <w:cnfStyle w:val="000000100000" w:firstRow="0" w:lastRow="0" w:firstColumn="0" w:lastColumn="0" w:oddVBand="0" w:evenVBand="0" w:oddHBand="1" w:evenHBand="0" w:firstRowFirstColumn="0" w:firstRowLastColumn="0" w:lastRowFirstColumn="0" w:lastRowLastColumn="0"/>
             </w:pPr>
             <w:r>
-              <w:t>Planificando de una manera clara y bien estructurada para reducir al mínimo las necesidades de cambios en los requerimientos, si lle</w:t>
-            </w:r>
-            <w:r>
-              <w:t>gan a producirse actuar de manera bien estudiada para que afecte al menor número de tar</w:t>
-            </w:r>
-            <w:r>
-              <w:t>eas relacionadas o dependientes</w:t>
-            </w:r>
-            <w:r>
-              <w:t>.</w:t>
-            </w:r>
-          </w:p>
-        </w:tc>
-      </w:tr>
-      <w:tr>
-        <w:tc>
-          <w:tcPr>
-            <w:cnfStyle w:val="001000000000" w:firstRow="0" w:lastRow="0" w:firstColumn="1" w:lastColumn="0" w:oddVBand="0" w:evenVBand="0" w:oddHBand="0" w:evenHBand="0" w:firstRowFirstColumn="0" w:firstRowLastColumn="0" w:lastRowFirstColumn="0" w:lastRowLastColumn="0"/>
-            <w:tcW w:w="4247" w:type="dxa"/>
-          </w:tcPr>
-          <w:p>
-            <w:pPr>
-              <w:tabs>
-                <w:tab w:val="left" w:pos="1245"/>
-              </w:tabs>
-              <w:jc w:val="center"/>
-              <w:rPr>
-                <w:b w:val="0"/>
-              </w:rPr>
-            </w:pPr>
-            <w:r>
-              <w:rPr>
-                <w:b w:val="0"/>
-              </w:rPr>
-              <w:t>Baja moral, desmotivación</w:t>
-            </w:r>
-          </w:p>
-        </w:tc>
-        <w:tc>
-          <w:tcPr>
-            <w:tcW w:w="4247" w:type="dxa"/>
-          </w:tcPr>
-          <w:p>
-            <w:pPr>
-              <w:jc w:val="center"/>
-              <w:cnfStyle w:val="000000000000" w:firstRow="0" w:lastRow="0" w:firstColumn="0" w:lastColumn="0" w:oddVBand="0" w:evenVBand="0" w:oddHBand="0" w:evenHBand="0" w:firstRowFirstColumn="0" w:firstRowLastColumn="0" w:lastRowFirstColumn="0" w:lastRowLastColumn="0"/>
-            </w:pPr>
-            <w:r>
-              <w:t xml:space="preserve">Realizando las tareas de forma organizada y siguiendo un orden para tener en todo momento sensación de avance. Teniendo una visión siempre general del proyecto que </w:t>
-            </w:r>
-            <w:r>
-              <w:lastRenderedPageBreak/>
-              <w:t>ayude a ver el cumplimiento de los objetivos. Centrar los esfuerzos en aquellas tareas que más motiven. Intentar en la medida de lo posible no venirse abajo ante imprevisto o fallos puntuales en la realización de tareas</w:t>
-            </w:r>
-            <w:r>
-              <w:t>.</w:t>
-            </w:r>
-          </w:p>
-        </w:tc>
-      </w:tr>
-      <w:tr>
-        <w:trPr>
-          <w:cnfStyle w:val="000000100000" w:firstRow="0" w:lastRow="0" w:firstColumn="0" w:lastColumn="0" w:oddVBand="0" w:evenVBand="0" w:oddHBand="1" w:evenHBand="0" w:firstRowFirstColumn="0" w:firstRowLastColumn="0" w:lastRowFirstColumn="0" w:lastRowLastColumn="0"/>
-        </w:trPr>
-        <w:tc>
-          <w:tcPr>
-            <w:cnfStyle w:val="001000000000" w:firstRow="0" w:lastRow="0" w:firstColumn="1" w:lastColumn="0" w:oddVBand="0" w:evenVBand="0" w:oddHBand="0" w:evenHBand="0" w:firstRowFirstColumn="0" w:firstRowLastColumn="0" w:lastRowFirstColumn="0" w:lastRowLastColumn="0"/>
-            <w:tcW w:w="4247" w:type="dxa"/>
-          </w:tcPr>
-          <w:p>
-            <w:pPr>
-              <w:tabs>
-                <w:tab w:val="left" w:pos="1245"/>
-              </w:tabs>
-              <w:jc w:val="center"/>
-              <w:rPr>
-                <w:b w:val="0"/>
-              </w:rPr>
-            </w:pPr>
-            <w:r>
-              <w:rPr>
-                <w:b w:val="0"/>
-              </w:rPr>
-              <w:lastRenderedPageBreak/>
-              <w:t>Mala elección del motor gráfico sobre el que se va realizar al implementación</w:t>
-            </w:r>
-          </w:p>
-        </w:tc>
-        <w:tc>
-          <w:tcPr>
-            <w:tcW w:w="4247" w:type="dxa"/>
-          </w:tcPr>
+              <w:t>Realizando pequeñas pruebas de la misma accesorias al proyecto para aprender su funcionamiento.</w:t>
+            </w:r>
+          </w:p>
           <w:p>
             <w:pPr>
               <w:jc w:val="center"/>
               <w:cnfStyle w:val="000000100000" w:firstRow="0" w:lastRow="0" w:firstColumn="0" w:lastColumn="0" w:oddVBand="0" w:evenVBand="0" w:oddHBand="1" w:evenHBand="0" w:firstRowFirstColumn="0" w:firstRowLastColumn="0" w:lastRowFirstColumn="0" w:lastRowLastColumn="0"/>
             </w:pPr>
             <w:r>
-              <w:t>Realizar correctamente y exhaustivamente la fase de estudio y selección del motor gráfico para que la elección esté justificada y sea la mejor posible para la consecución de los objetivos propuestos.</w:t>
-            </w:r>
+              <w:t>La fase de análisis debe estar correctamente realizada ya que un fallo en esta puede implicar la aparición de este riesgo.</w:t>
+            </w:r>
+          </w:p>
+          <w:p>
+            <w:pPr>
+              <w:jc w:val="center"/>
+              <w:cnfStyle w:val="000000100000" w:firstRow="0" w:lastRow="0" w:firstColumn="0" w:lastColumn="0" w:oddVBand="0" w:evenVBand="0" w:oddHBand="1" w:evenHBand="0" w:firstRowFirstColumn="0" w:firstRowLastColumn="0" w:lastRowFirstColumn="0" w:lastRowLastColumn="0"/>
+            </w:pPr>
           </w:p>
         </w:tc>
       </w:tr>
@@ -2860,490 +2938,6 @@
           </w:tcPr>
           <w:p>
             <w:pPr>
-              <w:jc w:val="center"/>
-              <w:rPr>
-                <w:b w:val="0"/>
-              </w:rPr>
-            </w:pPr>
-            <w:r>
-              <w:rPr>
-                <w:b w:val="0"/>
-              </w:rPr>
-              <w:t>Desconocimiento de herramientas</w:t>
-            </w:r>
-          </w:p>
-        </w:tc>
-        <w:tc>
-          <w:tcPr>
-            <w:tcW w:w="4247" w:type="dxa"/>
-          </w:tcPr>
-          <w:p>
-            <w:pPr>
-              <w:jc w:val="center"/>
-              <w:cnfStyle w:val="000000100000" w:firstRow="0" w:lastRow="0" w:firstColumn="0" w:lastColumn="0" w:oddVBand="0" w:evenVBand="0" w:oddHBand="1" w:evenHBand="0" w:firstRowFirstColumn="0" w:firstRowLastColumn="0" w:lastRowFirstColumn="0" w:lastRowLastColumn="0"/>
-            </w:pPr>
-            <w:r>
-              <w:t>Retraso en la entrega, descontrol en la planificación, func</w:t>
-            </w:r>
-            <w:r>
-              <w:t>iones imposibles de implementar.</w:t>
-            </w:r>
-          </w:p>
-        </w:tc>
-      </w:tr>
-      <w:tr>
-        <w:tc>
-          <w:tcPr>
-            <w:cnfStyle w:val="001000000000" w:firstRow="0" w:lastRow="0" w:firstColumn="1" w:lastColumn="0" w:oddVBand="0" w:evenVBand="0" w:oddHBand="0" w:evenHBand="0" w:firstRowFirstColumn="0" w:firstRowLastColumn="0" w:lastRowFirstColumn="0" w:lastRowLastColumn="0"/>
-            <w:tcW w:w="4247" w:type="dxa"/>
-          </w:tcPr>
-          <w:p>
-            <w:pPr>
-              <w:jc w:val="center"/>
-              <w:rPr>
-                <w:b w:val="0"/>
-              </w:rPr>
-            </w:pPr>
-            <w:r>
-              <w:rPr>
-                <w:b w:val="0"/>
-              </w:rPr>
-              <w:t>Baja por enfermedad</w:t>
-            </w:r>
-          </w:p>
-        </w:tc>
-        <w:tc>
-          <w:tcPr>
-            <w:tcW w:w="4247" w:type="dxa"/>
-          </w:tcPr>
-          <w:p>
-            <w:pPr>
-              <w:jc w:val="center"/>
-              <w:cnfStyle w:val="000000000000" w:firstRow="0" w:lastRow="0" w:firstColumn="0" w:lastColumn="0" w:oddVBand="0" w:evenVBand="0" w:oddHBand="0" w:evenHBand="0" w:firstRowFirstColumn="0" w:firstRowLastColumn="0" w:lastRowFirstColumn="0" w:lastRowLastColumn="0"/>
-            </w:pPr>
-            <w:r>
-              <w:t>Retraso en la entrega de funcionalidades, sobrecarga para el resto del equipo de trabajo, imposibilidad de comun</w:t>
-            </w:r>
-            <w:r>
-              <w:t>icación con la persona afectada.</w:t>
-            </w:r>
-          </w:p>
-        </w:tc>
-      </w:tr>
-      <w:tr>
-        <w:trPr>
-          <w:cnfStyle w:val="000000100000" w:firstRow="0" w:lastRow="0" w:firstColumn="0" w:lastColumn="0" w:oddVBand="0" w:evenVBand="0" w:oddHBand="1" w:evenHBand="0" w:firstRowFirstColumn="0" w:firstRowLastColumn="0" w:lastRowFirstColumn="0" w:lastRowLastColumn="0"/>
-        </w:trPr>
-        <w:tc>
-          <w:tcPr>
-            <w:cnfStyle w:val="001000000000" w:firstRow="0" w:lastRow="0" w:firstColumn="1" w:lastColumn="0" w:oddVBand="0" w:evenVBand="0" w:oddHBand="0" w:evenHBand="0" w:firstRowFirstColumn="0" w:firstRowLastColumn="0" w:lastRowFirstColumn="0" w:lastRowLastColumn="0"/>
-            <w:tcW w:w="4247" w:type="dxa"/>
-          </w:tcPr>
-          <w:p>
-            <w:pPr>
-              <w:jc w:val="center"/>
-              <w:rPr>
-                <w:b w:val="0"/>
-              </w:rPr>
-            </w:pPr>
-            <w:r>
-              <w:rPr>
-                <w:b w:val="0"/>
-              </w:rPr>
-              <w:t>Fallos en el repositorio GIT</w:t>
-            </w:r>
-          </w:p>
-        </w:tc>
-        <w:tc>
-          <w:tcPr>
-            <w:tcW w:w="4247" w:type="dxa"/>
-          </w:tcPr>
-          <w:p>
-            <w:pPr>
-              <w:jc w:val="center"/>
-              <w:cnfStyle w:val="000000100000" w:firstRow="0" w:lastRow="0" w:firstColumn="0" w:lastColumn="0" w:oddVBand="0" w:evenVBand="0" w:oddHBand="1" w:evenHBand="0" w:firstRowFirstColumn="0" w:firstRowLastColumn="0" w:lastRowFirstColumn="0" w:lastRowLastColumn="0"/>
-            </w:pPr>
-            <w:r>
-              <w:t>Pérdida de elementos, fallos de consistencia en el proyecto, sobre escritura de elemento</w:t>
-            </w:r>
-            <w:r>
-              <w:t>s realizados anteriormente.</w:t>
-            </w:r>
-          </w:p>
-        </w:tc>
-      </w:tr>
-      <w:tr>
-        <w:tc>
-          <w:tcPr>
-            <w:cnfStyle w:val="001000000000" w:firstRow="0" w:lastRow="0" w:firstColumn="1" w:lastColumn="0" w:oddVBand="0" w:evenVBand="0" w:oddHBand="0" w:evenHBand="0" w:firstRowFirstColumn="0" w:firstRowLastColumn="0" w:lastRowFirstColumn="0" w:lastRowLastColumn="0"/>
-            <w:tcW w:w="4247" w:type="dxa"/>
-          </w:tcPr>
-          <w:p>
-            <w:pPr>
-              <w:jc w:val="center"/>
-              <w:rPr>
-                <w:b w:val="0"/>
-              </w:rPr>
-            </w:pPr>
-            <w:r>
-              <w:rPr>
-                <w:b w:val="0"/>
-              </w:rPr>
-              <w:t>Mala comunicación con el tutor</w:t>
-            </w:r>
-          </w:p>
-        </w:tc>
-        <w:tc>
-          <w:tcPr>
-            <w:tcW w:w="4247" w:type="dxa"/>
-          </w:tcPr>
-          <w:p>
-            <w:pPr>
-              <w:jc w:val="center"/>
-              <w:cnfStyle w:val="000000000000" w:firstRow="0" w:lastRow="0" w:firstColumn="0" w:lastColumn="0" w:oddVBand="0" w:evenVBand="0" w:oddHBand="0" w:evenHBand="0" w:firstRowFirstColumn="0" w:firstRowLastColumn="0" w:lastRowFirstColumn="0" w:lastRowLastColumn="0"/>
-            </w:pPr>
-            <w:r>
-              <w:t xml:space="preserve">Falta de organización, pérdida de visión general del proyecto, retraso en tareas, </w:t>
-            </w:r>
-            <w:r>
-              <w:t>desviación de objetivos.</w:t>
-            </w:r>
-          </w:p>
-        </w:tc>
-      </w:tr>
-      <w:tr>
-        <w:trPr>
-          <w:cnfStyle w:val="000000100000" w:firstRow="0" w:lastRow="0" w:firstColumn="0" w:lastColumn="0" w:oddVBand="0" w:evenVBand="0" w:oddHBand="1" w:evenHBand="0" w:firstRowFirstColumn="0" w:firstRowLastColumn="0" w:lastRowFirstColumn="0" w:lastRowLastColumn="0"/>
-        </w:trPr>
-        <w:tc>
-          <w:tcPr>
-            <w:cnfStyle w:val="001000000000" w:firstRow="0" w:lastRow="0" w:firstColumn="1" w:lastColumn="0" w:oddVBand="0" w:evenVBand="0" w:oddHBand="0" w:evenHBand="0" w:firstRowFirstColumn="0" w:firstRowLastColumn="0" w:lastRowFirstColumn="0" w:lastRowLastColumn="0"/>
-            <w:tcW w:w="4247" w:type="dxa"/>
-          </w:tcPr>
-          <w:p>
-            <w:pPr>
-              <w:jc w:val="center"/>
-            </w:pPr>
-            <w:r>
-              <w:rPr>
-                <w:b w:val="0"/>
-              </w:rPr>
-              <w:t>Se proponen cambios en los objetivos que supone rehacer el diseño</w:t>
-            </w:r>
-          </w:p>
-        </w:tc>
-        <w:tc>
-          <w:tcPr>
-            <w:tcW w:w="4247" w:type="dxa"/>
-          </w:tcPr>
-          <w:p>
-            <w:pPr>
-              <w:jc w:val="center"/>
-              <w:cnfStyle w:val="000000100000" w:firstRow="0" w:lastRow="0" w:firstColumn="0" w:lastColumn="0" w:oddVBand="0" w:evenVBand="0" w:oddHBand="1" w:evenHBand="0" w:firstRowFirstColumn="0" w:firstRowLastColumn="0" w:lastRowFirstColumn="0" w:lastRowLastColumn="0"/>
-            </w:pPr>
-            <w:r>
-              <w:t>Objetivos</w:t>
-            </w:r>
-            <w:r>
-              <w:t xml:space="preserve"> no </w:t>
-            </w:r>
-            <w:r>
-              <w:t xml:space="preserve">conseguidos </w:t>
-            </w:r>
-            <w:r>
-              <w:t xml:space="preserve">o </w:t>
-            </w:r>
-            <w:r>
-              <w:t xml:space="preserve">realizados </w:t>
-            </w:r>
-            <w:r>
-              <w:t xml:space="preserve">de </w:t>
-            </w:r>
-            <w:r>
-              <w:t xml:space="preserve">forma </w:t>
-            </w:r>
-            <w:r>
-              <w:t>diferente a lo planificado, retraso por pérdida de tiempo en rehacer el proyecto.</w:t>
-            </w:r>
-          </w:p>
-        </w:tc>
-      </w:tr>
-      <w:tr>
-        <w:tc>
-          <w:tcPr>
-            <w:cnfStyle w:val="001000000000" w:firstRow="0" w:lastRow="0" w:firstColumn="1" w:lastColumn="0" w:oddVBand="0" w:evenVBand="0" w:oddHBand="0" w:evenHBand="0" w:firstRowFirstColumn="0" w:firstRowLastColumn="0" w:lastRowFirstColumn="0" w:lastRowLastColumn="0"/>
-            <w:tcW w:w="4247" w:type="dxa"/>
-          </w:tcPr>
-          <w:p>
-            <w:pPr>
-              <w:jc w:val="center"/>
-              <w:rPr>
-                <w:b w:val="0"/>
-              </w:rPr>
-            </w:pPr>
-            <w:r>
-              <w:rPr>
-                <w:b w:val="0"/>
-              </w:rPr>
-              <w:t>Objetivos o tareas poco claras</w:t>
-            </w:r>
-          </w:p>
-        </w:tc>
-        <w:tc>
-          <w:tcPr>
-            <w:tcW w:w="4247" w:type="dxa"/>
-          </w:tcPr>
-          <w:p>
-            <w:pPr>
-              <w:jc w:val="center"/>
-              <w:cnfStyle w:val="000000000000" w:firstRow="0" w:lastRow="0" w:firstColumn="0" w:lastColumn="0" w:oddVBand="0" w:evenVBand="0" w:oddHBand="0" w:evenHBand="0" w:firstRowFirstColumn="0" w:firstRowLastColumn="0" w:lastRowFirstColumn="0" w:lastRowLastColumn="0"/>
-            </w:pPr>
-            <w:r>
-              <w:t>Objetivos o tareas no conseguidos correctamente o cambiados respecto de su función original, tareas que no se realizan ante</w:t>
-            </w:r>
-            <w:r>
-              <w:t xml:space="preserve"> la imposibi</w:t>
-            </w:r>
-            <w:r>
-              <w:t>lidad por la poca claridad de las misma</w:t>
-            </w:r>
-            <w:r>
-              <w:t>s.</w:t>
-            </w:r>
-          </w:p>
-        </w:tc>
-      </w:tr>
-      <w:tr>
-        <w:trPr>
-          <w:cnfStyle w:val="000000100000" w:firstRow="0" w:lastRow="0" w:firstColumn="0" w:lastColumn="0" w:oddVBand="0" w:evenVBand="0" w:oddHBand="1" w:evenHBand="0" w:firstRowFirstColumn="0" w:firstRowLastColumn="0" w:lastRowFirstColumn="0" w:lastRowLastColumn="0"/>
-        </w:trPr>
-        <w:tc>
-          <w:tcPr>
-            <w:cnfStyle w:val="001000000000" w:firstRow="0" w:lastRow="0" w:firstColumn="1" w:lastColumn="0" w:oddVBand="0" w:evenVBand="0" w:oddHBand="0" w:evenHBand="0" w:firstRowFirstColumn="0" w:firstRowLastColumn="0" w:lastRowFirstColumn="0" w:lastRowLastColumn="0"/>
-            <w:tcW w:w="4247" w:type="dxa"/>
-          </w:tcPr>
-          <w:p>
-            <w:pPr>
-              <w:tabs>
-                <w:tab w:val="left" w:pos="1125"/>
-              </w:tabs>
-              <w:jc w:val="center"/>
-              <w:rPr>
-                <w:b w:val="0"/>
-              </w:rPr>
-            </w:pPr>
-            <w:r>
-              <w:rPr>
-                <w:b w:val="0"/>
-              </w:rPr>
-              <w:t>Estimación de costes errónea</w:t>
-            </w:r>
-          </w:p>
-        </w:tc>
-        <w:tc>
-          <w:tcPr>
-            <w:tcW w:w="4247" w:type="dxa"/>
-          </w:tcPr>
-          <w:p>
-            <w:pPr>
-              <w:tabs>
-                <w:tab w:val="left" w:pos="1005"/>
-              </w:tabs>
-              <w:jc w:val="center"/>
-              <w:cnfStyle w:val="000000100000" w:firstRow="0" w:lastRow="0" w:firstColumn="0" w:lastColumn="0" w:oddVBand="0" w:evenVBand="0" w:oddHBand="1" w:evenHBand="0" w:firstRowFirstColumn="0" w:firstRowLastColumn="0" w:lastRowFirstColumn="0" w:lastRowLastColumn="0"/>
-            </w:pPr>
-            <w:r>
-              <w:t>Retrasos en la entrega, funcionalidad que se pierden o se retrasan por falta de tiempo,</w:t>
-            </w:r>
-            <w:r>
-              <w:t xml:space="preserve"> desmotivación y frustración por no cumplir lo planificad</w:t>
-            </w:r>
-            <w:r>
-              <w:t>o, retraso general del proyecto</w:t>
-            </w:r>
-            <w:r>
-              <w:t>.</w:t>
-            </w:r>
-          </w:p>
-        </w:tc>
-      </w:tr>
-      <w:tr>
-        <w:tc>
-          <w:tcPr>
-            <w:cnfStyle w:val="001000000000" w:firstRow="0" w:lastRow="0" w:firstColumn="1" w:lastColumn="0" w:oddVBand="0" w:evenVBand="0" w:oddHBand="0" w:evenHBand="0" w:firstRowFirstColumn="0" w:firstRowLastColumn="0" w:lastRowFirstColumn="0" w:lastRowLastColumn="0"/>
-            <w:tcW w:w="4247" w:type="dxa"/>
-          </w:tcPr>
-          <w:p>
-            <w:pPr>
-              <w:tabs>
-                <w:tab w:val="left" w:pos="1125"/>
-              </w:tabs>
-              <w:jc w:val="center"/>
-              <w:rPr>
-                <w:b w:val="0"/>
-              </w:rPr>
-            </w:pPr>
-            <w:r>
-              <w:rPr>
-                <w:b w:val="0"/>
-              </w:rPr>
-              <w:t>Falta de c</w:t>
-            </w:r>
-            <w:r>
-              <w:rPr>
-                <w:b w:val="0"/>
-              </w:rPr>
-              <w:t>oherencia y cohesión de las diferentes partes del proyecto</w:t>
-            </w:r>
-          </w:p>
-        </w:tc>
-        <w:tc>
-          <w:tcPr>
-            <w:tcW w:w="4247" w:type="dxa"/>
-          </w:tcPr>
-          <w:p>
-            <w:pPr>
-              <w:tabs>
-                <w:tab w:val="left" w:pos="1005"/>
-              </w:tabs>
-              <w:jc w:val="center"/>
-              <w:cnfStyle w:val="000000000000" w:firstRow="0" w:lastRow="0" w:firstColumn="0" w:lastColumn="0" w:oddVBand="0" w:evenVBand="0" w:oddHBand="0" w:evenHBand="0" w:firstRowFirstColumn="0" w:firstRowLastColumn="0" w:lastRowFirstColumn="0" w:lastRowLastColumn="0"/>
-            </w:pPr>
-            <w:r>
-              <w:t>Falta de consecución objetivos por no estar bien relacionadas las partes del programa, mala memoria final, proyecto final no entendible, no consecución de objetivos.</w:t>
-            </w:r>
-            <w:r>
-              <w:t xml:space="preserve"> Proyecto no entendible y carente de sentido.</w:t>
-            </w:r>
-            <w:bookmarkStart w:id="0" w:name="_GoBack"/>
-            <w:bookmarkEnd w:id="0"/>
-          </w:p>
-        </w:tc>
-      </w:tr>
-      <w:tr>
-        <w:trPr>
-          <w:cnfStyle w:val="000000100000" w:firstRow="0" w:lastRow="0" w:firstColumn="0" w:lastColumn="0" w:oddVBand="0" w:evenVBand="0" w:oddHBand="1" w:evenHBand="0" w:firstRowFirstColumn="0" w:firstRowLastColumn="0" w:lastRowFirstColumn="0" w:lastRowLastColumn="0"/>
-        </w:trPr>
-        <w:tc>
-          <w:tcPr>
-            <w:cnfStyle w:val="001000000000" w:firstRow="0" w:lastRow="0" w:firstColumn="1" w:lastColumn="0" w:oddVBand="0" w:evenVBand="0" w:oddHBand="0" w:evenHBand="0" w:firstRowFirstColumn="0" w:firstRowLastColumn="0" w:lastRowFirstColumn="0" w:lastRowLastColumn="0"/>
-            <w:tcW w:w="4247" w:type="dxa"/>
-          </w:tcPr>
-          <w:p>
-            <w:pPr>
-              <w:tabs>
-                <w:tab w:val="left" w:pos="1275"/>
-              </w:tabs>
-              <w:jc w:val="center"/>
-              <w:rPr>
-                <w:b w:val="0"/>
-              </w:rPr>
-            </w:pPr>
-            <w:r>
-              <w:rPr>
-                <w:b w:val="0"/>
-              </w:rPr>
-              <w:t>Falta de seguimiento co</w:t>
-            </w:r>
-            <w:r>
-              <w:rPr>
-                <w:b w:val="0"/>
-              </w:rPr>
-              <w:t>ntinuado y permanente de tareas</w:t>
-            </w:r>
-          </w:p>
-        </w:tc>
-        <w:tc>
-          <w:tcPr>
-            <w:tcW w:w="4247" w:type="dxa"/>
-          </w:tcPr>
-          <w:p>
-            <w:pPr>
-              <w:jc w:val="center"/>
-              <w:cnfStyle w:val="000000100000" w:firstRow="0" w:lastRow="0" w:firstColumn="0" w:lastColumn="0" w:oddVBand="0" w:evenVBand="0" w:oddHBand="1" w:evenHBand="0" w:firstRowFirstColumn="0" w:firstRowLastColumn="0" w:lastRowFirstColumn="0" w:lastRowLastColumn="0"/>
-            </w:pPr>
-            <w:r>
-              <w:t xml:space="preserve">Pérdidas de tiempo, falta de organización y de que tarea debe realizar cada miembro del </w:t>
-            </w:r>
-            <w:r>
-              <w:lastRenderedPageBreak/>
-              <w:t>equipo, fallos en la coordinación, retraso de</w:t>
-            </w:r>
-            <w:r>
-              <w:t xml:space="preserve"> entrega por mala planificación.</w:t>
-            </w:r>
-          </w:p>
-        </w:tc>
-      </w:tr>
-      <w:tr>
-        <w:tc>
-          <w:tcPr>
-            <w:cnfStyle w:val="001000000000" w:firstRow="0" w:lastRow="0" w:firstColumn="1" w:lastColumn="0" w:oddVBand="0" w:evenVBand="0" w:oddHBand="0" w:evenHBand="0" w:firstRowFirstColumn="0" w:firstRowLastColumn="0" w:lastRowFirstColumn="0" w:lastRowLastColumn="0"/>
-            <w:tcW w:w="4247" w:type="dxa"/>
-          </w:tcPr>
-          <w:p>
-            <w:pPr>
-              <w:tabs>
-                <w:tab w:val="left" w:pos="1275"/>
-              </w:tabs>
-              <w:jc w:val="center"/>
-              <w:rPr>
-                <w:b w:val="0"/>
-              </w:rPr>
-            </w:pPr>
-            <w:r>
-              <w:rPr>
-                <w:b w:val="0"/>
-              </w:rPr>
-              <w:lastRenderedPageBreak/>
-              <w:t>Pérdida de documentación o arc</w:t>
-            </w:r>
-            <w:r>
-              <w:rPr>
-                <w:b w:val="0"/>
-              </w:rPr>
-              <w:t>hivos importantes</w:t>
-            </w:r>
-          </w:p>
-        </w:tc>
-        <w:tc>
-          <w:tcPr>
-            <w:tcW w:w="4247" w:type="dxa"/>
-          </w:tcPr>
-          <w:p>
-            <w:pPr>
-              <w:jc w:val="center"/>
-              <w:cnfStyle w:val="000000000000" w:firstRow="0" w:lastRow="0" w:firstColumn="0" w:lastColumn="0" w:oddVBand="0" w:evenVBand="0" w:oddHBand="0" w:evenHBand="0" w:firstRowFirstColumn="0" w:firstRowLastColumn="0" w:lastRowFirstColumn="0" w:lastRowLastColumn="0"/>
-            </w:pPr>
-            <w:r>
-              <w:t>Retraso en la entrega, volver a</w:t>
-            </w:r>
-            <w:r>
-              <w:t xml:space="preserve"> realizar tareas ya realizadas,</w:t>
-            </w:r>
-            <w:r>
-              <w:t xml:space="preserve"> funciones que no se entregan, falta de </w:t>
-            </w:r>
-            <w:r>
-              <w:t>partes importantes del proyecto</w:t>
-            </w:r>
-            <w:r>
-              <w:t>.</w:t>
-            </w:r>
-          </w:p>
-        </w:tc>
-      </w:tr>
-      <w:tr>
-        <w:trPr>
-          <w:cnfStyle w:val="000000100000" w:firstRow="0" w:lastRow="0" w:firstColumn="0" w:lastColumn="0" w:oddVBand="0" w:evenVBand="0" w:oddHBand="1" w:evenHBand="0" w:firstRowFirstColumn="0" w:firstRowLastColumn="0" w:lastRowFirstColumn="0" w:lastRowLastColumn="0"/>
-        </w:trPr>
-        <w:tc>
-          <w:tcPr>
-            <w:cnfStyle w:val="001000000000" w:firstRow="0" w:lastRow="0" w:firstColumn="1" w:lastColumn="0" w:oddVBand="0" w:evenVBand="0" w:oddHBand="0" w:evenHBand="0" w:firstRowFirstColumn="0" w:firstRowLastColumn="0" w:lastRowFirstColumn="0" w:lastRowLastColumn="0"/>
-            <w:tcW w:w="4247" w:type="dxa"/>
-          </w:tcPr>
-          <w:p>
-            <w:pPr>
               <w:tabs>
                 <w:tab w:val="left" w:pos="1260"/>
               </w:tabs>
@@ -3356,100 +2950,13 @@
               <w:rPr>
                 <w:b w:val="0"/>
               </w:rPr>
-              <w:t>Rotura de equipos o programas</w:t>
-            </w:r>
-          </w:p>
-        </w:tc>
-        <w:tc>
-          <w:tcPr>
-            <w:tcW w:w="4247" w:type="dxa"/>
-          </w:tcPr>
-          <w:p>
-            <w:pPr>
-              <w:tabs>
-                <w:tab w:val="left" w:pos="1110"/>
-              </w:tabs>
-              <w:jc w:val="center"/>
-              <w:cnfStyle w:val="000000100000" w:firstRow="0" w:lastRow="0" w:firstColumn="0" w:lastColumn="0" w:oddVBand="0" w:evenVBand="0" w:oddHBand="1" w:evenHBand="0" w:firstRowFirstColumn="0" w:firstRowLastColumn="0" w:lastRowFirstColumn="0" w:lastRowLastColumn="0"/>
-            </w:pPr>
-            <w:r>
-              <w:t>Retraso en la entrega, perdida de informaci</w:t>
-            </w:r>
-            <w:r>
-              <w:t>ón, imposibilidad para trabajar.</w:t>
-            </w:r>
-          </w:p>
-        </w:tc>
-      </w:tr>
-      <w:tr>
-        <w:tc>
-          <w:tcPr>
-            <w:cnfStyle w:val="001000000000" w:firstRow="0" w:lastRow="0" w:firstColumn="1" w:lastColumn="0" w:oddVBand="0" w:evenVBand="0" w:oddHBand="0" w:evenHBand="0" w:firstRowFirstColumn="0" w:firstRowLastColumn="0" w:lastRowFirstColumn="0" w:lastRowLastColumn="0"/>
-            <w:tcW w:w="4247" w:type="dxa"/>
-          </w:tcPr>
-          <w:p>
-            <w:pPr>
-              <w:tabs>
-                <w:tab w:val="left" w:pos="1260"/>
-              </w:tabs>
-              <w:jc w:val="center"/>
-              <w:rPr>
-                <w:b w:val="0"/>
-              </w:rPr>
-            </w:pPr>
-            <w:r>
-              <w:rPr>
-                <w:b w:val="0"/>
-              </w:rPr>
-              <w:t>Aparición de trabajos no programados</w:t>
-            </w:r>
-          </w:p>
-        </w:tc>
-        <w:tc>
-          <w:tcPr>
-            <w:tcW w:w="4247" w:type="dxa"/>
-          </w:tcPr>
-          <w:p>
-            <w:pPr>
-              <w:tabs>
-                <w:tab w:val="left" w:pos="1110"/>
-              </w:tabs>
-              <w:jc w:val="center"/>
-              <w:cnfStyle w:val="000000000000" w:firstRow="0" w:lastRow="0" w:firstColumn="0" w:lastColumn="0" w:oddVBand="0" w:evenVBand="0" w:oddHBand="0" w:evenHBand="0" w:firstRowFirstColumn="0" w:firstRowLastColumn="0" w:lastRowFirstColumn="0" w:lastRowLastColumn="0"/>
-            </w:pPr>
-            <w:r>
-              <w:t>Funcionalidades retrasadas, imposibilidad de cumplir los plazos, pérdida de tiempo en la realización de los mismos lo que impli</w:t>
-            </w:r>
-            <w:r>
-              <w:t>ca retraso general del proyecto.</w:t>
-            </w:r>
-          </w:p>
-        </w:tc>
-      </w:tr>
-      <w:tr>
-        <w:trPr>
-          <w:cnfStyle w:val="000000100000" w:firstRow="0" w:lastRow="0" w:firstColumn="0" w:lastColumn="0" w:oddVBand="0" w:evenVBand="0" w:oddHBand="1" w:evenHBand="0" w:firstRowFirstColumn="0" w:firstRowLastColumn="0" w:lastRowFirstColumn="0" w:lastRowLastColumn="0"/>
-        </w:trPr>
-        <w:tc>
-          <w:tcPr>
-            <w:cnfStyle w:val="001000000000" w:firstRow="0" w:lastRow="0" w:firstColumn="1" w:lastColumn="0" w:oddVBand="0" w:evenVBand="0" w:oddHBand="0" w:evenHBand="0" w:firstRowFirstColumn="0" w:firstRowLastColumn="0" w:lastRowFirstColumn="0" w:lastRowLastColumn="0"/>
-            <w:tcW w:w="4247" w:type="dxa"/>
-          </w:tcPr>
-          <w:p>
-            <w:pPr>
-              <w:tabs>
-                <w:tab w:val="left" w:pos="1260"/>
-              </w:tabs>
-              <w:jc w:val="center"/>
-              <w:rPr>
-                <w:b w:val="0"/>
-              </w:rPr>
-            </w:pPr>
-            <w:r>
-              <w:rPr>
-                <w:b w:val="0"/>
-              </w:rPr>
-              <w:t>Demoras en una toma de decisiones ante la necesidad de cambio de requerimientos</w:t>
+              <w:t xml:space="preserve">Baja moral, </w:t>
+            </w:r>
+            <w:r>
+              <w:rPr>
+                <w:b w:val="0"/>
+              </w:rPr>
+              <w:t>desmotivación</w:t>
             </w:r>
           </w:p>
         </w:tc>
@@ -3467,10 +2974,7 @@
               <w:cnfStyle w:val="000000100000" w:firstRow="0" w:lastRow="0" w:firstColumn="0" w:lastColumn="0" w:oddVBand="0" w:evenVBand="0" w:oddHBand="1" w:evenHBand="0" w:firstRowFirstColumn="0" w:firstRowLastColumn="0" w:lastRowFirstColumn="0" w:lastRowLastColumn="0"/>
             </w:pPr>
             <w:r>
-              <w:t>Retraso general de proyecto, cambios importantes en las funcionalidades que puede hacer que algunas se pierdan, posibilidad de pérdida por no servir de</w:t>
-            </w:r>
-            <w:r>
-              <w:t xml:space="preserve"> parte del trabajo ya realizado.</w:t>
+              <w:t>Retraso general, no aprovechamiento del tiempo de trabajo, no realización de tareas o abandono del proyecto.</w:t>
             </w:r>
           </w:p>
         </w:tc>
@@ -3495,13 +2999,7 @@
               <w:rPr>
                 <w:b w:val="0"/>
               </w:rPr>
-              <w:t xml:space="preserve">Baja moral, </w:t>
-            </w:r>
-            <w:r>
-              <w:rPr>
-                <w:b w:val="0"/>
-              </w:rPr>
-              <w:t>desmotivación</w:t>
+              <w:t>Mala elección del motor gráfico sobre el que se va realizar al implementación</w:t>
             </w:r>
           </w:p>
         </w:tc>
@@ -3519,13 +3017,7 @@
               <w:cnfStyle w:val="000000000000" w:firstRow="0" w:lastRow="0" w:firstColumn="0" w:lastColumn="0" w:oddVBand="0" w:evenVBand="0" w:oddHBand="0" w:evenHBand="0" w:firstRowFirstColumn="0" w:firstRowLastColumn="0" w:lastRowFirstColumn="0" w:lastRowLastColumn="0"/>
             </w:pPr>
             <w:r>
-              <w:t>Retraso general</w:t>
-            </w:r>
-            <w:r>
-              <w:t>, no aprovechamiento del tiempo de trabajo, no realización de</w:t>
-            </w:r>
-            <w:r>
-              <w:t xml:space="preserve"> tareas o abandono del proyecto.</w:t>
+              <w:t xml:space="preserve">Los objetivos finales no se pueden cumplir ya que el motor seleccionado impide la aplicación de la función final para la que el proyecto ha sido desarrollado.  </w:t>
             </w:r>
           </w:p>
         </w:tc>
@@ -3553,7 +3045,383 @@
               <w:rPr>
                 <w:b w:val="0"/>
               </w:rPr>
-              <w:t>Mala elección del motor gráfico sobre el que se va realizar al implementación</w:t>
+              <w:t>Rotura de equipos o programas</w:t>
+            </w:r>
+          </w:p>
+        </w:tc>
+        <w:tc>
+          <w:tcPr>
+            <w:tcW w:w="4247" w:type="dxa"/>
+          </w:tcPr>
+          <w:p>
+            <w:pPr>
+              <w:tabs>
+                <w:tab w:val="left" w:pos="1110"/>
+              </w:tabs>
+              <w:jc w:val="center"/>
+              <w:cnfStyle w:val="000000100000" w:firstRow="0" w:lastRow="0" w:firstColumn="0" w:lastColumn="0" w:oddVBand="0" w:evenVBand="0" w:oddHBand="1" w:evenHBand="0" w:firstRowFirstColumn="0" w:firstRowLastColumn="0" w:lastRowFirstColumn="0" w:lastRowLastColumn="0"/>
+            </w:pPr>
+            <w:r>
+              <w:t>Retraso en la entrega, perdida de informaci</w:t>
+            </w:r>
+            <w:r>
+              <w:t>ón, imposibilidad para trabajar.</w:t>
+            </w:r>
+          </w:p>
+        </w:tc>
+      </w:tr>
+      <w:tr>
+        <w:tc>
+          <w:tcPr>
+            <w:cnfStyle w:val="001000000000" w:firstRow="0" w:lastRow="0" w:firstColumn="1" w:lastColumn="0" w:oddVBand="0" w:evenVBand="0" w:oddHBand="0" w:evenHBand="0" w:firstRowFirstColumn="0" w:firstRowLastColumn="0" w:lastRowFirstColumn="0" w:lastRowLastColumn="0"/>
+            <w:tcW w:w="4247" w:type="dxa"/>
+          </w:tcPr>
+          <w:p>
+            <w:pPr>
+              <w:jc w:val="center"/>
+              <w:rPr>
+                <w:b w:val="0"/>
+              </w:rPr>
+            </w:pPr>
+            <w:r>
+              <w:rPr>
+                <w:b w:val="0"/>
+              </w:rPr>
+              <w:t>Baja por enfermedad</w:t>
+            </w:r>
+          </w:p>
+        </w:tc>
+        <w:tc>
+          <w:tcPr>
+            <w:tcW w:w="4247" w:type="dxa"/>
+          </w:tcPr>
+          <w:p>
+            <w:pPr>
+              <w:jc w:val="center"/>
+              <w:cnfStyle w:val="000000000000" w:firstRow="0" w:lastRow="0" w:firstColumn="0" w:lastColumn="0" w:oddVBand="0" w:evenVBand="0" w:oddHBand="0" w:evenHBand="0" w:firstRowFirstColumn="0" w:firstRowLastColumn="0" w:lastRowFirstColumn="0" w:lastRowLastColumn="0"/>
+            </w:pPr>
+            <w:r>
+              <w:t>Retraso en la entrega de funcionalidades, sobrecarga para el resto del equipo de trabajo, imposibilidad de comun</w:t>
+            </w:r>
+            <w:r>
+              <w:t>icación con la persona afectada.</w:t>
+            </w:r>
+          </w:p>
+        </w:tc>
+      </w:tr>
+      <w:tr>
+        <w:trPr>
+          <w:cnfStyle w:val="000000100000" w:firstRow="0" w:lastRow="0" w:firstColumn="0" w:lastColumn="0" w:oddVBand="0" w:evenVBand="0" w:oddHBand="1" w:evenHBand="0" w:firstRowFirstColumn="0" w:firstRowLastColumn="0" w:lastRowFirstColumn="0" w:lastRowLastColumn="0"/>
+        </w:trPr>
+        <w:tc>
+          <w:tcPr>
+            <w:cnfStyle w:val="001000000000" w:firstRow="0" w:lastRow="0" w:firstColumn="1" w:lastColumn="0" w:oddVBand="0" w:evenVBand="0" w:oddHBand="0" w:evenHBand="0" w:firstRowFirstColumn="0" w:firstRowLastColumn="0" w:lastRowFirstColumn="0" w:lastRowLastColumn="0"/>
+            <w:tcW w:w="4247" w:type="dxa"/>
+          </w:tcPr>
+          <w:p>
+            <w:pPr>
+              <w:jc w:val="center"/>
+              <w:rPr>
+                <w:b w:val="0"/>
+              </w:rPr>
+            </w:pPr>
+            <w:r>
+              <w:rPr>
+                <w:b w:val="0"/>
+              </w:rPr>
+              <w:t>Mala comunicación con el tutor</w:t>
+            </w:r>
+          </w:p>
+        </w:tc>
+        <w:tc>
+          <w:tcPr>
+            <w:tcW w:w="4247" w:type="dxa"/>
+          </w:tcPr>
+          <w:p>
+            <w:pPr>
+              <w:jc w:val="center"/>
+              <w:cnfStyle w:val="000000100000" w:firstRow="0" w:lastRow="0" w:firstColumn="0" w:lastColumn="0" w:oddVBand="0" w:evenVBand="0" w:oddHBand="1" w:evenHBand="0" w:firstRowFirstColumn="0" w:firstRowLastColumn="0" w:lastRowFirstColumn="0" w:lastRowLastColumn="0"/>
+            </w:pPr>
+            <w:r>
+              <w:t>Falta de organización, pérdida de visión general del proyecto, retraso en tareas, desviación de objetivos.</w:t>
+            </w:r>
+          </w:p>
+        </w:tc>
+      </w:tr>
+      <w:tr>
+        <w:tc>
+          <w:tcPr>
+            <w:cnfStyle w:val="001000000000" w:firstRow="0" w:lastRow="0" w:firstColumn="1" w:lastColumn="0" w:oddVBand="0" w:evenVBand="0" w:oddHBand="0" w:evenHBand="0" w:firstRowFirstColumn="0" w:firstRowLastColumn="0" w:lastRowFirstColumn="0" w:lastRowLastColumn="0"/>
+            <w:tcW w:w="4247" w:type="dxa"/>
+          </w:tcPr>
+          <w:p>
+            <w:pPr>
+              <w:jc w:val="center"/>
+              <w:rPr>
+                <w:b w:val="0"/>
+              </w:rPr>
+            </w:pPr>
+            <w:r>
+              <w:rPr>
+                <w:b w:val="0"/>
+              </w:rPr>
+              <w:t>Objetivos o tareas poco claras</w:t>
+            </w:r>
+          </w:p>
+        </w:tc>
+        <w:tc>
+          <w:tcPr>
+            <w:tcW w:w="4247" w:type="dxa"/>
+          </w:tcPr>
+          <w:p>
+            <w:pPr>
+              <w:jc w:val="center"/>
+              <w:cnfStyle w:val="000000000000" w:firstRow="0" w:lastRow="0" w:firstColumn="0" w:lastColumn="0" w:oddVBand="0" w:evenVBand="0" w:oddHBand="0" w:evenHBand="0" w:firstRowFirstColumn="0" w:firstRowLastColumn="0" w:lastRowFirstColumn="0" w:lastRowLastColumn="0"/>
+            </w:pPr>
+            <w:r>
+              <w:t xml:space="preserve">Objetivos o tareas no conseguidos correctamente o cambiados respecto de su función original, tareas que no se realizan </w:t>
+            </w:r>
+            <w:r>
+              <w:lastRenderedPageBreak/>
+              <w:t>ante</w:t>
+            </w:r>
+            <w:r>
+              <w:t xml:space="preserve"> la imposibi</w:t>
+            </w:r>
+            <w:r>
+              <w:t>lidad por la poca claridad de las mismas.</w:t>
+            </w:r>
+          </w:p>
+        </w:tc>
+      </w:tr>
+      <w:tr>
+        <w:trPr>
+          <w:cnfStyle w:val="000000100000" w:firstRow="0" w:lastRow="0" w:firstColumn="0" w:lastColumn="0" w:oddVBand="0" w:evenVBand="0" w:oddHBand="1" w:evenHBand="0" w:firstRowFirstColumn="0" w:firstRowLastColumn="0" w:lastRowFirstColumn="0" w:lastRowLastColumn="0"/>
+        </w:trPr>
+        <w:tc>
+          <w:tcPr>
+            <w:cnfStyle w:val="001000000000" w:firstRow="0" w:lastRow="0" w:firstColumn="1" w:lastColumn="0" w:oddVBand="0" w:evenVBand="0" w:oddHBand="0" w:evenHBand="0" w:firstRowFirstColumn="0" w:firstRowLastColumn="0" w:lastRowFirstColumn="0" w:lastRowLastColumn="0"/>
+            <w:tcW w:w="4247" w:type="dxa"/>
+          </w:tcPr>
+          <w:p>
+            <w:pPr>
+              <w:tabs>
+                <w:tab w:val="left" w:pos="1125"/>
+              </w:tabs>
+              <w:jc w:val="center"/>
+              <w:rPr>
+                <w:b w:val="0"/>
+              </w:rPr>
+            </w:pPr>
+            <w:r>
+              <w:rPr>
+                <w:b w:val="0"/>
+              </w:rPr>
+              <w:lastRenderedPageBreak/>
+              <w:t>Falta de c</w:t>
+            </w:r>
+            <w:r>
+              <w:rPr>
+                <w:b w:val="0"/>
+              </w:rPr>
+              <w:t>oherencia y cohesión de las diferentes partes del proyecto</w:t>
+            </w:r>
+          </w:p>
+        </w:tc>
+        <w:tc>
+          <w:tcPr>
+            <w:tcW w:w="4247" w:type="dxa"/>
+          </w:tcPr>
+          <w:p>
+            <w:pPr>
+              <w:tabs>
+                <w:tab w:val="left" w:pos="1005"/>
+              </w:tabs>
+              <w:jc w:val="center"/>
+              <w:cnfStyle w:val="000000100000" w:firstRow="0" w:lastRow="0" w:firstColumn="0" w:lastColumn="0" w:oddVBand="0" w:evenVBand="0" w:oddHBand="1" w:evenHBand="0" w:firstRowFirstColumn="0" w:firstRowLastColumn="0" w:lastRowFirstColumn="0" w:lastRowLastColumn="0"/>
+            </w:pPr>
+            <w:r>
+              <w:t>Falta de consecución objetivos por no estar bien relacionadas las partes del programa, mala memoria final, proyecto final no entendible, no consecución de objetivos. Proyecto no entendible y carente de sentido.</w:t>
+            </w:r>
+          </w:p>
+        </w:tc>
+      </w:tr>
+      <w:tr>
+        <w:tc>
+          <w:tcPr>
+            <w:cnfStyle w:val="001000000000" w:firstRow="0" w:lastRow="0" w:firstColumn="1" w:lastColumn="0" w:oddVBand="0" w:evenVBand="0" w:oddHBand="0" w:evenHBand="0" w:firstRowFirstColumn="0" w:firstRowLastColumn="0" w:lastRowFirstColumn="0" w:lastRowLastColumn="0"/>
+            <w:tcW w:w="4247" w:type="dxa"/>
+          </w:tcPr>
+          <w:p>
+            <w:pPr>
+              <w:tabs>
+                <w:tab w:val="left" w:pos="1275"/>
+              </w:tabs>
+              <w:jc w:val="center"/>
+              <w:rPr>
+                <w:b w:val="0"/>
+              </w:rPr>
+            </w:pPr>
+            <w:bookmarkStart w:id="0" w:name="_GoBack"/>
+            <w:bookmarkEnd w:id="0"/>
+            <w:r>
+              <w:rPr>
+                <w:b w:val="0"/>
+              </w:rPr>
+              <w:t>Falta de seguimiento co</w:t>
+            </w:r>
+            <w:r>
+              <w:rPr>
+                <w:b w:val="0"/>
+              </w:rPr>
+              <w:t>ntinuado y permanente de tareas</w:t>
+            </w:r>
+          </w:p>
+        </w:tc>
+        <w:tc>
+          <w:tcPr>
+            <w:tcW w:w="4247" w:type="dxa"/>
+          </w:tcPr>
+          <w:p>
+            <w:pPr>
+              <w:jc w:val="center"/>
+              <w:cnfStyle w:val="000000000000" w:firstRow="0" w:lastRow="0" w:firstColumn="0" w:lastColumn="0" w:oddVBand="0" w:evenVBand="0" w:oddHBand="0" w:evenHBand="0" w:firstRowFirstColumn="0" w:firstRowLastColumn="0" w:lastRowFirstColumn="0" w:lastRowLastColumn="0"/>
+            </w:pPr>
+            <w:r>
+              <w:t>Pérdidas de tiempo, falta de organización y de que tarea debe realizar cada miembro del equipo, fallos en la coordinación, retraso de</w:t>
+            </w:r>
+            <w:r>
+              <w:t xml:space="preserve"> entrega por mala planificación.</w:t>
+            </w:r>
+          </w:p>
+        </w:tc>
+      </w:tr>
+      <w:tr>
+        <w:trPr>
+          <w:cnfStyle w:val="000000100000" w:firstRow="0" w:lastRow="0" w:firstColumn="0" w:lastColumn="0" w:oddVBand="0" w:evenVBand="0" w:oddHBand="1" w:evenHBand="0" w:firstRowFirstColumn="0" w:firstRowLastColumn="0" w:lastRowFirstColumn="0" w:lastRowLastColumn="0"/>
+        </w:trPr>
+        <w:tc>
+          <w:tcPr>
+            <w:cnfStyle w:val="001000000000" w:firstRow="0" w:lastRow="0" w:firstColumn="1" w:lastColumn="0" w:oddVBand="0" w:evenVBand="0" w:oddHBand="0" w:evenHBand="0" w:firstRowFirstColumn="0" w:firstRowLastColumn="0" w:lastRowFirstColumn="0" w:lastRowLastColumn="0"/>
+            <w:tcW w:w="4247" w:type="dxa"/>
+          </w:tcPr>
+          <w:p>
+            <w:pPr>
+              <w:tabs>
+                <w:tab w:val="left" w:pos="1275"/>
+              </w:tabs>
+              <w:jc w:val="center"/>
+              <w:rPr>
+                <w:b w:val="0"/>
+              </w:rPr>
+            </w:pPr>
+            <w:r>
+              <w:rPr>
+                <w:b w:val="0"/>
+              </w:rPr>
+              <w:t>Pérdida de documentación o arc</w:t>
+            </w:r>
+            <w:r>
+              <w:rPr>
+                <w:b w:val="0"/>
+              </w:rPr>
+              <w:t>hivos importantes</w:t>
+            </w:r>
+          </w:p>
+        </w:tc>
+        <w:tc>
+          <w:tcPr>
+            <w:tcW w:w="4247" w:type="dxa"/>
+          </w:tcPr>
+          <w:p>
+            <w:pPr>
+              <w:jc w:val="center"/>
+              <w:cnfStyle w:val="000000100000" w:firstRow="0" w:lastRow="0" w:firstColumn="0" w:lastColumn="0" w:oddVBand="0" w:evenVBand="0" w:oddHBand="1" w:evenHBand="0" w:firstRowFirstColumn="0" w:firstRowLastColumn="0" w:lastRowFirstColumn="0" w:lastRowLastColumn="0"/>
+            </w:pPr>
+            <w:r>
+              <w:t>Retraso en la entrega, volver a</w:t>
+            </w:r>
+            <w:r>
+              <w:t xml:space="preserve"> realizar tareas ya realizadas,</w:t>
+            </w:r>
+            <w:r>
+              <w:t xml:space="preserve"> funciones que no se entregan, falta de </w:t>
+            </w:r>
+            <w:r>
+              <w:t>partes importantes del proyecto.</w:t>
+            </w:r>
+          </w:p>
+        </w:tc>
+      </w:tr>
+      <w:tr>
+        <w:tc>
+          <w:tcPr>
+            <w:cnfStyle w:val="001000000000" w:firstRow="0" w:lastRow="0" w:firstColumn="1" w:lastColumn="0" w:oddVBand="0" w:evenVBand="0" w:oddHBand="0" w:evenHBand="0" w:firstRowFirstColumn="0" w:firstRowLastColumn="0" w:lastRowFirstColumn="0" w:lastRowLastColumn="0"/>
+            <w:tcW w:w="4247" w:type="dxa"/>
+          </w:tcPr>
+          <w:p>
+            <w:pPr>
+              <w:tabs>
+                <w:tab w:val="left" w:pos="1125"/>
+              </w:tabs>
+              <w:jc w:val="center"/>
+              <w:rPr>
+                <w:b w:val="0"/>
+              </w:rPr>
+            </w:pPr>
+            <w:r>
+              <w:rPr>
+                <w:b w:val="0"/>
+              </w:rPr>
+              <w:t>Estimación de costes errónea</w:t>
+            </w:r>
+          </w:p>
+        </w:tc>
+        <w:tc>
+          <w:tcPr>
+            <w:tcW w:w="4247" w:type="dxa"/>
+          </w:tcPr>
+          <w:p>
+            <w:pPr>
+              <w:tabs>
+                <w:tab w:val="left" w:pos="1005"/>
+              </w:tabs>
+              <w:jc w:val="center"/>
+              <w:cnfStyle w:val="000000000000" w:firstRow="0" w:lastRow="0" w:firstColumn="0" w:lastColumn="0" w:oddVBand="0" w:evenVBand="0" w:oddHBand="0" w:evenHBand="0" w:firstRowFirstColumn="0" w:firstRowLastColumn="0" w:lastRowFirstColumn="0" w:lastRowLastColumn="0"/>
+            </w:pPr>
+            <w:r>
+              <w:t>Retrasos en la entrega, funcionalidad que se pierden o se retrasan por falta de tiempo,</w:t>
+            </w:r>
+            <w:r>
+              <w:t xml:space="preserve"> desmotivación y frustración por no cumplir lo planificado, retraso general del proyecto.</w:t>
+            </w:r>
+          </w:p>
+        </w:tc>
+      </w:tr>
+      <w:tr>
+        <w:trPr>
+          <w:cnfStyle w:val="000000100000" w:firstRow="0" w:lastRow="0" w:firstColumn="0" w:lastColumn="0" w:oddVBand="0" w:evenVBand="0" w:oddHBand="1" w:evenHBand="0" w:firstRowFirstColumn="0" w:firstRowLastColumn="0" w:lastRowFirstColumn="0" w:lastRowLastColumn="0"/>
+        </w:trPr>
+        <w:tc>
+          <w:tcPr>
+            <w:cnfStyle w:val="001000000000" w:firstRow="0" w:lastRow="0" w:firstColumn="1" w:lastColumn="0" w:oddVBand="0" w:evenVBand="0" w:oddHBand="0" w:evenHBand="0" w:firstRowFirstColumn="0" w:firstRowLastColumn="0" w:lastRowFirstColumn="0" w:lastRowLastColumn="0"/>
+            <w:tcW w:w="4247" w:type="dxa"/>
+          </w:tcPr>
+          <w:p>
+            <w:pPr>
+              <w:tabs>
+                <w:tab w:val="left" w:pos="1260"/>
+              </w:tabs>
+              <w:jc w:val="center"/>
+              <w:rPr>
+                <w:b w:val="0"/>
+              </w:rPr>
+            </w:pPr>
+            <w:r>
+              <w:rPr>
+                <w:b w:val="0"/>
+              </w:rPr>
+              <w:t>Demoras en una toma de decisiones ante la necesidad de cambio de requerimientos</w:t>
             </w:r>
           </w:p>
         </w:tc>
@@ -3571,21 +3439,193 @@
               <w:cnfStyle w:val="000000100000" w:firstRow="0" w:lastRow="0" w:firstColumn="0" w:lastColumn="0" w:oddVBand="0" w:evenVBand="0" w:oddHBand="1" w:evenHBand="0" w:firstRowFirstColumn="0" w:firstRowLastColumn="0" w:lastRowFirstColumn="0" w:lastRowLastColumn="0"/>
             </w:pPr>
             <w:r>
-              <w:t>Los objetivos finales</w:t>
-            </w:r>
-            <w:r>
-              <w:t xml:space="preserve"> no se </w:t>
-            </w:r>
-            <w:proofErr w:type="gramStart"/>
-            <w:r>
-              <w:t>puede</w:t>
-            </w:r>
-            <w:proofErr w:type="gramEnd"/>
-            <w:r>
-              <w:t xml:space="preserve"> cumplir ya que el motor seleccionado impide la a</w:t>
-            </w:r>
-            <w:r>
-              <w:t xml:space="preserve">plicación de la función final para la que el proyecto ha sido desarrollado.  </w:t>
+              <w:t>Retraso general de proyecto, cambios importantes en las funcionalidades que puede hacer que algunas se pierdan, posibilidad de pérdida por no servir de</w:t>
+            </w:r>
+            <w:r>
+              <w:t xml:space="preserve"> parte del trabajo ya realizado.</w:t>
+            </w:r>
+          </w:p>
+        </w:tc>
+      </w:tr>
+      <w:tr>
+        <w:tc>
+          <w:tcPr>
+            <w:cnfStyle w:val="001000000000" w:firstRow="0" w:lastRow="0" w:firstColumn="1" w:lastColumn="0" w:oddVBand="0" w:evenVBand="0" w:oddHBand="0" w:evenHBand="0" w:firstRowFirstColumn="0" w:firstRowLastColumn="0" w:lastRowFirstColumn="0" w:lastRowLastColumn="0"/>
+            <w:tcW w:w="4247" w:type="dxa"/>
+          </w:tcPr>
+          <w:p>
+            <w:pPr>
+              <w:tabs>
+                <w:tab w:val="left" w:pos="1260"/>
+              </w:tabs>
+              <w:jc w:val="center"/>
+              <w:rPr>
+                <w:b w:val="0"/>
+              </w:rPr>
+            </w:pPr>
+            <w:r>
+              <w:rPr>
+                <w:b w:val="0"/>
+              </w:rPr>
+              <w:t>Aparición de trabajos no programados</w:t>
+            </w:r>
+          </w:p>
+        </w:tc>
+        <w:tc>
+          <w:tcPr>
+            <w:tcW w:w="4247" w:type="dxa"/>
+          </w:tcPr>
+          <w:p>
+            <w:pPr>
+              <w:tabs>
+                <w:tab w:val="left" w:pos="1110"/>
+              </w:tabs>
+              <w:jc w:val="center"/>
+              <w:cnfStyle w:val="000000000000" w:firstRow="0" w:lastRow="0" w:firstColumn="0" w:lastColumn="0" w:oddVBand="0" w:evenVBand="0" w:oddHBand="0" w:evenHBand="0" w:firstRowFirstColumn="0" w:firstRowLastColumn="0" w:lastRowFirstColumn="0" w:lastRowLastColumn="0"/>
+            </w:pPr>
+            <w:r>
+              <w:t>Funcionalidades retrasadas, imposibilidad de cumplir los plazos, pérdida de tiempo en la realización de los mismos lo que impli</w:t>
+            </w:r>
+            <w:r>
+              <w:t>ca retraso general del proyecto.</w:t>
+            </w:r>
+          </w:p>
+        </w:tc>
+      </w:tr>
+      <w:tr>
+        <w:trPr>
+          <w:cnfStyle w:val="000000100000" w:firstRow="0" w:lastRow="0" w:firstColumn="0" w:lastColumn="0" w:oddVBand="0" w:evenVBand="0" w:oddHBand="1" w:evenHBand="0" w:firstRowFirstColumn="0" w:firstRowLastColumn="0" w:lastRowFirstColumn="0" w:lastRowLastColumn="0"/>
+        </w:trPr>
+        <w:tc>
+          <w:tcPr>
+            <w:cnfStyle w:val="001000000000" w:firstRow="0" w:lastRow="0" w:firstColumn="1" w:lastColumn="0" w:oddVBand="0" w:evenVBand="0" w:oddHBand="0" w:evenHBand="0" w:firstRowFirstColumn="0" w:firstRowLastColumn="0" w:lastRowFirstColumn="0" w:lastRowLastColumn="0"/>
+            <w:tcW w:w="4247" w:type="dxa"/>
+          </w:tcPr>
+          <w:p>
+            <w:pPr>
+              <w:jc w:val="center"/>
+              <w:rPr>
+                <w:b w:val="0"/>
+              </w:rPr>
+            </w:pPr>
+            <w:r>
+              <w:rPr>
+                <w:b w:val="0"/>
+              </w:rPr>
+              <w:t>Fallos en el repositorio GIT</w:t>
+            </w:r>
+          </w:p>
+        </w:tc>
+        <w:tc>
+          <w:tcPr>
+            <w:tcW w:w="4247" w:type="dxa"/>
+          </w:tcPr>
+          <w:p>
+            <w:pPr>
+              <w:jc w:val="center"/>
+              <w:cnfStyle w:val="000000100000" w:firstRow="0" w:lastRow="0" w:firstColumn="0" w:lastColumn="0" w:oddVBand="0" w:evenVBand="0" w:oddHBand="1" w:evenHBand="0" w:firstRowFirstColumn="0" w:firstRowLastColumn="0" w:lastRowFirstColumn="0" w:lastRowLastColumn="0"/>
+            </w:pPr>
+            <w:r>
+              <w:t>Pérdida de elementos, fallos de consistencia en el proyecto, sobre escritura de elemento</w:t>
+            </w:r>
+            <w:r>
+              <w:t>s realizados anteriormente.</w:t>
+            </w:r>
+          </w:p>
+        </w:tc>
+      </w:tr>
+      <w:tr>
+        <w:tc>
+          <w:tcPr>
+            <w:cnfStyle w:val="001000000000" w:firstRow="0" w:lastRow="0" w:firstColumn="1" w:lastColumn="0" w:oddVBand="0" w:evenVBand="0" w:oddHBand="0" w:evenHBand="0" w:firstRowFirstColumn="0" w:firstRowLastColumn="0" w:lastRowFirstColumn="0" w:lastRowLastColumn="0"/>
+            <w:tcW w:w="4247" w:type="dxa"/>
+          </w:tcPr>
+          <w:p>
+            <w:pPr>
+              <w:jc w:val="center"/>
+            </w:pPr>
+            <w:r>
+              <w:rPr>
+                <w:b w:val="0"/>
+              </w:rPr>
+              <w:t>Se proponen cambios en los objetivos que supone rehacer el diseño</w:t>
+            </w:r>
+          </w:p>
+        </w:tc>
+        <w:tc>
+          <w:tcPr>
+            <w:tcW w:w="4247" w:type="dxa"/>
+          </w:tcPr>
+          <w:p>
+            <w:pPr>
+              <w:jc w:val="center"/>
+              <w:cnfStyle w:val="000000000000" w:firstRow="0" w:lastRow="0" w:firstColumn="0" w:lastColumn="0" w:oddVBand="0" w:evenVBand="0" w:oddHBand="0" w:evenHBand="0" w:firstRowFirstColumn="0" w:firstRowLastColumn="0" w:lastRowFirstColumn="0" w:lastRowLastColumn="0"/>
+            </w:pPr>
+            <w:r>
+              <w:t>Objetivos</w:t>
+            </w:r>
+            <w:r>
+              <w:t xml:space="preserve"> no </w:t>
+            </w:r>
+            <w:r>
+              <w:t xml:space="preserve">conseguidos </w:t>
+            </w:r>
+            <w:r>
+              <w:t xml:space="preserve">o </w:t>
+            </w:r>
+            <w:r>
+              <w:t xml:space="preserve">realizados </w:t>
+            </w:r>
+            <w:r>
+              <w:t xml:space="preserve">de </w:t>
+            </w:r>
+            <w:r>
+              <w:t xml:space="preserve">forma </w:t>
+            </w:r>
+            <w:r>
+              <w:t>diferente a lo planificado, retraso por pérdida de tiempo en rehacer el proyecto.</w:t>
+            </w:r>
+          </w:p>
+        </w:tc>
+      </w:tr>
+      <w:tr>
+        <w:trPr>
+          <w:cnfStyle w:val="000000100000" w:firstRow="0" w:lastRow="0" w:firstColumn="0" w:lastColumn="0" w:oddVBand="0" w:evenVBand="0" w:oddHBand="1" w:evenHBand="0" w:firstRowFirstColumn="0" w:firstRowLastColumn="0" w:lastRowFirstColumn="0" w:lastRowLastColumn="0"/>
+        </w:trPr>
+        <w:tc>
+          <w:tcPr>
+            <w:cnfStyle w:val="001000000000" w:firstRow="0" w:lastRow="0" w:firstColumn="1" w:lastColumn="0" w:oddVBand="0" w:evenVBand="0" w:oddHBand="0" w:evenHBand="0" w:firstRowFirstColumn="0" w:firstRowLastColumn="0" w:lastRowFirstColumn="0" w:lastRowLastColumn="0"/>
+            <w:tcW w:w="4247" w:type="dxa"/>
+          </w:tcPr>
+          <w:p>
+            <w:pPr>
+              <w:jc w:val="center"/>
+              <w:rPr>
+                <w:b w:val="0"/>
+              </w:rPr>
+            </w:pPr>
+            <w:r>
+              <w:rPr>
+                <w:b w:val="0"/>
+              </w:rPr>
+              <w:t>Desconocimiento de herramientas</w:t>
+            </w:r>
+          </w:p>
+        </w:tc>
+        <w:tc>
+          <w:tcPr>
+            <w:tcW w:w="4247" w:type="dxa"/>
+          </w:tcPr>
+          <w:p>
+            <w:pPr>
+              <w:jc w:val="center"/>
+              <w:cnfStyle w:val="000000100000" w:firstRow="0" w:lastRow="0" w:firstColumn="0" w:lastColumn="0" w:oddVBand="0" w:evenVBand="0" w:oddHBand="1" w:evenHBand="0" w:firstRowFirstColumn="0" w:firstRowLastColumn="0" w:lastRowFirstColumn="0" w:lastRowLastColumn="0"/>
+            </w:pPr>
+            <w:r>
+              <w:t>Retraso en la entrega, descontrol en la planificación, func</w:t>
+            </w:r>
+            <w:r>
+              <w:t>iones imposibles de implementar.</w:t>
             </w:r>
           </w:p>
         </w:tc>
@@ -3964,6 +4004,95 @@
     </w:lvl>
   </w:abstractNum>
   <w:abstractNum w:abstractNumId="4" w15:restartNumberingAfterBreak="0">
+    <w:nsid w:val="421564C8"/>
+    <w:multiLevelType w:val="hybridMultilevel"/>
+    <w:tmpl w:val="09184BD2"/>
+    <w:lvl w:ilvl="0" w:tplc="0C0A000F">
+      <w:start w:val="1"/>
+      <w:numFmt w:val="decimal"/>
+      <w:lvlText w:val="%1."/>
+      <w:lvlJc w:val="left"/>
+      <w:pPr>
+        <w:ind w:left="720" w:hanging="360"/>
+      </w:pPr>
+      <w:rPr>
+        <w:rFonts w:hint="default"/>
+      </w:rPr>
+    </w:lvl>
+    <w:lvl w:ilvl="1" w:tplc="0C0A0019" w:tentative="1">
+      <w:start w:val="1"/>
+      <w:numFmt w:val="lowerLetter"/>
+      <w:lvlText w:val="%2."/>
+      <w:lvlJc w:val="left"/>
+      <w:pPr>
+        <w:ind w:left="1440" w:hanging="360"/>
+      </w:pPr>
+    </w:lvl>
+    <w:lvl w:ilvl="2" w:tplc="0C0A001B" w:tentative="1">
+      <w:start w:val="1"/>
+      <w:numFmt w:val="lowerRoman"/>
+      <w:lvlText w:val="%3."/>
+      <w:lvlJc w:val="right"/>
+      <w:pPr>
+        <w:ind w:left="2160" w:hanging="180"/>
+      </w:pPr>
+    </w:lvl>
+    <w:lvl w:ilvl="3" w:tplc="0C0A000F" w:tentative="1">
+      <w:start w:val="1"/>
+      <w:numFmt w:val="decimal"/>
+      <w:lvlText w:val="%4."/>
+      <w:lvlJc w:val="left"/>
+      <w:pPr>
+        <w:ind w:left="2880" w:hanging="360"/>
+      </w:pPr>
+    </w:lvl>
+    <w:lvl w:ilvl="4" w:tplc="0C0A0019" w:tentative="1">
+      <w:start w:val="1"/>
+      <w:numFmt w:val="lowerLetter"/>
+      <w:lvlText w:val="%5."/>
+      <w:lvlJc w:val="left"/>
+      <w:pPr>
+        <w:ind w:left="3600" w:hanging="360"/>
+      </w:pPr>
+    </w:lvl>
+    <w:lvl w:ilvl="5" w:tplc="0C0A001B" w:tentative="1">
+      <w:start w:val="1"/>
+      <w:numFmt w:val="lowerRoman"/>
+      <w:lvlText w:val="%6."/>
+      <w:lvlJc w:val="right"/>
+      <w:pPr>
+        <w:ind w:left="4320" w:hanging="180"/>
+      </w:pPr>
+    </w:lvl>
+    <w:lvl w:ilvl="6" w:tplc="0C0A000F" w:tentative="1">
+      <w:start w:val="1"/>
+      <w:numFmt w:val="decimal"/>
+      <w:lvlText w:val="%7."/>
+      <w:lvlJc w:val="left"/>
+      <w:pPr>
+        <w:ind w:left="5040" w:hanging="360"/>
+      </w:pPr>
+    </w:lvl>
+    <w:lvl w:ilvl="7" w:tplc="0C0A0019" w:tentative="1">
+      <w:start w:val="1"/>
+      <w:numFmt w:val="lowerLetter"/>
+      <w:lvlText w:val="%8."/>
+      <w:lvlJc w:val="left"/>
+      <w:pPr>
+        <w:ind w:left="5760" w:hanging="360"/>
+      </w:pPr>
+    </w:lvl>
+    <w:lvl w:ilvl="8" w:tplc="0C0A001B" w:tentative="1">
+      <w:start w:val="1"/>
+      <w:numFmt w:val="lowerRoman"/>
+      <w:lvlText w:val="%9."/>
+      <w:lvlJc w:val="right"/>
+      <w:pPr>
+        <w:ind w:left="6480" w:hanging="180"/>
+      </w:pPr>
+    </w:lvl>
+  </w:abstractNum>
+  <w:abstractNum w:abstractNumId="5" w15:restartNumberingAfterBreak="0">
     <w:nsid w:val="73637261"/>
     <w:multiLevelType w:val="hybridMultilevel"/>
     <w:tmpl w:val="FF843070"/>
@@ -4065,6 +4194,9 @@
     <w:abstractNumId w:val="2"/>
   </w:num>
   <w:num w:numId="5">
+    <w:abstractNumId w:val="5"/>
+  </w:num>
+  <w:num w:numId="6">
     <w:abstractNumId w:val="4"/>
   </w:num>
 </w:numbering>

</xml_diff>

<commit_message>
Estudio de los predecandidatos anyadida informacion de Gdevelop y mejora de project
</commit_message>
<xml_diff>
--- a/Documentacion/Analisis_de_riesgos.docx
+++ b/Documentacion/Analisis_de_riesgos.docx
@@ -53,10 +53,7 @@
         <w:t>el proyecto, se refiere a aquellos que se van a utilizar para la g</w:t>
       </w:r>
       <w:r>
-        <w:t>estión administrativa del mismo,</w:t>
-      </w:r>
-      <w:r>
-        <w:t xml:space="preserve"> así como de los soportes físico o digitales donde se encuentran almacenados los elementos del proyecto. </w:t>
+        <w:t xml:space="preserve">estión administrativa del mismo, así como de los soportes físico o digitales donde se encuentran almacenados los elementos del proyecto. </w:t>
       </w:r>
     </w:p>
     <w:p>
@@ -248,14 +245,18 @@
                 <w:b w:val="0"/>
               </w:rPr>
             </w:pPr>
-            <w:proofErr w:type="spellStart"/>
-            <w:r>
-              <w:rPr>
-                <w:b w:val="0"/>
-              </w:rPr>
-              <w:t>Técnologia</w:t>
-            </w:r>
-            <w:proofErr w:type="spellEnd"/>
+            <w:r>
+              <w:rPr>
+                <w:b w:val="0"/>
+              </w:rPr>
+              <w:t>Tecnologí</w:t>
+            </w:r>
+            <w:r>
+              <w:rPr>
+                <w:b w:val="0"/>
+              </w:rPr>
+              <w:t>a</w:t>
+            </w:r>
           </w:p>
         </w:tc>
         <w:tc>
@@ -331,6 +332,7 @@
                 <w:b w:val="0"/>
               </w:rPr>
             </w:pPr>
+            <w:bookmarkStart w:id="0" w:name="_GoBack" w:colFirst="1" w:colLast="1"/>
             <w:r>
               <w:rPr>
                 <w:b w:val="0"/>
@@ -354,23 +356,23 @@
           </w:p>
         </w:tc>
       </w:tr>
-      <w:tr>
-        <w:tc>
-          <w:tcPr>
-            <w:cnfStyle w:val="001000000000" w:firstRow="0" w:lastRow="0" w:firstColumn="1" w:lastColumn="0" w:oddVBand="0" w:evenVBand="0" w:oddHBand="0" w:evenHBand="0" w:firstRowFirstColumn="0" w:firstRowLastColumn="0" w:lastRowFirstColumn="0" w:lastRowLastColumn="0"/>
-            <w:tcW w:w="4247" w:type="dxa"/>
-          </w:tcPr>
-          <w:p>
-            <w:pPr>
-              <w:jc w:val="center"/>
-              <w:rPr>
-                <w:b w:val="0"/>
-              </w:rPr>
-            </w:pPr>
-            <w:r>
-              <w:rPr>
-                <w:b w:val="0"/>
-                <w:color w:val="FF0000"/>
+      <w:bookmarkEnd w:id="0"/>
+      <w:tr>
+        <w:tc>
+          <w:tcPr>
+            <w:cnfStyle w:val="001000000000" w:firstRow="0" w:lastRow="0" w:firstColumn="1" w:lastColumn="0" w:oddVBand="0" w:evenVBand="0" w:oddHBand="0" w:evenHBand="0" w:firstRowFirstColumn="0" w:firstRowLastColumn="0" w:lastRowFirstColumn="0" w:lastRowLastColumn="0"/>
+            <w:tcW w:w="4247" w:type="dxa"/>
+          </w:tcPr>
+          <w:p>
+            <w:pPr>
+              <w:jc w:val="center"/>
+              <w:rPr>
+                <w:b w:val="0"/>
+              </w:rPr>
+            </w:pPr>
+            <w:r>
+              <w:rPr>
+                <w:b w:val="0"/>
               </w:rPr>
               <w:t>Personal</w:t>
             </w:r>
@@ -640,9 +642,8 @@
             <w:r>
               <w:rPr>
                 <w:b w:val="0"/>
-                <w:color w:val="FF0000"/>
-              </w:rPr>
-              <w:t>Organizacional</w:t>
+              </w:rPr>
+              <w:t>Herramientas</w:t>
             </w:r>
           </w:p>
         </w:tc>
@@ -3262,8 +3263,6 @@
                 <w:b w:val="0"/>
               </w:rPr>
             </w:pPr>
-            <w:bookmarkStart w:id="0" w:name="_GoBack"/>
-            <w:bookmarkEnd w:id="0"/>
             <w:r>
               <w:rPr>
                 <w:b w:val="0"/>

</xml_diff>